<commit_message>
alternative movement script + student manual with edits / comments
</commit_message>
<xml_diff>
--- a/Lab 1 Student Manual.docx
+++ b/Lab 1 Student Manual.docx
@@ -1,6 +1,6 @@
 
 <file path=word/document.xml><?xml version="1.0" encoding="utf-8"?>
-<w:document xmlns:wpc="http://schemas.microsoft.com/office/word/2010/wordprocessingCanvas" xmlns:cx="http://schemas.microsoft.com/office/drawing/2014/chartex" xmlns:cx1="http://schemas.microsoft.com/office/drawing/2015/9/8/chartex" xmlns:cx2="http://schemas.microsoft.com/office/drawing/2015/10/21/chartex" xmlns:cx3="http://schemas.microsoft.com/office/drawing/2016/5/9/chartex" xmlns:cx4="http://schemas.microsoft.com/office/drawing/2016/5/10/chartex" xmlns:cx5="http://schemas.microsoft.com/office/drawing/2016/5/11/chartex" xmlns:cx6="http://schemas.microsoft.com/office/drawing/2016/5/12/chartex" xmlns:cx7="http://schemas.microsoft.com/office/drawing/2016/5/13/chartex" xmlns:cx8="http://schemas.microsoft.com/office/drawing/2016/5/14/chartex" xmlns:mc="http://schemas.openxmlformats.org/markup-compatibility/2006" xmlns:aink="http://schemas.microsoft.com/office/drawing/2016/ink" xmlns:am3d="http://schemas.microsoft.com/office/drawing/2017/model3d" xmlns:o="urn:schemas-microsoft-com:office:office" xmlns:r="http://schemas.openxmlformats.org/officeDocument/2006/relationships" xmlns:m="http://schemas.openxmlformats.org/officeDocument/2006/math" xmlns:v="urn:schemas-microsoft-com:vml" xmlns:wp14="http://schemas.microsoft.com/office/word/2010/wordprocessingDrawing" xmlns:wp="http://schemas.openxmlformats.org/drawingml/2006/wordprocessingDrawing" xmlns:w10="urn:schemas-microsoft-com:office:word" xmlns:w="http://schemas.openxmlformats.org/wordprocessingml/2006/main" xmlns:w14="http://schemas.microsoft.com/office/word/2010/wordml" xmlns:w15="http://schemas.microsoft.com/office/word/2012/wordml" xmlns:w16cid="http://schemas.microsoft.com/office/word/2016/wordml/cid" xmlns:w16se="http://schemas.microsoft.com/office/word/2015/wordml/symex" xmlns:wpg="http://schemas.microsoft.com/office/word/2010/wordprocessingGroup" xmlns:wpi="http://schemas.microsoft.com/office/word/2010/wordprocessingInk" xmlns:wne="http://schemas.microsoft.com/office/word/2006/wordml" xmlns:wps="http://schemas.microsoft.com/office/word/2010/wordprocessingShape" mc:Ignorable="w14 w15 w16se w16cid wp14">
+<w:document xmlns:wpc="http://schemas.microsoft.com/office/word/2010/wordprocessingCanvas" xmlns:mo="http://schemas.microsoft.com/office/mac/office/2008/main" xmlns:mc="http://schemas.openxmlformats.org/markup-compatibility/2006" xmlns:mv="urn:schemas-microsoft-com:mac:vml" xmlns:o="urn:schemas-microsoft-com:office:office" xmlns:r="http://schemas.openxmlformats.org/officeDocument/2006/relationships" xmlns:m="http://schemas.openxmlformats.org/officeDocument/2006/math" xmlns:v="urn:schemas-microsoft-com:vml" xmlns:wp14="http://schemas.microsoft.com/office/word/2010/wordprocessingDrawing" xmlns:wp="http://schemas.openxmlformats.org/drawingml/2006/wordprocessingDrawing" xmlns:w10="urn:schemas-microsoft-com:office:word" xmlns:w="http://schemas.openxmlformats.org/wordprocessingml/2006/main" xmlns:w14="http://schemas.microsoft.com/office/word/2010/wordml" xmlns:w15="http://schemas.microsoft.com/office/word/2012/wordml" xmlns:wpg="http://schemas.microsoft.com/office/word/2010/wordprocessingGroup" xmlns:wpi="http://schemas.microsoft.com/office/word/2010/wordprocessingInk" xmlns:wne="http://schemas.microsoft.com/office/word/2006/wordml" xmlns:wps="http://schemas.microsoft.com/office/word/2010/wordprocessingShape" mc:Ignorable="w14 w15 wp14">
   <w:body>
     <w:p>
       <w:pPr>
@@ -182,7 +182,139 @@
         <w:rPr>
           <w:lang w:val="en-US"/>
         </w:rPr>
-        <w:t>Imagine a robot moving in a straight line in an obstacle course where obstacles can leave either the left or right side open (or both). To navigate past the obstacles, whenever it hits an obstacle, the robot needs to determine</w:t>
+        <w:t xml:space="preserve">Imagine a robot moving in </w:t>
+      </w:r>
+      <w:del w:id="0" w:author="Marton Soskuthy" w:date="2020-08-10T12:23:00Z">
+        <w:r>
+          <w:rPr>
+            <w:lang w:val="en-US"/>
+          </w:rPr>
+          <w:delText xml:space="preserve">a straight line in </w:delText>
+        </w:r>
+      </w:del>
+      <w:r>
+        <w:rPr>
+          <w:lang w:val="en-US"/>
+        </w:rPr>
+        <w:t>a</w:t>
+      </w:r>
+      <w:ins w:id="1" w:author="Marton Soskuthy" w:date="2020-08-10T12:21:00Z">
+        <w:r>
+          <w:rPr>
+            <w:lang w:val="en-US"/>
+          </w:rPr>
+          <w:t xml:space="preserve"> tunnel with</w:t>
+        </w:r>
+      </w:ins>
+      <w:del w:id="2" w:author="Marton Soskuthy" w:date="2020-08-10T12:21:00Z">
+        <w:r>
+          <w:rPr>
+            <w:lang w:val="en-US"/>
+          </w:rPr>
+          <w:delText>n</w:delText>
+        </w:r>
+      </w:del>
+      <w:r>
+        <w:rPr>
+          <w:lang w:val="en-US"/>
+        </w:rPr>
+        <w:t xml:space="preserve"> </w:t>
+      </w:r>
+      <w:ins w:id="3" w:author="Marton Soskuthy" w:date="2020-08-10T12:21:00Z">
+        <w:r>
+          <w:rPr>
+            <w:lang w:val="en-US"/>
+          </w:rPr>
+          <w:t xml:space="preserve">some </w:t>
+        </w:r>
+      </w:ins>
+      <w:r>
+        <w:rPr>
+          <w:lang w:val="en-US"/>
+        </w:rPr>
+        <w:t>obstacle</w:t>
+      </w:r>
+      <w:ins w:id="4" w:author="Marton Soskuthy" w:date="2020-08-10T12:21:00Z">
+        <w:r>
+          <w:rPr>
+            <w:lang w:val="en-US"/>
+          </w:rPr>
+          <w:t>s</w:t>
+        </w:r>
+      </w:ins>
+      <w:r>
+        <w:rPr>
+          <w:lang w:val="en-US"/>
+        </w:rPr>
+        <w:t xml:space="preserve"> </w:t>
+      </w:r>
+      <w:ins w:id="5" w:author="Marton Soskuthy" w:date="2020-08-10T12:23:00Z">
+        <w:r>
+          <w:rPr>
+            <w:lang w:val="en-US"/>
+          </w:rPr>
+          <w:t xml:space="preserve">in its path </w:t>
+        </w:r>
+      </w:ins>
+      <w:del w:id="6" w:author="Marton Soskuthy" w:date="2020-08-10T12:21:00Z">
+        <w:r>
+          <w:rPr>
+            <w:lang w:val="en-US"/>
+          </w:rPr>
+          <w:delText xml:space="preserve">course </w:delText>
+        </w:r>
+      </w:del>
+      <w:ins w:id="7" w:author="Marton Soskuthy" w:date="2020-08-10T12:21:00Z">
+        <w:r>
+          <w:rPr>
+            <w:lang w:val="en-US"/>
+          </w:rPr>
+          <w:t xml:space="preserve">that it needs to navigate around. </w:t>
+        </w:r>
+      </w:ins>
+      <w:del w:id="8" w:author="Marton Soskuthy" w:date="2020-08-10T12:21:00Z">
+        <w:r>
+          <w:rPr>
+            <w:lang w:val="en-US"/>
+          </w:rPr>
+          <w:delText xml:space="preserve">where </w:delText>
+        </w:r>
+      </w:del>
+      <w:ins w:id="9" w:author="Marton Soskuthy" w:date="2020-08-10T12:21:00Z">
+        <w:r>
+          <w:rPr>
+            <w:lang w:val="en-US"/>
+          </w:rPr>
+          <w:t xml:space="preserve">The </w:t>
+        </w:r>
+      </w:ins>
+      <w:r>
+        <w:rPr>
+          <w:lang w:val="en-US"/>
+        </w:rPr>
+        <w:t>obstacles can leave either the left or right side open</w:t>
+      </w:r>
+      <w:ins w:id="10" w:author="Marton Soskuthy" w:date="2020-08-10T12:25:00Z">
+        <w:r>
+          <w:rPr>
+            <w:lang w:val="en-US"/>
+          </w:rPr>
+          <w:t xml:space="preserve"> (or neither!)</w:t>
+        </w:r>
+      </w:ins>
+      <w:del w:id="11" w:author="Marton Soskuthy" w:date="2020-08-10T12:25:00Z">
+        <w:r>
+          <w:rPr>
+            <w:lang w:val="en-US"/>
+          </w:rPr>
+          <w:delText xml:space="preserve"> (or both)</w:delText>
+        </w:r>
+      </w:del>
+      <w:r>
+        <w:rPr>
+          <w:lang w:val="en-US"/>
+        </w:rPr>
+        <w:t>. To navigate past the obstacles, whenever it hits an obstacle, the robot needs to determine</w:t>
       </w:r>
       <w:r>
         <w:rPr>
@@ -194,8 +326,80 @@
         <w:rPr>
           <w:lang w:val="en-US"/>
         </w:rPr>
-        <w:t>Write the pseudo-code for the robot’s decision-making process when it hits an obstacle</w:t>
-      </w:r>
+        <w:t xml:space="preserve">Write the pseudo-code for the robot’s </w:t>
+      </w:r>
+      <w:ins w:id="12" w:author="Marton Soskuthy" w:date="2020-08-10T12:34:00Z">
+        <w:r>
+          <w:rPr>
+            <w:lang w:val="en-US"/>
+          </w:rPr>
+          <w:t>movement in the tunnel</w:t>
+        </w:r>
+      </w:ins>
+      <w:del w:id="13" w:author="Marton Soskuthy" w:date="2020-08-10T12:34:00Z">
+        <w:r>
+          <w:rPr>
+            <w:lang w:val="en-US"/>
+          </w:rPr>
+          <w:delText>decision-making process when it hits an obstacle</w:delText>
+        </w:r>
+      </w:del>
+      <w:ins w:id="14" w:author="Marton Soskuthy" w:date="2020-08-10T12:32:00Z">
+        <w:r>
+          <w:rPr>
+            <w:lang w:val="en-US"/>
+          </w:rPr>
+          <w:t>. It</w:t>
+        </w:r>
+      </w:ins>
+      <w:ins w:id="15" w:author="Marton Soskuthy" w:date="2020-08-10T12:33:00Z">
+        <w:r>
+          <w:rPr>
+            <w:lang w:val="en-US"/>
+          </w:rPr>
+          <w:t xml:space="preserve">’s OK to leave this pseudo-code fairly high-level </w:t>
+        </w:r>
+      </w:ins>
+      <w:ins w:id="16" w:author="Marton Soskuthy" w:date="2020-08-10T12:34:00Z">
+        <w:r>
+          <w:rPr>
+            <w:lang w:val="en-US"/>
+          </w:rPr>
+          <w:t>and</w:t>
+        </w:r>
+      </w:ins>
+      <w:ins w:id="17" w:author="Marton Soskuthy" w:date="2020-08-10T12:33:00Z">
+        <w:r>
+          <w:rPr>
+            <w:lang w:val="en-US"/>
+          </w:rPr>
+          <w:t xml:space="preserve"> </w:t>
+        </w:r>
+      </w:ins>
+      <w:ins w:id="18" w:author="Marton Soskuthy" w:date="2020-08-10T12:34:00Z">
+        <w:r>
+          <w:rPr>
+            <w:lang w:val="en-US"/>
+          </w:rPr>
+          <w:t>informal</w:t>
+        </w:r>
+      </w:ins>
+      <w:ins w:id="19" w:author="Marton Soskuthy" w:date="2020-08-10T12:33:00Z">
+        <w:r>
+          <w:rPr>
+            <w:lang w:val="en-US"/>
+          </w:rPr>
+          <w:t xml:space="preserve">, but it should touch on the broader issues that need to be tackled </w:t>
+        </w:r>
+      </w:ins>
+      <w:ins w:id="20" w:author="Marton Soskuthy" w:date="2020-08-10T12:34:00Z">
+        <w:r>
+          <w:rPr>
+            <w:lang w:val="en-US"/>
+          </w:rPr>
+          <w:t>for this navigation task.</w:t>
+        </w:r>
+      </w:ins>
     </w:p>
     <w:p>
       <w:pPr>
@@ -259,7 +463,21 @@
         <w:rPr>
           <w:lang w:val="en-US"/>
         </w:rPr>
-        <w:t>the Unity interface and some basic terminology</w:t>
+        <w:t xml:space="preserve">the Unity interface and some basic </w:t>
+      </w:r>
+      <w:commentRangeStart w:id="21"/>
+      <w:r>
+        <w:rPr>
+          <w:lang w:val="en-US"/>
+        </w:rPr>
+        <w:t>terminology</w:t>
+      </w:r>
+      <w:commentRangeEnd w:id="21"/>
+      <w:r>
+        <w:rPr>
+          <w:rStyle w:val="CommentReference"/>
+        </w:rPr>
+        <w:commentReference w:id="21"/>
       </w:r>
     </w:p>
     <w:p>
@@ -307,7 +525,21 @@
         <w:rPr>
           <w:lang w:val="en-US"/>
         </w:rPr>
-        <w:t xml:space="preserve"> when you are done</w:t>
+        <w:t xml:space="preserve"> when you are </w:t>
+      </w:r>
+      <w:commentRangeStart w:id="22"/>
+      <w:r>
+        <w:rPr>
+          <w:lang w:val="en-US"/>
+        </w:rPr>
+        <w:t>done</w:t>
+      </w:r>
+      <w:commentRangeEnd w:id="22"/>
+      <w:r>
+        <w:rPr>
+          <w:rStyle w:val="CommentReference"/>
+        </w:rPr>
+        <w:commentReference w:id="22"/>
       </w:r>
     </w:p>
     <w:p>
@@ -452,7 +684,21 @@
         <w:rPr>
           <w:lang w:val="en-US"/>
         </w:rPr>
-        <w:t>BONUS: Implement the ChangeColor() function to change the player object’s color based on the color input</w:t>
+        <w:t xml:space="preserve">BONUS: Implement the </w:t>
+      </w:r>
+      <w:proofErr w:type="spellStart"/>
+      <w:r>
+        <w:rPr>
+          <w:lang w:val="en-US"/>
+        </w:rPr>
+        <w:t>ChangeColor</w:t>
+      </w:r>
+      <w:proofErr w:type="spellEnd"/>
+      <w:r>
+        <w:rPr>
+          <w:lang w:val="en-US"/>
+        </w:rPr>
+        <w:t>() function to change the player object’s color based on the color input</w:t>
       </w:r>
     </w:p>
     <w:p>
@@ -470,7 +716,35 @@
         <w:rPr>
           <w:lang w:val="en-US"/>
         </w:rPr>
-        <w:t>E.g. calling ChangeColor(“red”) should change the box to red</w:t>
+        <w:t xml:space="preserve">E.g. </w:t>
+      </w:r>
+      <w:commentRangeStart w:id="23"/>
+      <w:r>
+        <w:rPr>
+          <w:lang w:val="en-US"/>
+        </w:rPr>
+        <w:t xml:space="preserve">calling </w:t>
+      </w:r>
+      <w:proofErr w:type="spellStart"/>
+      <w:r>
+        <w:rPr>
+          <w:lang w:val="en-US"/>
+        </w:rPr>
+        <w:t>ChangeColor</w:t>
+      </w:r>
+      <w:proofErr w:type="spellEnd"/>
+      <w:r>
+        <w:rPr>
+          <w:lang w:val="en-US"/>
+        </w:rPr>
+        <w:t>(“red”) should change the box to red</w:t>
+      </w:r>
+      <w:commentRangeEnd w:id="23"/>
+      <w:r>
+        <w:rPr>
+          <w:rStyle w:val="CommentReference"/>
+        </w:rPr>
+        <w:commentReference w:id="23"/>
       </w:r>
     </w:p>
     <w:p>
@@ -494,19 +768,7 @@
         <w:rPr>
           <w:lang w:val="en-US"/>
         </w:rPr>
-        <w:t xml:space="preserve">in the </w:t>
-      </w:r>
-      <w:r>
-        <w:rPr>
-          <w:lang w:val="en-US"/>
-        </w:rPr>
-        <w:t>P2PlayerMovement</w:t>
-      </w:r>
-      <w:r>
-        <w:rPr>
-          <w:lang w:val="en-US"/>
-        </w:rPr>
-        <w:t xml:space="preserve"> </w:t>
+        <w:t xml:space="preserve">in the P2PlayerMovement </w:t>
       </w:r>
       <w:r>
         <w:rPr>
@@ -617,8 +879,148 @@
         <w:rPr>
           <w:lang w:val="en-US"/>
         </w:rPr>
-        <w:t>Can you think of another simpler solution to get the player object to move past the obstacles?</w:t>
-      </w:r>
+        <w:t>Let</w:t>
+      </w:r>
+      <w:ins w:id="24" w:author="Marton Soskuthy" w:date="2020-08-10T14:03:00Z">
+        <w:r>
+          <w:rPr>
+            <w:lang w:val="en-US"/>
+          </w:rPr>
+          <w:t xml:space="preserve">’s think about this </w:t>
+        </w:r>
+      </w:ins>
+      <w:ins w:id="25" w:author="Marton Soskuthy" w:date="2020-08-10T14:04:00Z">
+        <w:r>
+          <w:rPr>
+            <w:lang w:val="en-US"/>
+          </w:rPr>
+          <w:t xml:space="preserve">simulation </w:t>
+        </w:r>
+      </w:ins>
+      <w:ins w:id="26" w:author="Marton Soskuthy" w:date="2020-08-10T14:03:00Z">
+        <w:r>
+          <w:rPr>
+            <w:lang w:val="en-US"/>
+          </w:rPr>
+          <w:t xml:space="preserve">using some of the </w:t>
+        </w:r>
+      </w:ins>
+      <w:ins w:id="27" w:author="Marton Soskuthy" w:date="2020-08-10T14:04:00Z">
+        <w:r>
+          <w:rPr>
+            <w:lang w:val="en-US"/>
+          </w:rPr>
+          <w:t xml:space="preserve">tools from physical symbol systems. What </w:t>
+        </w:r>
+      </w:ins>
+      <w:ins w:id="28" w:author="Marton Soskuthy" w:date="2020-08-10T14:06:00Z">
+        <w:r>
+          <w:rPr>
+            <w:lang w:val="en-US"/>
+          </w:rPr>
+          <w:t xml:space="preserve">symbols </w:t>
+        </w:r>
+      </w:ins>
+      <w:ins w:id="29" w:author="Marton Soskuthy" w:date="2020-08-10T14:05:00Z">
+        <w:r>
+          <w:rPr>
+            <w:lang w:val="en-US"/>
+          </w:rPr>
+          <w:t xml:space="preserve">does this machine use to represent </w:t>
+        </w:r>
+      </w:ins>
+      <w:del w:id="30" w:author="Marton Soskuthy" w:date="2020-08-10T14:03:00Z">
+        <w:r>
+          <w:rPr>
+            <w:lang w:val="en-US"/>
+          </w:rPr>
+          <w:delText>'</w:delText>
+        </w:r>
+      </w:del>
+      <w:ins w:id="31" w:author="Marton Soskuthy" w:date="2020-08-10T14:06:00Z">
+        <w:r>
+          <w:rPr>
+            <w:lang w:val="en-US"/>
+          </w:rPr>
+          <w:t>its own movements</w:t>
+        </w:r>
+      </w:ins>
+      <w:ins w:id="32" w:author="Marton Soskuthy" w:date="2020-08-10T15:17:00Z">
+        <w:r>
+          <w:rPr>
+            <w:lang w:val="en-US"/>
+          </w:rPr>
+          <w:t xml:space="preserve"> (think about our </w:t>
+        </w:r>
+        <w:proofErr w:type="spellStart"/>
+        <w:r>
+          <w:rPr>
+            <w:i/>
+            <w:lang w:val="en-US"/>
+            <w:rPrChange w:id="33" w:author="Marton Soskuthy" w:date="2020-08-10T15:17:00Z">
+              <w:rPr>
+                <w:lang w:val="en-US"/>
+              </w:rPr>
+            </w:rPrChange>
+          </w:rPr>
+          <w:t>boolean</w:t>
+        </w:r>
+        <w:proofErr w:type="spellEnd"/>
+        <w:r>
+          <w:rPr>
+            <w:lang w:val="en-US"/>
+          </w:rPr>
+          <w:t xml:space="preserve"> variables)</w:t>
+        </w:r>
+      </w:ins>
+      <w:ins w:id="34" w:author="Marton Soskuthy" w:date="2020-08-10T14:06:00Z">
+        <w:r>
+          <w:rPr>
+            <w:lang w:val="en-US"/>
+          </w:rPr>
+          <w:t>?</w:t>
+        </w:r>
+      </w:ins>
+      <w:ins w:id="35" w:author="Marton Soskuthy" w:date="2020-08-10T14:07:00Z">
+        <w:r>
+          <w:rPr>
+            <w:lang w:val="en-US"/>
+          </w:rPr>
+          <w:t xml:space="preserve"> What do these symbols designate </w:t>
+        </w:r>
+      </w:ins>
+      <w:ins w:id="36" w:author="Marton Soskuthy" w:date="2020-08-10T15:17:00Z">
+        <w:r>
+          <w:rPr>
+            <w:lang w:val="en-US"/>
+          </w:rPr>
+          <w:t xml:space="preserve">in the </w:t>
+        </w:r>
+      </w:ins>
+      <w:ins w:id="37" w:author="Marton Soskuthy" w:date="2020-08-10T15:18:00Z">
+        <w:r>
+          <w:rPr>
+            <w:lang w:val="en-US"/>
+          </w:rPr>
+          <w:t xml:space="preserve">simulated </w:t>
+        </w:r>
+      </w:ins>
+      <w:ins w:id="38" w:author="Marton Soskuthy" w:date="2020-08-10T15:17:00Z">
+        <w:r>
+          <w:rPr>
+            <w:lang w:val="en-US"/>
+          </w:rPr>
+          <w:t>world</w:t>
+        </w:r>
+      </w:ins>
+      <w:ins w:id="39" w:author="Marton Soskuthy" w:date="2020-08-10T15:18:00Z">
+        <w:r>
+          <w:rPr>
+            <w:lang w:val="en-US"/>
+          </w:rPr>
+          <w:t>?</w:t>
+        </w:r>
+      </w:ins>
     </w:p>
     <w:p>
       <w:pPr>
@@ -649,6 +1051,8 @@
         </w:rPr>
         <w:t xml:space="preserve"> lab did you find most challenging?</w:t>
       </w:r>
+      <w:bookmarkStart w:id="40" w:name="_GoBack"/>
+      <w:bookmarkEnd w:id="40"/>
     </w:p>
     <w:p>
       <w:pPr>
@@ -671,15 +1075,7 @@
         <w:rPr>
           <w:lang w:val="en-US"/>
         </w:rPr>
-        <w:t>do you think could be improved for this lab? (not for marks, but feedback is greatly appreciated!</w:t>
-      </w:r>
-      <w:bookmarkStart w:id="0" w:name="_GoBack"/>
-      <w:bookmarkEnd w:id="0"/>
-      <w:r>
-        <w:rPr>
-          <w:lang w:val="en-US"/>
-        </w:rPr>
-        <w:t>)</w:t>
+        <w:t>do you think could be improved for this lab? (not for marks, but feedback is greatly appreciated!)</w:t>
       </w:r>
     </w:p>
     <w:sectPr>
@@ -692,9 +1088,621 @@
 </w:document>
 </file>
 
+<file path=word/comments.xml><?xml version="1.0" encoding="utf-8"?>
+<w:comments xmlns:wpc="http://schemas.microsoft.com/office/word/2010/wordprocessingCanvas" xmlns:mo="http://schemas.microsoft.com/office/mac/office/2008/main" xmlns:mc="http://schemas.openxmlformats.org/markup-compatibility/2006" xmlns:mv="urn:schemas-microsoft-com:mac:vml" xmlns:o="urn:schemas-microsoft-com:office:office" xmlns:r="http://schemas.openxmlformats.org/officeDocument/2006/relationships" xmlns:m="http://schemas.openxmlformats.org/officeDocument/2006/math" xmlns:v="urn:schemas-microsoft-com:vml" xmlns:wp14="http://schemas.microsoft.com/office/word/2010/wordprocessingDrawing" xmlns:wp="http://schemas.openxmlformats.org/drawingml/2006/wordprocessingDrawing" xmlns:w10="urn:schemas-microsoft-com:office:word" xmlns:w="http://schemas.openxmlformats.org/wordprocessingml/2006/main" xmlns:w14="http://schemas.microsoft.com/office/word/2010/wordml" xmlns:w15="http://schemas.microsoft.com/office/word/2012/wordml" xmlns:wpg="http://schemas.microsoft.com/office/word/2010/wordprocessingGroup" xmlns:wpi="http://schemas.microsoft.com/office/word/2010/wordprocessingInk" xmlns:wne="http://schemas.microsoft.com/office/word/2006/wordml" xmlns:wps="http://schemas.microsoft.com/office/word/2010/wordprocessingShape" mc:Ignorable="w14 w15 wp14">
+  <w:comment w:id="21" w:author="Marton Soskuthy" w:date="2020-08-10T13:30:00Z" w:initials="MS">
+    <w:p>
+      <w:pPr>
+        <w:pStyle w:val="CommentText"/>
+      </w:pPr>
+      <w:r>
+        <w:rPr>
+          <w:rStyle w:val="CommentReference"/>
+        </w:rPr>
+        <w:annotationRef/>
+      </w:r>
+      <w:r>
+        <w:t xml:space="preserve">one quick note about the scene that they are setting up: they should probably add the plane + player cube + </w:t>
+      </w:r>
+      <w:r>
+        <w:rPr>
+          <w:b/>
+          <w:bCs/>
+        </w:rPr>
+        <w:t>an obstacle</w:t>
+      </w:r>
+      <w:r>
+        <w:t xml:space="preserve"> as well. This is mainly so that there’s a frame of reference in the plane so they can actually see their cube move – this is especially important for when the camera follows the player cube, as that makes movement difficult to see (the cube might be moving, but the camera shows a static image as the plane is completely uniform).</w:t>
+      </w:r>
+    </w:p>
+  </w:comment>
+  <w:comment w:id="22" w:author="Marton Soskuthy" w:date="2020-08-10T13:15:00Z" w:initials="MS">
+    <w:p>
+      <w:pPr>
+        <w:pStyle w:val="CommentText"/>
+      </w:pPr>
+      <w:r>
+        <w:rPr>
+          <w:rStyle w:val="CommentReference"/>
+        </w:rPr>
+        <w:annotationRef/>
+      </w:r>
+      <w:r>
+        <w:t xml:space="preserve">It strikes me that we want to give them a little </w:t>
+      </w:r>
+      <w:r>
+        <w:t>more detail</w:t>
+      </w:r>
+      <w:r>
+        <w:t xml:space="preserve"> here – I’m thinking especially of students who have trouble following the </w:t>
+      </w:r>
+      <w:r>
+        <w:t xml:space="preserve">labs due to connection issues, etc. </w:t>
+      </w:r>
+      <w:r>
+        <w:t>It would be great if they had a clear sense of what exactly they need to achieve, with point-by-point instructions (sort of similar to what you did for the instructor manual).</w:t>
+      </w:r>
+    </w:p>
+    <w:p>
+      <w:pPr>
+        <w:pStyle w:val="CommentText"/>
+      </w:pPr>
+    </w:p>
+    <w:p>
+      <w:pPr>
+        <w:pStyle w:val="CommentText"/>
+      </w:pPr>
+      <w:r>
+        <w:t>Would be useful to include some explicit notes about linking script variables to game objects – that caught me out when I was working through the lab.</w:t>
+      </w:r>
+    </w:p>
+    <w:p>
+      <w:pPr>
+        <w:pStyle w:val="CommentText"/>
+      </w:pPr>
+    </w:p>
+    <w:p>
+      <w:pPr>
+        <w:pStyle w:val="CommentText"/>
+      </w:pPr>
+      <w:r>
+        <w:t xml:space="preserve">Also explain </w:t>
+      </w:r>
+      <w:proofErr w:type="spellStart"/>
+      <w:r>
+        <w:t>Time.deltaTime</w:t>
+      </w:r>
+      <w:proofErr w:type="spellEnd"/>
+      <w:r>
+        <w:t xml:space="preserve"> &amp; why it’s necessary (it’s not strictly necessary, of course, but it potentially makes the movements smoother)</w:t>
+      </w:r>
+    </w:p>
+  </w:comment>
+  <w:comment w:id="23" w:author="Marton Soskuthy" w:date="2020-08-10T14:01:00Z" w:initials="MS">
+    <w:p>
+      <w:pPr>
+        <w:shd w:val="clear" w:color="auto" w:fill="1E1E1E"/>
+        <w:spacing w:line="270" w:lineRule="atLeast"/>
+        <w:rPr>
+          <w:rStyle w:val="CommentReference"/>
+        </w:rPr>
+      </w:pPr>
+      <w:r>
+        <w:rPr>
+          <w:rStyle w:val="CommentReference"/>
+        </w:rPr>
+        <w:annotationRef/>
+      </w:r>
+      <w:r>
+        <w:rPr>
+          <w:rStyle w:val="CommentReference"/>
+        </w:rPr>
+        <w:t xml:space="preserve">The solution I found was this: </w:t>
+      </w:r>
+    </w:p>
+    <w:p>
+      <w:pPr>
+        <w:shd w:val="clear" w:color="auto" w:fill="1E1E1E"/>
+        <w:spacing w:line="270" w:lineRule="atLeast"/>
+        <w:rPr>
+          <w:rFonts w:ascii="Menlo" w:eastAsia="Times New Roman" w:hAnsi="Menlo" w:cs="Menlo"/>
+          <w:color w:val="569CD6"/>
+          <w:sz w:val="18"/>
+          <w:szCs w:val="18"/>
+          <w:lang w:val="en-GB" w:eastAsia="en-GB"/>
+        </w:rPr>
+      </w:pPr>
+    </w:p>
+    <w:p>
+      <w:pPr>
+        <w:shd w:val="clear" w:color="auto" w:fill="1E1E1E"/>
+        <w:spacing w:line="270" w:lineRule="atLeast"/>
+        <w:rPr>
+          <w:rFonts w:ascii="Menlo" w:eastAsia="Times New Roman" w:hAnsi="Menlo" w:cs="Menlo"/>
+          <w:color w:val="D4D4D4"/>
+          <w:sz w:val="18"/>
+          <w:szCs w:val="18"/>
+          <w:lang w:val="en-GB" w:eastAsia="en-GB"/>
+        </w:rPr>
+      </w:pPr>
+      <w:proofErr w:type="spellStart"/>
+      <w:r>
+        <w:rPr>
+          <w:rFonts w:ascii="Menlo" w:eastAsia="Times New Roman" w:hAnsi="Menlo" w:cs="Menlo"/>
+          <w:color w:val="569CD6"/>
+          <w:sz w:val="18"/>
+          <w:szCs w:val="18"/>
+          <w:lang w:val="en-GB" w:eastAsia="en-GB"/>
+        </w:rPr>
+        <w:t>var</w:t>
+      </w:r>
+      <w:proofErr w:type="spellEnd"/>
+      <w:r>
+        <w:rPr>
+          <w:rFonts w:ascii="Menlo" w:eastAsia="Times New Roman" w:hAnsi="Menlo" w:cs="Menlo"/>
+          <w:color w:val="D4D4D4"/>
+          <w:sz w:val="18"/>
+          <w:szCs w:val="18"/>
+          <w:lang w:val="en-GB" w:eastAsia="en-GB"/>
+        </w:rPr>
+        <w:t xml:space="preserve"> </w:t>
+      </w:r>
+      <w:proofErr w:type="spellStart"/>
+      <w:r>
+        <w:rPr>
+          <w:rFonts w:ascii="Menlo" w:eastAsia="Times New Roman" w:hAnsi="Menlo" w:cs="Menlo"/>
+          <w:color w:val="9CDCFE"/>
+          <w:sz w:val="18"/>
+          <w:szCs w:val="18"/>
+          <w:lang w:val="en-GB" w:eastAsia="en-GB"/>
+        </w:rPr>
+        <w:t>playerRenderer</w:t>
+      </w:r>
+      <w:proofErr w:type="spellEnd"/>
+      <w:r>
+        <w:rPr>
+          <w:rFonts w:ascii="Menlo" w:eastAsia="Times New Roman" w:hAnsi="Menlo" w:cs="Menlo"/>
+          <w:color w:val="D4D4D4"/>
+          <w:sz w:val="18"/>
+          <w:szCs w:val="18"/>
+          <w:lang w:val="en-GB" w:eastAsia="en-GB"/>
+        </w:rPr>
+        <w:t xml:space="preserve"> = </w:t>
+      </w:r>
+      <w:proofErr w:type="spellStart"/>
+      <w:r>
+        <w:rPr>
+          <w:rFonts w:ascii="Menlo" w:eastAsia="Times New Roman" w:hAnsi="Menlo" w:cs="Menlo"/>
+          <w:color w:val="9CDCFE"/>
+          <w:sz w:val="18"/>
+          <w:szCs w:val="18"/>
+          <w:lang w:val="en-GB" w:eastAsia="en-GB"/>
+        </w:rPr>
+        <w:t>rb</w:t>
+      </w:r>
+      <w:r>
+        <w:rPr>
+          <w:rFonts w:ascii="Menlo" w:eastAsia="Times New Roman" w:hAnsi="Menlo" w:cs="Menlo"/>
+          <w:color w:val="D4D4D4"/>
+          <w:sz w:val="18"/>
+          <w:szCs w:val="18"/>
+          <w:lang w:val="en-GB" w:eastAsia="en-GB"/>
+        </w:rPr>
+        <w:t>.</w:t>
+      </w:r>
+      <w:r>
+        <w:rPr>
+          <w:rFonts w:ascii="Menlo" w:eastAsia="Times New Roman" w:hAnsi="Menlo" w:cs="Menlo"/>
+          <w:color w:val="DCDCAA"/>
+          <w:sz w:val="18"/>
+          <w:szCs w:val="18"/>
+          <w:lang w:val="en-GB" w:eastAsia="en-GB"/>
+        </w:rPr>
+        <w:t>GetComponent</w:t>
+      </w:r>
+      <w:proofErr w:type="spellEnd"/>
+      <w:r>
+        <w:rPr>
+          <w:rFonts w:ascii="Menlo" w:eastAsia="Times New Roman" w:hAnsi="Menlo" w:cs="Menlo"/>
+          <w:color w:val="D4D4D4"/>
+          <w:sz w:val="18"/>
+          <w:szCs w:val="18"/>
+          <w:lang w:val="en-GB" w:eastAsia="en-GB"/>
+        </w:rPr>
+        <w:t>&lt;</w:t>
+      </w:r>
+      <w:r>
+        <w:rPr>
+          <w:rFonts w:ascii="Menlo" w:eastAsia="Times New Roman" w:hAnsi="Menlo" w:cs="Menlo"/>
+          <w:color w:val="4EC9B0"/>
+          <w:sz w:val="18"/>
+          <w:szCs w:val="18"/>
+          <w:lang w:val="en-GB" w:eastAsia="en-GB"/>
+        </w:rPr>
+        <w:t>Renderer</w:t>
+      </w:r>
+      <w:r>
+        <w:rPr>
+          <w:rFonts w:ascii="Menlo" w:eastAsia="Times New Roman" w:hAnsi="Menlo" w:cs="Menlo"/>
+          <w:color w:val="D4D4D4"/>
+          <w:sz w:val="18"/>
+          <w:szCs w:val="18"/>
+          <w:lang w:val="en-GB" w:eastAsia="en-GB"/>
+        </w:rPr>
+        <w:t>&gt;();</w:t>
+      </w:r>
+    </w:p>
+    <w:p>
+      <w:pPr>
+        <w:shd w:val="clear" w:color="auto" w:fill="1E1E1E"/>
+        <w:spacing w:after="0" w:line="270" w:lineRule="atLeast"/>
+        <w:rPr>
+          <w:rFonts w:ascii="Menlo" w:eastAsia="Times New Roman" w:hAnsi="Menlo" w:cs="Menlo"/>
+          <w:color w:val="D4D4D4"/>
+          <w:sz w:val="18"/>
+          <w:szCs w:val="18"/>
+          <w:lang w:val="en-GB" w:eastAsia="en-GB"/>
+        </w:rPr>
+      </w:pPr>
+    </w:p>
+    <w:p>
+      <w:pPr>
+        <w:shd w:val="clear" w:color="auto" w:fill="1E1E1E"/>
+        <w:spacing w:after="0" w:line="270" w:lineRule="atLeast"/>
+        <w:rPr>
+          <w:rFonts w:ascii="Menlo" w:eastAsia="Times New Roman" w:hAnsi="Menlo" w:cs="Menlo"/>
+          <w:color w:val="D4D4D4"/>
+          <w:sz w:val="18"/>
+          <w:szCs w:val="18"/>
+          <w:lang w:val="en-GB" w:eastAsia="en-GB"/>
+        </w:rPr>
+      </w:pPr>
+      <w:r>
+        <w:rPr>
+          <w:rFonts w:ascii="Menlo" w:eastAsia="Times New Roman" w:hAnsi="Menlo" w:cs="Menlo"/>
+          <w:color w:val="D4D4D4"/>
+          <w:sz w:val="18"/>
+          <w:szCs w:val="18"/>
+          <w:lang w:val="en-GB" w:eastAsia="en-GB"/>
+        </w:rPr>
+        <w:t xml:space="preserve">       </w:t>
+      </w:r>
+      <w:r>
+        <w:rPr>
+          <w:rFonts w:ascii="Menlo" w:eastAsia="Times New Roman" w:hAnsi="Menlo" w:cs="Menlo"/>
+          <w:color w:val="6A9955"/>
+          <w:sz w:val="18"/>
+          <w:szCs w:val="18"/>
+          <w:lang w:val="en-GB" w:eastAsia="en-GB"/>
+        </w:rPr>
+        <w:t xml:space="preserve">//Call </w:t>
+      </w:r>
+      <w:proofErr w:type="spellStart"/>
+      <w:r>
+        <w:rPr>
+          <w:rFonts w:ascii="Menlo" w:eastAsia="Times New Roman" w:hAnsi="Menlo" w:cs="Menlo"/>
+          <w:color w:val="6A9955"/>
+          <w:sz w:val="18"/>
+          <w:szCs w:val="18"/>
+          <w:lang w:val="en-GB" w:eastAsia="en-GB"/>
+        </w:rPr>
+        <w:t>SetColor</w:t>
+      </w:r>
+      <w:proofErr w:type="spellEnd"/>
+      <w:r>
+        <w:rPr>
+          <w:rFonts w:ascii="Menlo" w:eastAsia="Times New Roman" w:hAnsi="Menlo" w:cs="Menlo"/>
+          <w:color w:val="6A9955"/>
+          <w:sz w:val="18"/>
+          <w:szCs w:val="18"/>
+          <w:lang w:val="en-GB" w:eastAsia="en-GB"/>
+        </w:rPr>
+        <w:t xml:space="preserve"> using the </w:t>
+      </w:r>
+      <w:proofErr w:type="spellStart"/>
+      <w:r>
+        <w:rPr>
+          <w:rFonts w:ascii="Menlo" w:eastAsia="Times New Roman" w:hAnsi="Menlo" w:cs="Menlo"/>
+          <w:color w:val="6A9955"/>
+          <w:sz w:val="18"/>
+          <w:szCs w:val="18"/>
+          <w:lang w:val="en-GB" w:eastAsia="en-GB"/>
+        </w:rPr>
+        <w:t>shader</w:t>
+      </w:r>
+      <w:proofErr w:type="spellEnd"/>
+      <w:r>
+        <w:rPr>
+          <w:rFonts w:ascii="Menlo" w:eastAsia="Times New Roman" w:hAnsi="Menlo" w:cs="Menlo"/>
+          <w:color w:val="6A9955"/>
+          <w:sz w:val="18"/>
+          <w:szCs w:val="18"/>
+          <w:lang w:val="en-GB" w:eastAsia="en-GB"/>
+        </w:rPr>
+        <w:t xml:space="preserve"> property name "_</w:t>
+      </w:r>
+      <w:proofErr w:type="spellStart"/>
+      <w:r>
+        <w:rPr>
+          <w:rFonts w:ascii="Menlo" w:eastAsia="Times New Roman" w:hAnsi="Menlo" w:cs="Menlo"/>
+          <w:color w:val="6A9955"/>
+          <w:sz w:val="18"/>
+          <w:szCs w:val="18"/>
+          <w:lang w:val="en-GB" w:eastAsia="en-GB"/>
+        </w:rPr>
+        <w:t>Color</w:t>
+      </w:r>
+      <w:proofErr w:type="spellEnd"/>
+      <w:r>
+        <w:rPr>
+          <w:rFonts w:ascii="Menlo" w:eastAsia="Times New Roman" w:hAnsi="Menlo" w:cs="Menlo"/>
+          <w:color w:val="6A9955"/>
+          <w:sz w:val="18"/>
+          <w:szCs w:val="18"/>
+          <w:lang w:val="en-GB" w:eastAsia="en-GB"/>
+        </w:rPr>
+        <w:t xml:space="preserve">" and setting the </w:t>
+      </w:r>
+      <w:proofErr w:type="spellStart"/>
+      <w:r>
+        <w:rPr>
+          <w:rFonts w:ascii="Menlo" w:eastAsia="Times New Roman" w:hAnsi="Menlo" w:cs="Menlo"/>
+          <w:color w:val="6A9955"/>
+          <w:sz w:val="18"/>
+          <w:szCs w:val="18"/>
+          <w:lang w:val="en-GB" w:eastAsia="en-GB"/>
+        </w:rPr>
+        <w:t>color</w:t>
+      </w:r>
+      <w:proofErr w:type="spellEnd"/>
+      <w:r>
+        <w:rPr>
+          <w:rFonts w:ascii="Menlo" w:eastAsia="Times New Roman" w:hAnsi="Menlo" w:cs="Menlo"/>
+          <w:color w:val="6A9955"/>
+          <w:sz w:val="18"/>
+          <w:szCs w:val="18"/>
+          <w:lang w:val="en-GB" w:eastAsia="en-GB"/>
+        </w:rPr>
+        <w:t xml:space="preserve"> to red</w:t>
+      </w:r>
+    </w:p>
+    <w:p>
+      <w:pPr>
+        <w:shd w:val="clear" w:color="auto" w:fill="1E1E1E"/>
+        <w:spacing w:after="0" w:line="270" w:lineRule="atLeast"/>
+        <w:rPr>
+          <w:rFonts w:ascii="Menlo" w:eastAsia="Times New Roman" w:hAnsi="Menlo" w:cs="Menlo"/>
+          <w:color w:val="D4D4D4"/>
+          <w:sz w:val="18"/>
+          <w:szCs w:val="18"/>
+          <w:lang w:val="en-GB" w:eastAsia="en-GB"/>
+        </w:rPr>
+      </w:pPr>
+      <w:r>
+        <w:rPr>
+          <w:rFonts w:ascii="Menlo" w:eastAsia="Times New Roman" w:hAnsi="Menlo" w:cs="Menlo"/>
+          <w:color w:val="D4D4D4"/>
+          <w:sz w:val="18"/>
+          <w:szCs w:val="18"/>
+          <w:lang w:val="en-GB" w:eastAsia="en-GB"/>
+        </w:rPr>
+        <w:t xml:space="preserve">       </w:t>
+      </w:r>
+      <w:proofErr w:type="spellStart"/>
+      <w:r>
+        <w:rPr>
+          <w:rFonts w:ascii="Menlo" w:eastAsia="Times New Roman" w:hAnsi="Menlo" w:cs="Menlo"/>
+          <w:color w:val="9CDCFE"/>
+          <w:sz w:val="18"/>
+          <w:szCs w:val="18"/>
+          <w:lang w:val="en-GB" w:eastAsia="en-GB"/>
+        </w:rPr>
+        <w:t>playerRenderer</w:t>
+      </w:r>
+      <w:r>
+        <w:rPr>
+          <w:rFonts w:ascii="Menlo" w:eastAsia="Times New Roman" w:hAnsi="Menlo" w:cs="Menlo"/>
+          <w:color w:val="D4D4D4"/>
+          <w:sz w:val="18"/>
+          <w:szCs w:val="18"/>
+          <w:lang w:val="en-GB" w:eastAsia="en-GB"/>
+        </w:rPr>
+        <w:t>.</w:t>
+      </w:r>
+      <w:r>
+        <w:rPr>
+          <w:rFonts w:ascii="Menlo" w:eastAsia="Times New Roman" w:hAnsi="Menlo" w:cs="Menlo"/>
+          <w:color w:val="9CDCFE"/>
+          <w:sz w:val="18"/>
+          <w:szCs w:val="18"/>
+          <w:lang w:val="en-GB" w:eastAsia="en-GB"/>
+        </w:rPr>
+        <w:t>material</w:t>
+      </w:r>
+      <w:r>
+        <w:rPr>
+          <w:rFonts w:ascii="Menlo" w:eastAsia="Times New Roman" w:hAnsi="Menlo" w:cs="Menlo"/>
+          <w:color w:val="D4D4D4"/>
+          <w:sz w:val="18"/>
+          <w:szCs w:val="18"/>
+          <w:lang w:val="en-GB" w:eastAsia="en-GB"/>
+        </w:rPr>
+        <w:t>.</w:t>
+      </w:r>
+      <w:r>
+        <w:rPr>
+          <w:rFonts w:ascii="Menlo" w:eastAsia="Times New Roman" w:hAnsi="Menlo" w:cs="Menlo"/>
+          <w:color w:val="DCDCAA"/>
+          <w:sz w:val="18"/>
+          <w:szCs w:val="18"/>
+          <w:lang w:val="en-GB" w:eastAsia="en-GB"/>
+        </w:rPr>
+        <w:t>SetColor</w:t>
+      </w:r>
+      <w:proofErr w:type="spellEnd"/>
+      <w:r>
+        <w:rPr>
+          <w:rFonts w:ascii="Menlo" w:eastAsia="Times New Roman" w:hAnsi="Menlo" w:cs="Menlo"/>
+          <w:color w:val="D4D4D4"/>
+          <w:sz w:val="18"/>
+          <w:szCs w:val="18"/>
+          <w:lang w:val="en-GB" w:eastAsia="en-GB"/>
+        </w:rPr>
+        <w:t>(</w:t>
+      </w:r>
+      <w:r>
+        <w:rPr>
+          <w:rFonts w:ascii="Menlo" w:eastAsia="Times New Roman" w:hAnsi="Menlo" w:cs="Menlo"/>
+          <w:color w:val="CE9178"/>
+          <w:sz w:val="18"/>
+          <w:szCs w:val="18"/>
+          <w:lang w:val="en-GB" w:eastAsia="en-GB"/>
+        </w:rPr>
+        <w:t>"_</w:t>
+      </w:r>
+      <w:proofErr w:type="spellStart"/>
+      <w:r>
+        <w:rPr>
+          <w:rFonts w:ascii="Menlo" w:eastAsia="Times New Roman" w:hAnsi="Menlo" w:cs="Menlo"/>
+          <w:color w:val="CE9178"/>
+          <w:sz w:val="18"/>
+          <w:szCs w:val="18"/>
+          <w:lang w:val="en-GB" w:eastAsia="en-GB"/>
+        </w:rPr>
+        <w:t>Color</w:t>
+      </w:r>
+      <w:proofErr w:type="spellEnd"/>
+      <w:r>
+        <w:rPr>
+          <w:rFonts w:ascii="Menlo" w:eastAsia="Times New Roman" w:hAnsi="Menlo" w:cs="Menlo"/>
+          <w:color w:val="CE9178"/>
+          <w:sz w:val="18"/>
+          <w:szCs w:val="18"/>
+          <w:lang w:val="en-GB" w:eastAsia="en-GB"/>
+        </w:rPr>
+        <w:t>"</w:t>
+      </w:r>
+      <w:r>
+        <w:rPr>
+          <w:rFonts w:ascii="Menlo" w:eastAsia="Times New Roman" w:hAnsi="Menlo" w:cs="Menlo"/>
+          <w:color w:val="D4D4D4"/>
+          <w:sz w:val="18"/>
+          <w:szCs w:val="18"/>
+          <w:lang w:val="en-GB" w:eastAsia="en-GB"/>
+        </w:rPr>
+        <w:t xml:space="preserve">, </w:t>
+      </w:r>
+      <w:proofErr w:type="spellStart"/>
+      <w:r>
+        <w:rPr>
+          <w:rFonts w:ascii="Menlo" w:eastAsia="Times New Roman" w:hAnsi="Menlo" w:cs="Menlo"/>
+          <w:color w:val="9CDCFE"/>
+          <w:sz w:val="18"/>
+          <w:szCs w:val="18"/>
+          <w:lang w:val="en-GB" w:eastAsia="en-GB"/>
+        </w:rPr>
+        <w:t>Color</w:t>
+      </w:r>
+      <w:r>
+        <w:rPr>
+          <w:rFonts w:ascii="Menlo" w:eastAsia="Times New Roman" w:hAnsi="Menlo" w:cs="Menlo"/>
+          <w:color w:val="D4D4D4"/>
+          <w:sz w:val="18"/>
+          <w:szCs w:val="18"/>
+          <w:lang w:val="en-GB" w:eastAsia="en-GB"/>
+        </w:rPr>
+        <w:t>.</w:t>
+      </w:r>
+      <w:r>
+        <w:rPr>
+          <w:rFonts w:ascii="Menlo" w:eastAsia="Times New Roman" w:hAnsi="Menlo" w:cs="Menlo"/>
+          <w:color w:val="9CDCFE"/>
+          <w:sz w:val="18"/>
+          <w:szCs w:val="18"/>
+          <w:lang w:val="en-GB" w:eastAsia="en-GB"/>
+        </w:rPr>
+        <w:t>red</w:t>
+      </w:r>
+      <w:proofErr w:type="spellEnd"/>
+      <w:r>
+        <w:rPr>
+          <w:rFonts w:ascii="Menlo" w:eastAsia="Times New Roman" w:hAnsi="Menlo" w:cs="Menlo"/>
+          <w:color w:val="D4D4D4"/>
+          <w:sz w:val="18"/>
+          <w:szCs w:val="18"/>
+          <w:lang w:val="en-GB" w:eastAsia="en-GB"/>
+        </w:rPr>
+        <w:t>);</w:t>
+      </w:r>
+    </w:p>
+    <w:p>
+      <w:pPr>
+        <w:pStyle w:val="CommentText"/>
+      </w:pPr>
+    </w:p>
+    <w:p>
+      <w:pPr>
+        <w:pStyle w:val="CommentText"/>
+      </w:pPr>
+      <w:r>
+        <w:t xml:space="preserve">But this kind of doesn’t mesh well with the string input to </w:t>
+      </w:r>
+      <w:proofErr w:type="spellStart"/>
+      <w:r>
+        <w:t>ChangeColor</w:t>
+      </w:r>
+      <w:proofErr w:type="spellEnd"/>
+      <w:r>
+        <w:t xml:space="preserve">. Did you have </w:t>
+      </w:r>
+      <w:proofErr w:type="spellStart"/>
+      <w:r>
+        <w:t>sth</w:t>
+      </w:r>
+      <w:proofErr w:type="spellEnd"/>
+      <w:r>
+        <w:t xml:space="preserve"> else in mind? Alternatively, the </w:t>
+      </w:r>
+      <w:proofErr w:type="spellStart"/>
+      <w:r>
+        <w:t>ChangeColor</w:t>
+      </w:r>
+      <w:proofErr w:type="spellEnd"/>
+      <w:r>
+        <w:t xml:space="preserve"> function could just be </w:t>
+      </w:r>
+      <w:proofErr w:type="spellStart"/>
+      <w:r>
+        <w:t>inputless</w:t>
+      </w:r>
+      <w:proofErr w:type="spellEnd"/>
+      <w:r>
+        <w:t xml:space="preserve"> and change the player to a </w:t>
+      </w:r>
+      <w:proofErr w:type="spellStart"/>
+      <w:r>
+        <w:t>prespecified</w:t>
+      </w:r>
+      <w:proofErr w:type="spellEnd"/>
+      <w:r>
+        <w:t xml:space="preserve"> color. (e.g. “Change2Red”)</w:t>
+      </w:r>
+    </w:p>
+  </w:comment>
+</w:comments>
+</file>
+
+<file path=word/commentsExtended.xml><?xml version="1.0" encoding="utf-8"?>
+<w15:commentsEx xmlns:wpc="http://schemas.microsoft.com/office/word/2010/wordprocessingCanvas" xmlns:mo="http://schemas.microsoft.com/office/mac/office/2008/main" xmlns:mc="http://schemas.openxmlformats.org/markup-compatibility/2006" xmlns:mv="urn:schemas-microsoft-com:mac:vml" xmlns:o="urn:schemas-microsoft-com:office:office" xmlns:r="http://schemas.openxmlformats.org/officeDocument/2006/relationships" xmlns:m="http://schemas.openxmlformats.org/officeDocument/2006/math" xmlns:v="urn:schemas-microsoft-com:vml" xmlns:wp14="http://schemas.microsoft.com/office/word/2010/wordprocessingDrawing" xmlns:wp="http://schemas.openxmlformats.org/drawingml/2006/wordprocessingDrawing" xmlns:w10="urn:schemas-microsoft-com:office:word" xmlns:w="http://schemas.openxmlformats.org/wordprocessingml/2006/main" xmlns:w14="http://schemas.microsoft.com/office/word/2010/wordml" xmlns:w15="http://schemas.microsoft.com/office/word/2012/wordml" xmlns:wpg="http://schemas.microsoft.com/office/word/2010/wordprocessingGroup" xmlns:wpi="http://schemas.microsoft.com/office/word/2010/wordprocessingInk" xmlns:wne="http://schemas.microsoft.com/office/word/2006/wordml" xmlns:wps="http://schemas.microsoft.com/office/word/2010/wordprocessingShape" mc:Ignorable="w14 w15 wp14">
+  <w15:commentEx w15:paraId="634AB2DE" w15:done="0"/>
+  <w15:commentEx w15:paraId="0292C8E0" w15:done="0"/>
+  <w15:commentEx w15:paraId="6853FA85" w15:done="0"/>
+</w15:commentsEx>
+</file>
+
 <file path=word/numbering.xml><?xml version="1.0" encoding="utf-8"?>
-<w:numbering xmlns:wpc="http://schemas.microsoft.com/office/word/2010/wordprocessingCanvas" xmlns:cx="http://schemas.microsoft.com/office/drawing/2014/chartex" xmlns:cx1="http://schemas.microsoft.com/office/drawing/2015/9/8/chartex" xmlns:cx2="http://schemas.microsoft.com/office/drawing/2015/10/21/chartex" xmlns:cx3="http://schemas.microsoft.com/office/drawing/2016/5/9/chartex" xmlns:cx4="http://schemas.microsoft.com/office/drawing/2016/5/10/chartex" xmlns:cx5="http://schemas.microsoft.com/office/drawing/2016/5/11/chartex" xmlns:cx6="http://schemas.microsoft.com/office/drawing/2016/5/12/chartex" xmlns:cx7="http://schemas.microsoft.com/office/drawing/2016/5/13/chartex" xmlns:cx8="http://schemas.microsoft.com/office/drawing/2016/5/14/chartex" xmlns:mc="http://schemas.openxmlformats.org/markup-compatibility/2006" xmlns:aink="http://schemas.microsoft.com/office/drawing/2016/ink" xmlns:am3d="http://schemas.microsoft.com/office/drawing/2017/model3d" xmlns:o="urn:schemas-microsoft-com:office:office" xmlns:r="http://schemas.openxmlformats.org/officeDocument/2006/relationships" xmlns:m="http://schemas.openxmlformats.org/officeDocument/2006/math" xmlns:v="urn:schemas-microsoft-com:vml" xmlns:wp14="http://schemas.microsoft.com/office/word/2010/wordprocessingDrawing" xmlns:wp="http://schemas.openxmlformats.org/drawingml/2006/wordprocessingDrawing" xmlns:w10="urn:schemas-microsoft-com:office:word" xmlns:w="http://schemas.openxmlformats.org/wordprocessingml/2006/main" xmlns:w14="http://schemas.microsoft.com/office/word/2010/wordml" xmlns:w15="http://schemas.microsoft.com/office/word/2012/wordml" xmlns:w16cid="http://schemas.microsoft.com/office/word/2016/wordml/cid" xmlns:w16se="http://schemas.microsoft.com/office/word/2015/wordml/symex" xmlns:wpg="http://schemas.microsoft.com/office/word/2010/wordprocessingGroup" xmlns:wpi="http://schemas.microsoft.com/office/word/2010/wordprocessingInk" xmlns:wne="http://schemas.microsoft.com/office/word/2006/wordml" xmlns:wps="http://schemas.microsoft.com/office/word/2010/wordprocessingShape" mc:Ignorable="w14 w15 w16se w16cid wp14">
-  <w:abstractNum w:abstractNumId="0" w15:restartNumberingAfterBreak="0">
+<w:numbering xmlns:wpc="http://schemas.microsoft.com/office/word/2010/wordprocessingCanvas" xmlns:mo="http://schemas.microsoft.com/office/mac/office/2008/main" xmlns:mc="http://schemas.openxmlformats.org/markup-compatibility/2006" xmlns:mv="urn:schemas-microsoft-com:mac:vml" xmlns:o="urn:schemas-microsoft-com:office:office" xmlns:r="http://schemas.openxmlformats.org/officeDocument/2006/relationships" xmlns:m="http://schemas.openxmlformats.org/officeDocument/2006/math" xmlns:v="urn:schemas-microsoft-com:vml" xmlns:wp14="http://schemas.microsoft.com/office/word/2010/wordprocessingDrawing" xmlns:wp="http://schemas.openxmlformats.org/drawingml/2006/wordprocessingDrawing" xmlns:w10="urn:schemas-microsoft-com:office:word" xmlns:w="http://schemas.openxmlformats.org/wordprocessingml/2006/main" xmlns:w14="http://schemas.microsoft.com/office/word/2010/wordml" xmlns:w15="http://schemas.microsoft.com/office/word/2012/wordml" xmlns:wpg="http://schemas.microsoft.com/office/word/2010/wordprocessingGroup" xmlns:wpi="http://schemas.microsoft.com/office/word/2010/wordprocessingInk" xmlns:wne="http://schemas.microsoft.com/office/word/2006/wordml" xmlns:wps="http://schemas.microsoft.com/office/word/2010/wordprocessingShape" mc:Ignorable="w14 w15 wp14">
+  <w:abstractNum w:abstractNumId="0">
     <w:nsid w:val="0001620F"/>
     <w:multiLevelType w:val="hybridMultilevel"/>
     <w:tmpl w:val="3A647F0A"/>
@@ -807,7 +1815,7 @@
       </w:rPr>
     </w:lvl>
   </w:abstractNum>
-  <w:abstractNum w:abstractNumId="1" w15:restartNumberingAfterBreak="0">
+  <w:abstractNum w:abstractNumId="1">
     <w:nsid w:val="02982DCB"/>
     <w:multiLevelType w:val="hybridMultilevel"/>
     <w:tmpl w:val="E77408CE"/>
@@ -920,7 +1928,7 @@
       </w:rPr>
     </w:lvl>
   </w:abstractNum>
-  <w:abstractNum w:abstractNumId="2" w15:restartNumberingAfterBreak="0">
+  <w:abstractNum w:abstractNumId="2">
     <w:nsid w:val="05A67424"/>
     <w:multiLevelType w:val="hybridMultilevel"/>
     <w:tmpl w:val="BC0A6150"/>
@@ -1033,7 +2041,7 @@
       </w:rPr>
     </w:lvl>
   </w:abstractNum>
-  <w:abstractNum w:abstractNumId="3" w15:restartNumberingAfterBreak="0">
+  <w:abstractNum w:abstractNumId="3">
     <w:nsid w:val="067D16C1"/>
     <w:multiLevelType w:val="hybridMultilevel"/>
     <w:tmpl w:val="7BCA76B8"/>
@@ -1122,7 +2130,7 @@
       </w:pPr>
     </w:lvl>
   </w:abstractNum>
-  <w:abstractNum w:abstractNumId="4" w15:restartNumberingAfterBreak="0">
+  <w:abstractNum w:abstractNumId="4">
     <w:nsid w:val="3D9700E6"/>
     <w:multiLevelType w:val="hybridMultilevel"/>
     <w:tmpl w:val="30DA80BE"/>
@@ -1253,8 +2261,16 @@
 </w:numbering>
 </file>
 
+<file path=word/people.xml><?xml version="1.0" encoding="utf-8"?>
+<w15:people xmlns:wpc="http://schemas.microsoft.com/office/word/2010/wordprocessingCanvas" xmlns:mo="http://schemas.microsoft.com/office/mac/office/2008/main" xmlns:mc="http://schemas.openxmlformats.org/markup-compatibility/2006" xmlns:mv="urn:schemas-microsoft-com:mac:vml" xmlns:o="urn:schemas-microsoft-com:office:office" xmlns:r="http://schemas.openxmlformats.org/officeDocument/2006/relationships" xmlns:m="http://schemas.openxmlformats.org/officeDocument/2006/math" xmlns:v="urn:schemas-microsoft-com:vml" xmlns:wp14="http://schemas.microsoft.com/office/word/2010/wordprocessingDrawing" xmlns:wp="http://schemas.openxmlformats.org/drawingml/2006/wordprocessingDrawing" xmlns:w10="urn:schemas-microsoft-com:office:word" xmlns:w="http://schemas.openxmlformats.org/wordprocessingml/2006/main" xmlns:w14="http://schemas.microsoft.com/office/word/2010/wordml" xmlns:w15="http://schemas.microsoft.com/office/word/2012/wordml" xmlns:wpg="http://schemas.microsoft.com/office/word/2010/wordprocessingGroup" xmlns:wpi="http://schemas.microsoft.com/office/word/2010/wordprocessingInk" xmlns:wne="http://schemas.microsoft.com/office/word/2006/wordml" xmlns:wps="http://schemas.microsoft.com/office/word/2010/wordprocessingShape" mc:Ignorable="w14 w15 wp14">
+  <w15:person w15:author="Marton Soskuthy">
+    <w15:presenceInfo w15:providerId="None" w15:userId="Marton Soskuthy"/>
+  </w15:person>
+</w15:people>
+</file>
+
 <file path=word/styles.xml><?xml version="1.0" encoding="utf-8"?>
-<w:styles xmlns:mc="http://schemas.openxmlformats.org/markup-compatibility/2006" xmlns:r="http://schemas.openxmlformats.org/officeDocument/2006/relationships" xmlns:w="http://schemas.openxmlformats.org/wordprocessingml/2006/main" xmlns:w14="http://schemas.microsoft.com/office/word/2010/wordml" xmlns:w15="http://schemas.microsoft.com/office/word/2012/wordml" xmlns:w16cid="http://schemas.microsoft.com/office/word/2016/wordml/cid" xmlns:w16se="http://schemas.microsoft.com/office/word/2015/wordml/symex" mc:Ignorable="w14 w15 w16se w16cid">
+<w:styles xmlns:mc="http://schemas.openxmlformats.org/markup-compatibility/2006" xmlns:r="http://schemas.openxmlformats.org/officeDocument/2006/relationships" xmlns:w="http://schemas.openxmlformats.org/wordprocessingml/2006/main" xmlns:w14="http://schemas.microsoft.com/office/word/2010/wordml" xmlns:w15="http://schemas.microsoft.com/office/word/2012/wordml" mc:Ignorable="w14 w15">
   <w:docDefaults>
     <w:rPrDefault>
       <w:rPr>
@@ -1270,7 +2286,7 @@
       </w:pPr>
     </w:pPrDefault>
   </w:docDefaults>
-  <w:latentStyles w:defLockedState="0" w:defUIPriority="99" w:defSemiHidden="0" w:defUnhideWhenUsed="0" w:defQFormat="0" w:count="376">
+  <w:latentStyles w:defLockedState="0" w:defUIPriority="99" w:defSemiHidden="0" w:defUnhideWhenUsed="0" w:defQFormat="0" w:count="382">
     <w:lsdException w:name="Normal" w:uiPriority="0" w:qFormat="1"/>
     <w:lsdException w:name="heading 1" w:uiPriority="9" w:qFormat="1"/>
     <w:lsdException w:name="heading 2" w:semiHidden="1" w:uiPriority="9" w:unhideWhenUsed="1" w:qFormat="1"/>
@@ -1376,6 +2392,7 @@
     <w:lsdException w:name="HTML Sample" w:semiHidden="1" w:unhideWhenUsed="1"/>
     <w:lsdException w:name="HTML Typewriter" w:semiHidden="1" w:unhideWhenUsed="1"/>
     <w:lsdException w:name="HTML Variable" w:semiHidden="1" w:unhideWhenUsed="1"/>
+    <w:lsdException w:name="Normal Table" w:semiHidden="1" w:unhideWhenUsed="1"/>
     <w:lsdException w:name="annotation subject" w:semiHidden="1" w:unhideWhenUsed="1"/>
     <w:lsdException w:name="No List" w:semiHidden="1" w:unhideWhenUsed="1"/>
     <w:lsdException w:name="Outline List 1" w:semiHidden="1" w:unhideWhenUsed="1"/>
@@ -1422,8 +2439,10 @@
     <w:lsdException w:name="Table Subtle 2" w:semiHidden="1" w:unhideWhenUsed="1"/>
     <w:lsdException w:name="Table Web 1" w:semiHidden="1" w:unhideWhenUsed="1"/>
     <w:lsdException w:name="Table Web 2" w:semiHidden="1" w:unhideWhenUsed="1"/>
+    <w:lsdException w:name="Table Web 3" w:semiHidden="1" w:unhideWhenUsed="1"/>
     <w:lsdException w:name="Balloon Text" w:semiHidden="1" w:unhideWhenUsed="1"/>
     <w:lsdException w:name="Table Grid" w:uiPriority="39"/>
+    <w:lsdException w:name="Table Theme" w:semiHidden="1" w:unhideWhenUsed="1"/>
     <w:lsdException w:name="Placeholder Text" w:semiHidden="1"/>
     <w:lsdException w:name="No Spacing" w:uiPriority="1" w:qFormat="1"/>
     <w:lsdException w:name="Light Shading" w:uiPriority="60"/>
@@ -1641,9 +2660,6 @@
     <w:lsdException w:name="List Table 7 Colorful Accent 6" w:uiPriority="52"/>
     <w:lsdException w:name="Mention" w:semiHidden="1" w:unhideWhenUsed="1"/>
     <w:lsdException w:name="Smart Hyperlink" w:semiHidden="1" w:unhideWhenUsed="1"/>
-    <w:lsdException w:name="Hashtag" w:semiHidden="1" w:unhideWhenUsed="1"/>
-    <w:lsdException w:name="Unresolved Mention" w:semiHidden="1" w:unhideWhenUsed="1"/>
-    <w:lsdException w:name="Smart Link" w:semiHidden="1" w:unhideWhenUsed="1"/>
   </w:latentStyles>
   <w:style w:type="paragraph" w:default="1" w:styleId="Normal">
     <w:name w:val="Normal"/>
@@ -1653,6 +2669,7 @@
   <w:style w:type="character" w:default="1" w:styleId="DefaultParagraphFont">
     <w:name w:val="Default Paragraph Font"/>
     <w:uiPriority w:val="1"/>
+    <w:semiHidden/>
     <w:unhideWhenUsed/>
   </w:style>
   <w:style w:type="table" w:default="1" w:styleId="TableNormal">
@@ -1698,7 +2715,7 @@
       <w:u w:val="single"/>
     </w:rPr>
   </w:style>
-  <w:style w:type="character" w:styleId="UnresolvedMention">
+  <w:style w:type="character" w:customStyle="1" w:styleId="UnresolvedMention">
     <w:name w:val="Unresolved Mention"/>
     <w:basedOn w:val="DefaultParagraphFont"/>
     <w:uiPriority w:val="99"/>
@@ -1708,6 +2725,127 @@
     <w:rPr>
       <w:color w:val="605E5C"/>
       <w:shd w:val="clear" w:color="auto" w:fill="E1DFDD"/>
+    </w:rPr>
+  </w:style>
+  <w:style w:type="character" w:styleId="FollowedHyperlink">
+    <w:name w:val="FollowedHyperlink"/>
+    <w:basedOn w:val="DefaultParagraphFont"/>
+    <w:uiPriority w:val="99"/>
+    <w:semiHidden/>
+    <w:unhideWhenUsed/>
+    <w:rsid w:val="007136CB"/>
+    <w:rPr>
+      <w:color w:val="954F72" w:themeColor="followedHyperlink"/>
+      <w:u w:val="single"/>
+    </w:rPr>
+  </w:style>
+  <w:style w:type="paragraph" w:styleId="BalloonText">
+    <w:name w:val="Balloon Text"/>
+    <w:basedOn w:val="Normal"/>
+    <w:link w:val="BalloonTextChar"/>
+    <w:uiPriority w:val="99"/>
+    <w:semiHidden/>
+    <w:unhideWhenUsed/>
+    <w:rsid w:val="00D3300E"/>
+    <w:pPr>
+      <w:spacing w:after="0" w:line="240" w:lineRule="auto"/>
+    </w:pPr>
+    <w:rPr>
+      <w:rFonts w:cs="Times New Roman"/>
+      <w:sz w:val="18"/>
+      <w:szCs w:val="18"/>
+    </w:rPr>
+  </w:style>
+  <w:style w:type="character" w:customStyle="1" w:styleId="BalloonTextChar">
+    <w:name w:val="Balloon Text Char"/>
+    <w:basedOn w:val="DefaultParagraphFont"/>
+    <w:link w:val="BalloonText"/>
+    <w:uiPriority w:val="99"/>
+    <w:semiHidden/>
+    <w:rsid w:val="00D3300E"/>
+    <w:rPr>
+      <w:rFonts w:cs="Times New Roman"/>
+      <w:sz w:val="18"/>
+      <w:szCs w:val="18"/>
+    </w:rPr>
+  </w:style>
+  <w:style w:type="character" w:styleId="CommentReference">
+    <w:name w:val="annotation reference"/>
+    <w:basedOn w:val="DefaultParagraphFont"/>
+    <w:uiPriority w:val="99"/>
+    <w:semiHidden/>
+    <w:unhideWhenUsed/>
+    <w:rsid w:val="0095390C"/>
+    <w:rPr>
+      <w:sz w:val="18"/>
+      <w:szCs w:val="18"/>
+    </w:rPr>
+  </w:style>
+  <w:style w:type="paragraph" w:styleId="CommentText">
+    <w:name w:val="annotation text"/>
+    <w:basedOn w:val="Normal"/>
+    <w:link w:val="CommentTextChar"/>
+    <w:uiPriority w:val="99"/>
+    <w:semiHidden/>
+    <w:unhideWhenUsed/>
+    <w:rsid w:val="0095390C"/>
+    <w:pPr>
+      <w:spacing w:line="240" w:lineRule="auto"/>
+    </w:pPr>
+    <w:rPr>
+      <w:szCs w:val="24"/>
+    </w:rPr>
+  </w:style>
+  <w:style w:type="character" w:customStyle="1" w:styleId="CommentTextChar">
+    <w:name w:val="Comment Text Char"/>
+    <w:basedOn w:val="DefaultParagraphFont"/>
+    <w:link w:val="CommentText"/>
+    <w:uiPriority w:val="99"/>
+    <w:semiHidden/>
+    <w:rsid w:val="0095390C"/>
+    <w:rPr>
+      <w:szCs w:val="24"/>
+    </w:rPr>
+  </w:style>
+  <w:style w:type="paragraph" w:styleId="CommentSubject">
+    <w:name w:val="annotation subject"/>
+    <w:basedOn w:val="CommentText"/>
+    <w:next w:val="CommentText"/>
+    <w:link w:val="CommentSubjectChar"/>
+    <w:uiPriority w:val="99"/>
+    <w:semiHidden/>
+    <w:unhideWhenUsed/>
+    <w:rsid w:val="0095390C"/>
+    <w:rPr>
+      <w:b/>
+      <w:bCs/>
+      <w:sz w:val="20"/>
+      <w:szCs w:val="20"/>
+    </w:rPr>
+  </w:style>
+  <w:style w:type="character" w:customStyle="1" w:styleId="CommentSubjectChar">
+    <w:name w:val="Comment Subject Char"/>
+    <w:basedOn w:val="CommentTextChar"/>
+    <w:link w:val="CommentSubject"/>
+    <w:uiPriority w:val="99"/>
+    <w:semiHidden/>
+    <w:rsid w:val="0095390C"/>
+    <w:rPr>
+      <w:b/>
+      <w:bCs/>
+      <w:sz w:val="20"/>
+      <w:szCs w:val="20"/>
+    </w:rPr>
+  </w:style>
+  <w:style w:type="character" w:styleId="Strong">
+    <w:name w:val="Strong"/>
+    <w:basedOn w:val="DefaultParagraphFont"/>
+    <w:uiPriority w:val="22"/>
+    <w:qFormat/>
+    <w:rsid w:val="00F76CEB"/>
+    <w:rPr>
+      <w:b/>
+      <w:bCs/>
     </w:rPr>
   </w:style>
 </w:styles>

</xml_diff>

<commit_message>
Part 2 and instructions update
</commit_message>
<xml_diff>
--- a/Lab 1 Student Manual.docx
+++ b/Lab 1 Student Manual.docx
@@ -1,6 +1,6 @@
 
 <file path=word/document.xml><?xml version="1.0" encoding="utf-8"?>
-<w:document xmlns:wpc="http://schemas.microsoft.com/office/word/2010/wordprocessingCanvas" xmlns:mo="http://schemas.microsoft.com/office/mac/office/2008/main" xmlns:mc="http://schemas.openxmlformats.org/markup-compatibility/2006" xmlns:mv="urn:schemas-microsoft-com:mac:vml" xmlns:o="urn:schemas-microsoft-com:office:office" xmlns:r="http://schemas.openxmlformats.org/officeDocument/2006/relationships" xmlns:m="http://schemas.openxmlformats.org/officeDocument/2006/math" xmlns:v="urn:schemas-microsoft-com:vml" xmlns:wp14="http://schemas.microsoft.com/office/word/2010/wordprocessingDrawing" xmlns:wp="http://schemas.openxmlformats.org/drawingml/2006/wordprocessingDrawing" xmlns:w10="urn:schemas-microsoft-com:office:word" xmlns:w="http://schemas.openxmlformats.org/wordprocessingml/2006/main" xmlns:w14="http://schemas.microsoft.com/office/word/2010/wordml" xmlns:w15="http://schemas.microsoft.com/office/word/2012/wordml" xmlns:wpg="http://schemas.microsoft.com/office/word/2010/wordprocessingGroup" xmlns:wpi="http://schemas.microsoft.com/office/word/2010/wordprocessingInk" xmlns:wne="http://schemas.microsoft.com/office/word/2006/wordml" xmlns:wps="http://schemas.microsoft.com/office/word/2010/wordprocessingShape" mc:Ignorable="w14 w15 wp14">
+<w:document xmlns:wpc="http://schemas.microsoft.com/office/word/2010/wordprocessingCanvas" xmlns:cx="http://schemas.microsoft.com/office/drawing/2014/chartex" xmlns:cx1="http://schemas.microsoft.com/office/drawing/2015/9/8/chartex" xmlns:cx2="http://schemas.microsoft.com/office/drawing/2015/10/21/chartex" xmlns:cx3="http://schemas.microsoft.com/office/drawing/2016/5/9/chartex" xmlns:cx4="http://schemas.microsoft.com/office/drawing/2016/5/10/chartex" xmlns:cx5="http://schemas.microsoft.com/office/drawing/2016/5/11/chartex" xmlns:cx6="http://schemas.microsoft.com/office/drawing/2016/5/12/chartex" xmlns:cx7="http://schemas.microsoft.com/office/drawing/2016/5/13/chartex" xmlns:cx8="http://schemas.microsoft.com/office/drawing/2016/5/14/chartex" xmlns:mc="http://schemas.openxmlformats.org/markup-compatibility/2006" xmlns:aink="http://schemas.microsoft.com/office/drawing/2016/ink" xmlns:am3d="http://schemas.microsoft.com/office/drawing/2017/model3d" xmlns:o="urn:schemas-microsoft-com:office:office" xmlns:r="http://schemas.openxmlformats.org/officeDocument/2006/relationships" xmlns:m="http://schemas.openxmlformats.org/officeDocument/2006/math" xmlns:v="urn:schemas-microsoft-com:vml" xmlns:wp14="http://schemas.microsoft.com/office/word/2010/wordprocessingDrawing" xmlns:wp="http://schemas.openxmlformats.org/drawingml/2006/wordprocessingDrawing" xmlns:w10="urn:schemas-microsoft-com:office:word" xmlns:w="http://schemas.openxmlformats.org/wordprocessingml/2006/main" xmlns:w14="http://schemas.microsoft.com/office/word/2010/wordml" xmlns:w15="http://schemas.microsoft.com/office/word/2012/wordml" xmlns:w16cid="http://schemas.microsoft.com/office/word/2016/wordml/cid" xmlns:w16se="http://schemas.microsoft.com/office/word/2015/wordml/symex" xmlns:wpg="http://schemas.microsoft.com/office/word/2010/wordprocessingGroup" xmlns:wpi="http://schemas.microsoft.com/office/word/2010/wordprocessingInk" xmlns:wne="http://schemas.microsoft.com/office/word/2006/wordml" xmlns:wps="http://schemas.microsoft.com/office/word/2010/wordprocessingShape" mc:Ignorable="w14 w15 w16se w16cid wp14">
   <w:body>
     <w:p>
       <w:pPr>
@@ -118,7 +118,7 @@
         </w:rPr>
         <w:t xml:space="preserve">For reference: </w:t>
       </w:r>
-      <w:hyperlink r:id="rId5" w:history="1">
+      <w:hyperlink r:id="rId6" w:history="1">
         <w:r>
           <w:rPr>
             <w:rStyle w:val="Hyperlink"/>
@@ -151,7 +151,7 @@
         </w:rPr>
         <w:t xml:space="preserve">Watch this video to get acquainted with Unity: </w:t>
       </w:r>
-      <w:hyperlink r:id="rId6" w:history="1">
+      <w:hyperlink r:id="rId7" w:history="1">
         <w:r>
           <w:rPr>
             <w:rStyle w:val="Hyperlink"/>
@@ -411,6 +411,7 @@
     <w:p>
       <w:pPr>
         <w:rPr>
+          <w:ins w:id="21" w:author="Jason Dien" w:date="2020-08-17T03:54:00Z"/>
           <w:b/>
           <w:bCs/>
           <w:sz w:val="28"/>
@@ -418,7 +419,21 @@
           <w:lang w:val="en-US"/>
         </w:rPr>
       </w:pPr>
-      <w:r>
+      <w:ins w:id="22" w:author="Jason Dien" w:date="2020-08-17T03:54:00Z">
+        <w:r>
+          <w:rPr>
+            <w:b/>
+            <w:bCs/>
+            <w:sz w:val="28"/>
+            <w:szCs w:val="24"/>
+            <w:lang w:val="en-US"/>
+          </w:rPr>
+          <w:br w:type="page"/>
+        </w:r>
+      </w:ins>
+    </w:p>
+    <w:p>
+      <w:pPr>
         <w:rPr>
           <w:b/>
           <w:bCs/>
@@ -426,375 +441,8 @@
           <w:szCs w:val="24"/>
           <w:lang w:val="en-US"/>
         </w:rPr>
-        <w:t>Lab:</w:t>
-      </w:r>
-    </w:p>
-    <w:p>
-      <w:pPr>
-        <w:rPr>
-          <w:lang w:val="en-US"/>
-        </w:rPr>
-      </w:pPr>
-      <w:r>
-        <w:rPr>
-          <w:lang w:val="en-US"/>
-        </w:rPr>
-        <w:t>Part 1:</w:t>
-      </w:r>
-    </w:p>
-    <w:p>
-      <w:pPr>
-        <w:pStyle w:val="ListParagraph"/>
-        <w:numPr>
-          <w:ilvl w:val="0"/>
-          <w:numId w:val="3"/>
-        </w:numPr>
-        <w:rPr>
-          <w:lang w:val="en-US"/>
-        </w:rPr>
-      </w:pPr>
-      <w:r>
-        <w:rPr>
-          <w:lang w:val="en-US"/>
-        </w:rPr>
-        <w:t xml:space="preserve">Follow your TA’s tutorial to get acquainted to </w:t>
-      </w:r>
-      <w:r>
-        <w:rPr>
-          <w:lang w:val="en-US"/>
-        </w:rPr>
-        <w:t xml:space="preserve">the Unity interface and some basic </w:t>
-      </w:r>
-      <w:commentRangeStart w:id="21"/>
-      <w:r>
-        <w:rPr>
-          <w:lang w:val="en-US"/>
-        </w:rPr>
-        <w:t>terminology</w:t>
-      </w:r>
-      <w:commentRangeEnd w:id="21"/>
-      <w:r>
-        <w:rPr>
-          <w:rStyle w:val="CommentReference"/>
-        </w:rPr>
-        <w:commentReference w:id="21"/>
-      </w:r>
-    </w:p>
-    <w:p>
-      <w:pPr>
-        <w:pStyle w:val="ListParagraph"/>
-        <w:numPr>
-          <w:ilvl w:val="0"/>
-          <w:numId w:val="3"/>
-        </w:numPr>
-        <w:rPr>
-          <w:lang w:val="en-US"/>
-        </w:rPr>
-      </w:pPr>
-      <w:r>
-        <w:rPr>
-          <w:lang w:val="en-US"/>
-        </w:rPr>
-        <w:t xml:space="preserve">TODO: </w:t>
-      </w:r>
-      <w:r>
-        <w:rPr>
-          <w:lang w:val="en-US"/>
-        </w:rPr>
-        <w:t>Finish designing a simple block moving continuously in a straight line on a flat platform</w:t>
-      </w:r>
-      <w:r>
-        <w:rPr>
-          <w:lang w:val="en-US"/>
-        </w:rPr>
-        <w:t xml:space="preserve"> and show</w:t>
-      </w:r>
-      <w:r>
-        <w:rPr>
-          <w:lang w:val="en-US"/>
-        </w:rPr>
-        <w:t xml:space="preserve"> it to</w:t>
-      </w:r>
-      <w:r>
-        <w:rPr>
-          <w:lang w:val="en-US"/>
-        </w:rPr>
-        <w:t xml:space="preserve"> your TA</w:t>
-      </w:r>
-      <w:r>
-        <w:rPr>
-          <w:lang w:val="en-US"/>
-        </w:rPr>
-        <w:t xml:space="preserve"> when you are </w:t>
-      </w:r>
-      <w:commentRangeStart w:id="22"/>
-      <w:r>
-        <w:rPr>
-          <w:lang w:val="en-US"/>
-        </w:rPr>
-        <w:t>done</w:t>
-      </w:r>
-      <w:commentRangeEnd w:id="22"/>
-      <w:r>
-        <w:rPr>
-          <w:rStyle w:val="CommentReference"/>
-        </w:rPr>
-        <w:commentReference w:id="22"/>
-      </w:r>
-    </w:p>
-    <w:p>
-      <w:pPr>
-        <w:pStyle w:val="ListParagraph"/>
-        <w:numPr>
-          <w:ilvl w:val="0"/>
-          <w:numId w:val="3"/>
-        </w:numPr>
-        <w:rPr>
-          <w:lang w:val="en-US"/>
-        </w:rPr>
-      </w:pPr>
-      <w:r>
-        <w:rPr>
-          <w:lang w:val="en-US"/>
-        </w:rPr>
-        <w:t>BONUS: fi</w:t>
-      </w:r>
-      <w:r>
-        <w:rPr>
-          <w:lang w:val="en-US"/>
-        </w:rPr>
-        <w:t>gure out how to get the camera to follow</w:t>
-      </w:r>
-      <w:r>
-        <w:rPr>
-          <w:lang w:val="en-US"/>
-        </w:rPr>
-        <w:t xml:space="preserve"> the</w:t>
-      </w:r>
-      <w:r>
-        <w:rPr>
-          <w:lang w:val="en-US"/>
-        </w:rPr>
-        <w:t xml:space="preserve"> </w:t>
-      </w:r>
-      <w:r>
-        <w:rPr>
-          <w:lang w:val="en-US"/>
-        </w:rPr>
-        <w:t>player object</w:t>
-      </w:r>
-    </w:p>
-    <w:p>
-      <w:pPr>
-        <w:pStyle w:val="ListParagraph"/>
-        <w:numPr>
-          <w:ilvl w:val="1"/>
-          <w:numId w:val="3"/>
-        </w:numPr>
-        <w:rPr>
-          <w:lang w:val="en-US"/>
-        </w:rPr>
-      </w:pPr>
-      <w:r>
-        <w:rPr>
-          <w:lang w:val="en-US"/>
-        </w:rPr>
-        <w:t>Hint: look at the components given to you</w:t>
-      </w:r>
-    </w:p>
-    <w:p>
-      <w:pPr>
-        <w:rPr>
-          <w:lang w:val="en-US"/>
-        </w:rPr>
-      </w:pPr>
-      <w:r>
-        <w:rPr>
-          <w:lang w:val="en-US"/>
-        </w:rPr>
-        <w:t>Part 2:</w:t>
-      </w:r>
-    </w:p>
-    <w:p>
-      <w:pPr>
-        <w:pStyle w:val="ListParagraph"/>
-        <w:numPr>
-          <w:ilvl w:val="0"/>
-          <w:numId w:val="4"/>
-        </w:numPr>
-        <w:rPr>
-          <w:lang w:val="en-US"/>
-        </w:rPr>
-      </w:pPr>
-      <w:r>
-        <w:rPr>
-          <w:lang w:val="en-US"/>
-        </w:rPr>
-        <w:t xml:space="preserve">TODO: </w:t>
-      </w:r>
-      <w:r>
-        <w:rPr>
-          <w:lang w:val="en-US"/>
-        </w:rPr>
-        <w:t>Implement the necessary functions</w:t>
-      </w:r>
-      <w:r>
-        <w:rPr>
-          <w:lang w:val="en-US"/>
-        </w:rPr>
-        <w:t xml:space="preserve"> in the P2PlayerMovement script</w:t>
-      </w:r>
-      <w:r>
-        <w:rPr>
-          <w:lang w:val="en-US"/>
-        </w:rPr>
-        <w:t xml:space="preserve"> for the player object to navigate through the obstacle course </w:t>
-      </w:r>
-    </w:p>
-    <w:p>
-      <w:pPr>
-        <w:pStyle w:val="ListParagraph"/>
-        <w:numPr>
-          <w:ilvl w:val="1"/>
-          <w:numId w:val="4"/>
-        </w:numPr>
-        <w:rPr>
-          <w:lang w:val="en-US"/>
-        </w:rPr>
-      </w:pPr>
-      <w:r>
-        <w:rPr>
-          <w:lang w:val="en-US"/>
-        </w:rPr>
-        <w:t>Hint: think back to the pseudo-code logic from the pre-lab if you are stuck</w:t>
-      </w:r>
-    </w:p>
-    <w:p>
-      <w:pPr>
-        <w:pStyle w:val="ListParagraph"/>
-        <w:numPr>
-          <w:ilvl w:val="0"/>
-          <w:numId w:val="4"/>
-        </w:numPr>
-        <w:rPr>
-          <w:lang w:val="en-US"/>
-        </w:rPr>
-      </w:pPr>
-      <w:r>
-        <w:rPr>
-          <w:lang w:val="en-US"/>
-        </w:rPr>
-        <w:t xml:space="preserve">BONUS: Implement the </w:t>
-      </w:r>
-      <w:proofErr w:type="spellStart"/>
-      <w:r>
-        <w:rPr>
-          <w:lang w:val="en-US"/>
-        </w:rPr>
-        <w:t>ChangeColor</w:t>
-      </w:r>
-      <w:proofErr w:type="spellEnd"/>
-      <w:r>
-        <w:rPr>
-          <w:lang w:val="en-US"/>
-        </w:rPr>
-        <w:t>() function to change the player object’s color based on the color input</w:t>
-      </w:r>
-    </w:p>
-    <w:p>
-      <w:pPr>
-        <w:pStyle w:val="ListParagraph"/>
-        <w:numPr>
-          <w:ilvl w:val="1"/>
-          <w:numId w:val="4"/>
-        </w:numPr>
-        <w:rPr>
-          <w:lang w:val="en-US"/>
-        </w:rPr>
-      </w:pPr>
-      <w:r>
-        <w:rPr>
-          <w:lang w:val="en-US"/>
-        </w:rPr>
-        <w:t xml:space="preserve">E.g. </w:t>
-      </w:r>
-      <w:commentRangeStart w:id="23"/>
-      <w:r>
-        <w:rPr>
-          <w:lang w:val="en-US"/>
-        </w:rPr>
-        <w:t xml:space="preserve">calling </w:t>
-      </w:r>
-      <w:proofErr w:type="spellStart"/>
-      <w:r>
-        <w:rPr>
-          <w:lang w:val="en-US"/>
-        </w:rPr>
-        <w:t>ChangeColor</w:t>
-      </w:r>
-      <w:proofErr w:type="spellEnd"/>
-      <w:r>
-        <w:rPr>
-          <w:lang w:val="en-US"/>
-        </w:rPr>
-        <w:t>(“red”) should change the box to red</w:t>
-      </w:r>
-      <w:commentRangeEnd w:id="23"/>
-      <w:r>
-        <w:rPr>
-          <w:rStyle w:val="CommentReference"/>
-        </w:rPr>
-        <w:commentReference w:id="23"/>
-      </w:r>
-    </w:p>
-    <w:p>
-      <w:pPr>
-        <w:pStyle w:val="ListParagraph"/>
-        <w:numPr>
-          <w:ilvl w:val="1"/>
-          <w:numId w:val="4"/>
-        </w:numPr>
-        <w:rPr>
-          <w:lang w:val="en-US"/>
-        </w:rPr>
-      </w:pPr>
-      <w:r>
-        <w:rPr>
-          <w:lang w:val="en-US"/>
-        </w:rPr>
-        <w:t xml:space="preserve">If you can get it to work, try inserting it in different functions </w:t>
-      </w:r>
-      <w:r>
-        <w:rPr>
-          <w:lang w:val="en-US"/>
-        </w:rPr>
-        <w:t xml:space="preserve">in the P2PlayerMovement </w:t>
-      </w:r>
-      <w:r>
-        <w:rPr>
-          <w:lang w:val="en-US"/>
-        </w:rPr>
-        <w:t>script</w:t>
-      </w:r>
-      <w:r>
-        <w:t xml:space="preserve"> and see how the color reflects the logic in your code</w:t>
-      </w:r>
-    </w:p>
-    <w:p>
-      <w:pPr>
-        <w:rPr>
-          <w:lang w:val="en-US"/>
-        </w:rPr>
-      </w:pPr>
-      <w:r>
-        <w:rPr>
-          <w:lang w:val="en-US"/>
-        </w:rPr>
-        <w:br w:type="page"/>
-      </w:r>
-    </w:p>
-    <w:p>
-      <w:pPr>
+      </w:pPr>
+      <w:r>
         <w:rPr>
           <w:b/>
           <w:bCs/>
@@ -802,8 +450,1494 @@
           <w:szCs w:val="24"/>
           <w:lang w:val="en-US"/>
         </w:rPr>
-      </w:pPr>
-      <w:r>
+        <w:lastRenderedPageBreak/>
+        <w:t>Lab:</w:t>
+      </w:r>
+    </w:p>
+    <w:p>
+      <w:pPr>
+        <w:rPr>
+          <w:lang w:val="en-US"/>
+        </w:rPr>
+      </w:pPr>
+      <w:r>
+        <w:rPr>
+          <w:lang w:val="en-US"/>
+        </w:rPr>
+        <w:t>Part 1:</w:t>
+      </w:r>
+    </w:p>
+    <w:p>
+      <w:pPr>
+        <w:pStyle w:val="ListParagraph"/>
+        <w:numPr>
+          <w:ilvl w:val="0"/>
+          <w:numId w:val="3"/>
+        </w:numPr>
+        <w:rPr>
+          <w:ins w:id="23" w:author="Jason Dien" w:date="2020-08-17T04:21:00Z"/>
+          <w:lang w:val="en-US"/>
+        </w:rPr>
+      </w:pPr>
+      <w:ins w:id="24" w:author="Jason Dien" w:date="2020-08-17T04:21:00Z">
+        <w:r>
+          <w:rPr>
+            <w:lang w:val="en-US"/>
+          </w:rPr>
+          <w:t>Load in Part1 scene</w:t>
+        </w:r>
+      </w:ins>
+      <w:ins w:id="25" w:author="Jason Dien" w:date="2020-08-17T05:27:00Z">
+        <w:r>
+          <w:rPr>
+            <w:lang w:val="en-US"/>
+          </w:rPr>
+          <w:t xml:space="preserve"> (just a blank world</w:t>
+        </w:r>
+        <w:bookmarkStart w:id="26" w:name="_GoBack"/>
+        <w:bookmarkEnd w:id="26"/>
+        <w:r>
+          <w:rPr>
+            <w:lang w:val="en-US"/>
+          </w:rPr>
+          <w:t>)</w:t>
+        </w:r>
+      </w:ins>
+      <w:ins w:id="27" w:author="Jason Dien" w:date="2020-08-17T04:21:00Z">
+        <w:r>
+          <w:rPr>
+            <w:lang w:val="en-US"/>
+          </w:rPr>
+          <w:t xml:space="preserve"> and </w:t>
+        </w:r>
+      </w:ins>
+      <w:ins w:id="28" w:author="Jason Dien" w:date="2020-08-17T04:22:00Z">
+        <w:r>
+          <w:rPr>
+            <w:lang w:val="en-US"/>
+          </w:rPr>
+          <w:t>explore the basics of the Unity interface</w:t>
+        </w:r>
+      </w:ins>
+    </w:p>
+    <w:p>
+      <w:pPr>
+        <w:pStyle w:val="ListParagraph"/>
+        <w:numPr>
+          <w:ilvl w:val="0"/>
+          <w:numId w:val="3"/>
+        </w:numPr>
+        <w:rPr>
+          <w:ins w:id="29" w:author="Jason Dien" w:date="2020-08-17T03:36:00Z"/>
+          <w:lang w:val="en-US"/>
+        </w:rPr>
+      </w:pPr>
+      <w:del w:id="30" w:author="Jason Dien" w:date="2020-08-17T03:36:00Z">
+        <w:r>
+          <w:rPr>
+            <w:lang w:val="en-US"/>
+          </w:rPr>
+          <w:delText xml:space="preserve">Follow your TA’s tutorial to get acquainted to </w:delText>
+        </w:r>
+        <w:r>
+          <w:rPr>
+            <w:lang w:val="en-US"/>
+          </w:rPr>
+          <w:delText xml:space="preserve">the Unity interface and some basic </w:delText>
+        </w:r>
+        <w:commentRangeStart w:id="31"/>
+        <w:r>
+          <w:rPr>
+            <w:lang w:val="en-US"/>
+          </w:rPr>
+          <w:delText>terminology</w:delText>
+        </w:r>
+        <w:commentRangeEnd w:id="31"/>
+        <w:r>
+          <w:rPr>
+            <w:rStyle w:val="CommentReference"/>
+          </w:rPr>
+          <w:commentReference w:id="31"/>
+        </w:r>
+      </w:del>
+      <w:ins w:id="32" w:author="Jason Dien" w:date="2020-08-17T03:36:00Z">
+        <w:r>
+          <w:rPr>
+            <w:lang w:val="en-US"/>
+          </w:rPr>
+          <w:t>Unity Interface Basics:</w:t>
+        </w:r>
+      </w:ins>
+    </w:p>
+    <w:p>
+      <w:pPr>
+        <w:pStyle w:val="ListParagraph"/>
+        <w:numPr>
+          <w:ilvl w:val="1"/>
+          <w:numId w:val="3"/>
+        </w:numPr>
+        <w:rPr>
+          <w:ins w:id="33" w:author="Jason Dien" w:date="2020-08-17T03:38:00Z"/>
+          <w:lang w:val="en-US"/>
+        </w:rPr>
+      </w:pPr>
+      <w:ins w:id="34" w:author="Jason Dien" w:date="2020-08-17T03:49:00Z">
+        <w:r>
+          <w:rPr>
+            <w:lang w:val="en-US"/>
+          </w:rPr>
+          <w:t xml:space="preserve">Main </w:t>
+        </w:r>
+      </w:ins>
+      <w:ins w:id="35" w:author="Jason Dien" w:date="2020-08-17T03:38:00Z">
+        <w:r>
+          <w:rPr>
+            <w:lang w:val="en-US"/>
+          </w:rPr>
+          <w:t>sections in the Unity workspace:</w:t>
+        </w:r>
+      </w:ins>
+    </w:p>
+    <w:p>
+      <w:pPr>
+        <w:pStyle w:val="ListParagraph"/>
+        <w:numPr>
+          <w:ilvl w:val="2"/>
+          <w:numId w:val="3"/>
+        </w:numPr>
+        <w:rPr>
+          <w:ins w:id="36" w:author="Jason Dien" w:date="2020-08-17T03:47:00Z"/>
+          <w:lang w:val="en-US"/>
+        </w:rPr>
+      </w:pPr>
+      <w:ins w:id="37" w:author="Jason Dien" w:date="2020-08-17T03:39:00Z">
+        <w:r>
+          <w:rPr>
+            <w:lang w:val="en-US"/>
+          </w:rPr>
+          <w:t>Scene (at the center):</w:t>
+        </w:r>
+      </w:ins>
+      <w:ins w:id="38" w:author="Jason Dien" w:date="2020-08-17T03:43:00Z">
+        <w:r>
+          <w:rPr>
+            <w:lang w:val="en-US"/>
+          </w:rPr>
+          <w:t xml:space="preserve"> contains environments and objects of your program. This is where you will </w:t>
+        </w:r>
+      </w:ins>
+      <w:ins w:id="39" w:author="Jason Dien" w:date="2020-08-17T03:44:00Z">
+        <w:r>
+          <w:rPr>
+            <w:lang w:val="en-US"/>
+          </w:rPr>
+          <w:t>design what each of your “level” looks like</w:t>
+        </w:r>
+      </w:ins>
+    </w:p>
+    <w:p>
+      <w:pPr>
+        <w:pStyle w:val="ListParagraph"/>
+        <w:numPr>
+          <w:ilvl w:val="2"/>
+          <w:numId w:val="3"/>
+        </w:numPr>
+        <w:rPr>
+          <w:ins w:id="40" w:author="Jason Dien" w:date="2020-08-17T03:44:00Z"/>
+          <w:lang w:val="en-US"/>
+        </w:rPr>
+      </w:pPr>
+      <w:ins w:id="41" w:author="Jason Dien" w:date="2020-08-17T03:47:00Z">
+        <w:r>
+          <w:rPr>
+            <w:lang w:val="en-US"/>
+          </w:rPr>
+          <w:t xml:space="preserve">Game (tab next to scene): where you can see what your program looks like when it is running. </w:t>
+        </w:r>
+      </w:ins>
+      <w:ins w:id="42" w:author="Jason Dien" w:date="2020-08-17T03:48:00Z">
+        <w:r>
+          <w:rPr>
+            <w:lang w:val="en-US"/>
+          </w:rPr>
+          <w:t>This tab can be dragged to be viewed side-by-side with Scene</w:t>
+        </w:r>
+      </w:ins>
+    </w:p>
+    <w:p>
+      <w:pPr>
+        <w:pStyle w:val="ListParagraph"/>
+        <w:numPr>
+          <w:ilvl w:val="2"/>
+          <w:numId w:val="3"/>
+        </w:numPr>
+        <w:rPr>
+          <w:ins w:id="43" w:author="Jason Dien" w:date="2020-08-17T03:46:00Z"/>
+          <w:lang w:val="en-US"/>
+        </w:rPr>
+      </w:pPr>
+      <w:ins w:id="44" w:author="Jason Dien" w:date="2020-08-17T03:44:00Z">
+        <w:r>
+          <w:rPr>
+            <w:lang w:val="en-US"/>
+          </w:rPr>
+          <w:t xml:space="preserve">Hierarchy (on the left): </w:t>
+        </w:r>
+      </w:ins>
+      <w:ins w:id="45" w:author="Jason Dien" w:date="2020-08-17T03:45:00Z">
+        <w:r>
+          <w:rPr>
+            <w:lang w:val="en-US"/>
+          </w:rPr>
+          <w:t xml:space="preserve">where you can find the structure of the currently loaded scenes, including </w:t>
+        </w:r>
+      </w:ins>
+      <w:ins w:id="46" w:author="Jason Dien" w:date="2020-08-17T03:47:00Z">
+        <w:r>
+          <w:rPr>
+            <w:lang w:val="en-US"/>
+          </w:rPr>
+          <w:t xml:space="preserve">names of </w:t>
+        </w:r>
+      </w:ins>
+      <w:ins w:id="47" w:author="Jason Dien" w:date="2020-08-17T03:46:00Z">
+        <w:r>
+          <w:rPr>
+            <w:lang w:val="en-US"/>
+          </w:rPr>
+          <w:t>all objects in the scene</w:t>
+        </w:r>
+      </w:ins>
+    </w:p>
+    <w:p>
+      <w:pPr>
+        <w:pStyle w:val="ListParagraph"/>
+        <w:numPr>
+          <w:ilvl w:val="2"/>
+          <w:numId w:val="3"/>
+        </w:numPr>
+        <w:rPr>
+          <w:ins w:id="48" w:author="Jason Dien" w:date="2020-08-17T03:49:00Z"/>
+          <w:lang w:val="en-US"/>
+        </w:rPr>
+      </w:pPr>
+      <w:ins w:id="49" w:author="Jason Dien" w:date="2020-08-17T03:48:00Z">
+        <w:r>
+          <w:rPr>
+            <w:lang w:val="en-US"/>
+          </w:rPr>
+          <w:t xml:space="preserve">Project/Console </w:t>
+        </w:r>
+      </w:ins>
+      <w:ins w:id="50" w:author="Jason Dien" w:date="2020-08-17T03:49:00Z">
+        <w:r>
+          <w:rPr>
+            <w:lang w:val="en-US"/>
+          </w:rPr>
+          <w:t xml:space="preserve">tabs </w:t>
+        </w:r>
+      </w:ins>
+      <w:ins w:id="51" w:author="Jason Dien" w:date="2020-08-17T03:48:00Z">
+        <w:r>
+          <w:rPr>
+            <w:lang w:val="en-US"/>
+          </w:rPr>
+          <w:t>(</w:t>
+        </w:r>
+      </w:ins>
+      <w:ins w:id="52" w:author="Jason Dien" w:date="2020-08-17T03:49:00Z">
+        <w:r>
+          <w:rPr>
+            <w:lang w:val="en-US"/>
+          </w:rPr>
+          <w:t>at the bottom</w:t>
+        </w:r>
+      </w:ins>
+      <w:ins w:id="53" w:author="Jason Dien" w:date="2020-08-17T03:48:00Z">
+        <w:r>
+          <w:rPr>
+            <w:lang w:val="en-US"/>
+          </w:rPr>
+          <w:t>)</w:t>
+        </w:r>
+      </w:ins>
+      <w:ins w:id="54" w:author="Jason Dien" w:date="2020-08-17T03:49:00Z">
+        <w:r>
+          <w:rPr>
+            <w:lang w:val="en-US"/>
+          </w:rPr>
+          <w:t>:</w:t>
+        </w:r>
+      </w:ins>
+    </w:p>
+    <w:p>
+      <w:pPr>
+        <w:pStyle w:val="ListParagraph"/>
+        <w:numPr>
+          <w:ilvl w:val="3"/>
+          <w:numId w:val="3"/>
+        </w:numPr>
+        <w:rPr>
+          <w:ins w:id="55" w:author="Jason Dien" w:date="2020-08-17T03:51:00Z"/>
+          <w:lang w:val="en-US"/>
+        </w:rPr>
+      </w:pPr>
+      <w:ins w:id="56" w:author="Jason Dien" w:date="2020-08-17T03:49:00Z">
+        <w:r>
+          <w:rPr>
+            <w:lang w:val="en-US"/>
+          </w:rPr>
+          <w:t xml:space="preserve">Project: </w:t>
+        </w:r>
+      </w:ins>
+      <w:ins w:id="57" w:author="Jason Dien" w:date="2020-08-17T03:50:00Z">
+        <w:r>
+          <w:rPr>
+            <w:lang w:val="en-US"/>
+          </w:rPr>
+          <w:t>where you can find the structure of the project. Can be used to find available assets in the project to utilize during the des</w:t>
+        </w:r>
+      </w:ins>
+      <w:ins w:id="58" w:author="Jason Dien" w:date="2020-08-17T03:51:00Z">
+        <w:r>
+          <w:rPr>
+            <w:lang w:val="en-US"/>
+          </w:rPr>
+          <w:t>igning process</w:t>
+        </w:r>
+      </w:ins>
+    </w:p>
+    <w:p>
+      <w:pPr>
+        <w:pStyle w:val="ListParagraph"/>
+        <w:numPr>
+          <w:ilvl w:val="3"/>
+          <w:numId w:val="3"/>
+        </w:numPr>
+        <w:rPr>
+          <w:ins w:id="59" w:author="Jason Dien" w:date="2020-08-17T04:02:00Z"/>
+          <w:lang w:val="en-US"/>
+        </w:rPr>
+      </w:pPr>
+      <w:ins w:id="60" w:author="Jason Dien" w:date="2020-08-17T03:51:00Z">
+        <w:r>
+          <w:rPr>
+            <w:lang w:val="en-US"/>
+          </w:rPr>
+          <w:t>Console: where information about the program is printed (such as error/warning) when it is running. Used during the debugging process</w:t>
+        </w:r>
+      </w:ins>
+    </w:p>
+    <w:p>
+      <w:pPr>
+        <w:pStyle w:val="ListParagraph"/>
+        <w:numPr>
+          <w:ilvl w:val="1"/>
+          <w:numId w:val="3"/>
+        </w:numPr>
+        <w:rPr>
+          <w:ins w:id="61" w:author="Jason Dien" w:date="2020-08-17T04:17:00Z"/>
+          <w:lang w:val="en-US"/>
+        </w:rPr>
+      </w:pPr>
+      <w:ins w:id="62" w:author="Jason Dien" w:date="2020-08-17T04:17:00Z">
+        <w:r>
+          <w:rPr>
+            <w:lang w:val="en-US"/>
+          </w:rPr>
+          <w:t xml:space="preserve">Unity follows </w:t>
+        </w:r>
+      </w:ins>
+      <w:ins w:id="63" w:author="Jason Dien" w:date="2020-08-17T04:18:00Z">
+        <w:r>
+          <w:rPr>
+            <w:lang w:val="en-US"/>
+          </w:rPr>
+          <w:t xml:space="preserve">basic laws of physics e.g. gravity, friction </w:t>
+        </w:r>
+      </w:ins>
+    </w:p>
+    <w:p>
+      <w:pPr>
+        <w:pStyle w:val="ListParagraph"/>
+        <w:numPr>
+          <w:ilvl w:val="1"/>
+          <w:numId w:val="3"/>
+        </w:numPr>
+        <w:rPr>
+          <w:ins w:id="64" w:author="Jason Dien" w:date="2020-08-17T04:05:00Z"/>
+          <w:lang w:val="en-US"/>
+        </w:rPr>
+      </w:pPr>
+      <w:ins w:id="65" w:author="Jason Dien" w:date="2020-08-17T04:02:00Z">
+        <w:r>
+          <w:rPr>
+            <w:lang w:val="en-US"/>
+          </w:rPr>
+          <w:t xml:space="preserve">GameObject: the </w:t>
+        </w:r>
+      </w:ins>
+      <w:ins w:id="66" w:author="Jason Dien" w:date="2020-08-17T04:03:00Z">
+        <w:r>
+          <w:rPr>
+            <w:lang w:val="en-US"/>
+          </w:rPr>
+          <w:t>data type for objects in the program that can interact with the environment and/or be interacted with</w:t>
+        </w:r>
+      </w:ins>
+      <w:ins w:id="67" w:author="Jason Dien" w:date="2020-08-17T04:04:00Z">
+        <w:r>
+          <w:rPr>
+            <w:lang w:val="en-US"/>
+          </w:rPr>
+          <w:t>. For instance, the player</w:t>
+        </w:r>
+      </w:ins>
+      <w:ins w:id="68" w:author="Jason Dien" w:date="2020-08-17T04:05:00Z">
+        <w:r>
+          <w:rPr>
+            <w:lang w:val="en-US"/>
+          </w:rPr>
+          <w:t>, the ground, the wall, and any object added to the scene are all GameObject.</w:t>
+        </w:r>
+      </w:ins>
+    </w:p>
+    <w:p>
+      <w:pPr>
+        <w:pStyle w:val="ListParagraph"/>
+        <w:numPr>
+          <w:ilvl w:val="1"/>
+          <w:numId w:val="3"/>
+        </w:numPr>
+        <w:rPr>
+          <w:lang w:val="en-US"/>
+          <w:rPrChange w:id="69" w:author="Jason Dien" w:date="2020-08-17T04:17:00Z">
+            <w:rPr>
+              <w:lang w:val="en-US"/>
+            </w:rPr>
+          </w:rPrChange>
+        </w:rPr>
+        <w:pPrChange w:id="70" w:author="Jason Dien" w:date="2020-08-17T04:17:00Z">
+          <w:pPr>
+            <w:pStyle w:val="ListParagraph"/>
+            <w:numPr>
+              <w:numId w:val="3"/>
+            </w:numPr>
+            <w:ind w:left="360" w:hanging="360"/>
+          </w:pPr>
+        </w:pPrChange>
+      </w:pPr>
+      <w:ins w:id="71" w:author="Jason Dien" w:date="2020-08-17T04:05:00Z">
+        <w:r>
+          <w:rPr>
+            <w:lang w:val="en-US"/>
+          </w:rPr>
+          <w:t xml:space="preserve">Components: </w:t>
+        </w:r>
+      </w:ins>
+      <w:ins w:id="72" w:author="Jason Dien" w:date="2020-08-17T04:08:00Z">
+        <w:r>
+          <w:rPr>
+            <w:lang w:val="en-US"/>
+          </w:rPr>
+          <w:t>properties that can be added to a GameObject</w:t>
+        </w:r>
+      </w:ins>
+      <w:ins w:id="73" w:author="Jason Dien" w:date="2020-08-17T04:09:00Z">
+        <w:r>
+          <w:rPr>
+            <w:lang w:val="en-US"/>
+          </w:rPr>
+          <w:t xml:space="preserve"> to specify its nature and behavior. These can be pre-defined</w:t>
+        </w:r>
+      </w:ins>
+      <w:ins w:id="74" w:author="Jason Dien" w:date="2020-08-17T04:10:00Z">
+        <w:r>
+          <w:rPr>
+            <w:lang w:val="en-US"/>
+          </w:rPr>
+          <w:t xml:space="preserve"> and customizable</w:t>
+        </w:r>
+      </w:ins>
+      <w:ins w:id="75" w:author="Jason Dien" w:date="2020-08-17T04:09:00Z">
+        <w:r>
+          <w:rPr>
+            <w:lang w:val="en-US"/>
+          </w:rPr>
+          <w:t xml:space="preserve"> (</w:t>
+        </w:r>
+      </w:ins>
+      <w:ins w:id="76" w:author="Jason Dien" w:date="2020-08-17T04:10:00Z">
+        <w:r>
+          <w:rPr>
+            <w:lang w:val="en-US"/>
+          </w:rPr>
+          <w:t xml:space="preserve">e.g. Rigidbody, </w:t>
+        </w:r>
+      </w:ins>
+      <w:ins w:id="77" w:author="Jason Dien" w:date="2020-08-17T04:11:00Z">
+        <w:r>
+          <w:rPr>
+            <w:lang w:val="en-US"/>
+          </w:rPr>
+          <w:t>M</w:t>
+        </w:r>
+      </w:ins>
+      <w:ins w:id="78" w:author="Jason Dien" w:date="2020-08-17T04:10:00Z">
+        <w:r>
+          <w:rPr>
+            <w:lang w:val="en-US"/>
+          </w:rPr>
+          <w:t xml:space="preserve">aterial), </w:t>
+        </w:r>
+      </w:ins>
+      <w:ins w:id="79" w:author="Jason Dien" w:date="2020-08-17T04:11:00Z">
+        <w:r>
+          <w:rPr>
+            <w:lang w:val="en-US"/>
+          </w:rPr>
+          <w:t xml:space="preserve">or </w:t>
+        </w:r>
+      </w:ins>
+      <w:ins w:id="80" w:author="Jason Dien" w:date="2020-08-17T04:16:00Z">
+        <w:r>
+          <w:rPr>
+            <w:lang w:val="en-US"/>
+          </w:rPr>
+          <w:t xml:space="preserve">user-defined through C# scripts. </w:t>
+        </w:r>
+        <w:r>
+          <w:rPr>
+            <w:lang w:val="en-US"/>
+          </w:rPr>
+          <w:t xml:space="preserve">The majority of the code we write will be </w:t>
+        </w:r>
+      </w:ins>
+      <w:ins w:id="81" w:author="Jason Dien" w:date="2020-08-17T04:17:00Z">
+        <w:r>
+          <w:rPr>
+            <w:lang w:val="en-US"/>
+          </w:rPr>
+          <w:t>these scripts that are added to specific objects in the scene to establish the desired behavior</w:t>
+        </w:r>
+      </w:ins>
+      <w:ins w:id="82" w:author="Jason Dien" w:date="2020-08-17T04:02:00Z">
+        <w:r>
+          <w:rPr>
+            <w:lang w:val="en-US"/>
+            <w:rPrChange w:id="83" w:author="Jason Dien" w:date="2020-08-17T04:17:00Z">
+              <w:rPr>
+                <w:lang w:val="en-US"/>
+              </w:rPr>
+            </w:rPrChange>
+          </w:rPr>
+          <w:t xml:space="preserve"> </w:t>
+        </w:r>
+      </w:ins>
+    </w:p>
+    <w:p>
+      <w:pPr>
+        <w:pStyle w:val="ListParagraph"/>
+        <w:numPr>
+          <w:ilvl w:val="0"/>
+          <w:numId w:val="3"/>
+        </w:numPr>
+        <w:rPr>
+          <w:ins w:id="84" w:author="Jason Dien" w:date="2020-08-17T04:20:00Z"/>
+          <w:lang w:val="en-US"/>
+        </w:rPr>
+      </w:pPr>
+      <w:r>
+        <w:rPr>
+          <w:lang w:val="en-US"/>
+        </w:rPr>
+        <w:t xml:space="preserve">TODO: </w:t>
+      </w:r>
+      <w:r>
+        <w:rPr>
+          <w:lang w:val="en-US"/>
+        </w:rPr>
+        <w:t>Finish designing a simple block moving continuously in a straight line on a flat platform</w:t>
+      </w:r>
+      <w:r>
+        <w:rPr>
+          <w:lang w:val="en-US"/>
+        </w:rPr>
+        <w:t xml:space="preserve"> and show</w:t>
+      </w:r>
+      <w:r>
+        <w:rPr>
+          <w:lang w:val="en-US"/>
+        </w:rPr>
+        <w:t xml:space="preserve"> it to</w:t>
+      </w:r>
+      <w:r>
+        <w:rPr>
+          <w:lang w:val="en-US"/>
+        </w:rPr>
+        <w:t xml:space="preserve"> your TA</w:t>
+      </w:r>
+      <w:r>
+        <w:rPr>
+          <w:lang w:val="en-US"/>
+        </w:rPr>
+        <w:t xml:space="preserve"> when you are </w:t>
+      </w:r>
+      <w:commentRangeStart w:id="85"/>
+      <w:r>
+        <w:rPr>
+          <w:lang w:val="en-US"/>
+        </w:rPr>
+        <w:t>done</w:t>
+      </w:r>
+      <w:commentRangeEnd w:id="85"/>
+      <w:r>
+        <w:rPr>
+          <w:rStyle w:val="CommentReference"/>
+        </w:rPr>
+        <w:commentReference w:id="85"/>
+      </w:r>
+    </w:p>
+    <w:p>
+      <w:pPr>
+        <w:pStyle w:val="ListParagraph"/>
+        <w:numPr>
+          <w:ilvl w:val="1"/>
+          <w:numId w:val="3"/>
+        </w:numPr>
+        <w:rPr>
+          <w:ins w:id="86" w:author="Jason Dien" w:date="2020-08-17T04:21:00Z"/>
+          <w:lang w:val="en-US"/>
+        </w:rPr>
+      </w:pPr>
+      <w:ins w:id="87" w:author="Jason Dien" w:date="2020-08-17T04:23:00Z">
+        <w:r>
+          <w:rPr>
+            <w:lang w:val="en-US"/>
+          </w:rPr>
+          <w:t xml:space="preserve">First, create </w:t>
+        </w:r>
+      </w:ins>
+      <w:ins w:id="88" w:author="Jason Dien" w:date="2020-08-17T04:26:00Z">
+        <w:r>
+          <w:rPr>
+            <w:lang w:val="en-US"/>
+          </w:rPr>
+          <w:t>the ground as a flat cube</w:t>
+        </w:r>
+      </w:ins>
+      <w:ins w:id="89" w:author="Jason Dien" w:date="2020-08-17T04:30:00Z">
+        <w:r>
+          <w:rPr>
+            <w:lang w:val="en-US"/>
+          </w:rPr>
+          <w:t xml:space="preserve"> and add GroundMat as a component to the ground object </w:t>
+        </w:r>
+      </w:ins>
+    </w:p>
+    <w:p>
+      <w:pPr>
+        <w:pStyle w:val="ListParagraph"/>
+        <w:numPr>
+          <w:ilvl w:val="1"/>
+          <w:numId w:val="3"/>
+        </w:numPr>
+        <w:rPr>
+          <w:ins w:id="90" w:author="Jason Dien" w:date="2020-08-17T04:36:00Z"/>
+          <w:lang w:val="en-US"/>
+        </w:rPr>
+      </w:pPr>
+      <w:ins w:id="91" w:author="Jason Dien" w:date="2020-08-17T04:32:00Z">
+        <w:r>
+          <w:rPr>
+            <w:lang w:val="en-US"/>
+          </w:rPr>
+          <w:t>Create a basic cube as the player object</w:t>
+        </w:r>
+      </w:ins>
+      <w:ins w:id="92" w:author="Jason Dien" w:date="2020-08-17T04:36:00Z">
+        <w:r>
+          <w:rPr>
+            <w:lang w:val="en-US"/>
+          </w:rPr>
+          <w:t xml:space="preserve"> and add the</w:t>
+        </w:r>
+      </w:ins>
+      <w:ins w:id="93" w:author="Jason Dien" w:date="2020-08-17T04:40:00Z">
+        <w:r>
+          <w:rPr>
+            <w:lang w:val="en-US"/>
+          </w:rPr>
+          <w:t xml:space="preserve"> PlayerMat and</w:t>
+        </w:r>
+      </w:ins>
+      <w:ins w:id="94" w:author="Jason Dien" w:date="2020-08-17T04:36:00Z">
+        <w:r>
+          <w:rPr>
+            <w:lang w:val="en-US"/>
+          </w:rPr>
+          <w:t xml:space="preserve"> Rigidbody component</w:t>
+        </w:r>
+      </w:ins>
+      <w:ins w:id="95" w:author="Jason Dien" w:date="2020-08-17T04:41:00Z">
+        <w:r>
+          <w:rPr>
+            <w:lang w:val="en-US"/>
+          </w:rPr>
+          <w:t xml:space="preserve"> to it</w:t>
+        </w:r>
+      </w:ins>
+    </w:p>
+    <w:p>
+      <w:pPr>
+        <w:pStyle w:val="ListParagraph"/>
+        <w:numPr>
+          <w:ilvl w:val="2"/>
+          <w:numId w:val="3"/>
+        </w:numPr>
+        <w:rPr>
+          <w:ins w:id="96" w:author="Jason Dien" w:date="2020-08-17T05:25:00Z"/>
+          <w:lang w:val="en-US"/>
+        </w:rPr>
+      </w:pPr>
+      <w:ins w:id="97" w:author="Jason Dien" w:date="2020-08-17T04:36:00Z">
+        <w:r>
+          <w:rPr>
+            <w:lang w:val="en-US"/>
+          </w:rPr>
+          <w:t>Why is t</w:t>
+        </w:r>
+      </w:ins>
+      <w:ins w:id="98" w:author="Jason Dien" w:date="2020-08-17T04:41:00Z">
+        <w:r>
+          <w:rPr>
+            <w:lang w:val="en-US"/>
+          </w:rPr>
+          <w:t>he Rigidbody component</w:t>
+        </w:r>
+      </w:ins>
+      <w:ins w:id="99" w:author="Jason Dien" w:date="2020-08-17T04:36:00Z">
+        <w:r>
+          <w:rPr>
+            <w:lang w:val="en-US"/>
+          </w:rPr>
+          <w:t xml:space="preserve"> necessary?</w:t>
+        </w:r>
+      </w:ins>
+    </w:p>
+    <w:p>
+      <w:pPr>
+        <w:pStyle w:val="ListParagraph"/>
+        <w:numPr>
+          <w:ilvl w:val="1"/>
+          <w:numId w:val="3"/>
+        </w:numPr>
+        <w:rPr>
+          <w:ins w:id="100" w:author="Jason Dien" w:date="2020-08-17T04:36:00Z"/>
+          <w:lang w:val="en-US"/>
+        </w:rPr>
+        <w:pPrChange w:id="101" w:author="Jason Dien" w:date="2020-08-17T05:25:00Z">
+          <w:pPr>
+            <w:pStyle w:val="ListParagraph"/>
+            <w:numPr>
+              <w:ilvl w:val="2"/>
+              <w:numId w:val="3"/>
+            </w:numPr>
+            <w:ind w:left="1260" w:hanging="360"/>
+          </w:pPr>
+        </w:pPrChange>
+      </w:pPr>
+      <w:ins w:id="102" w:author="Jason Dien" w:date="2020-08-17T05:25:00Z">
+        <w:r>
+          <w:rPr>
+            <w:lang w:val="en-US"/>
+          </w:rPr>
+          <w:t>Figure out how to change colors of the ground and player</w:t>
+        </w:r>
+      </w:ins>
+    </w:p>
+    <w:p>
+      <w:pPr>
+        <w:pStyle w:val="ListParagraph"/>
+        <w:numPr>
+          <w:ilvl w:val="1"/>
+          <w:numId w:val="3"/>
+        </w:numPr>
+        <w:rPr>
+          <w:ins w:id="103" w:author="Jason Dien" w:date="2020-08-17T04:45:00Z"/>
+          <w:lang w:val="en-US"/>
+        </w:rPr>
+      </w:pPr>
+      <w:ins w:id="104" w:author="Jason Dien" w:date="2020-08-17T04:44:00Z">
+        <w:r>
+          <w:rPr>
+            <w:lang w:val="en-US"/>
+          </w:rPr>
+          <w:t xml:space="preserve">Add some more 3D objects on the ground to serve as </w:t>
+        </w:r>
+      </w:ins>
+      <w:ins w:id="105" w:author="Jason Dien" w:date="2020-08-17T04:45:00Z">
+        <w:r>
+          <w:rPr>
+            <w:lang w:val="en-US"/>
+          </w:rPr>
+          <w:t>obstacles</w:t>
+        </w:r>
+      </w:ins>
+    </w:p>
+    <w:p>
+      <w:pPr>
+        <w:pStyle w:val="ListParagraph"/>
+        <w:numPr>
+          <w:ilvl w:val="1"/>
+          <w:numId w:val="3"/>
+        </w:numPr>
+        <w:rPr>
+          <w:ins w:id="106" w:author="Jason Dien" w:date="2020-08-17T04:48:00Z"/>
+          <w:lang w:val="en-US"/>
+        </w:rPr>
+      </w:pPr>
+      <w:ins w:id="107" w:author="Jason Dien" w:date="2020-08-17T04:46:00Z">
+        <w:r>
+          <w:rPr>
+            <w:lang w:val="en-US"/>
+          </w:rPr>
+          <w:t>Add the P1PlayerMovement script as a component to the Player object. This</w:t>
+        </w:r>
+      </w:ins>
+      <w:ins w:id="108" w:author="Jason Dien" w:date="2020-08-17T04:48:00Z">
+        <w:r>
+          <w:rPr>
+            <w:lang w:val="en-US"/>
+          </w:rPr>
+          <w:t xml:space="preserve"> is where you can </w:t>
+        </w:r>
+      </w:ins>
+      <w:ins w:id="109" w:author="Jason Dien" w:date="2020-08-17T04:47:00Z">
+        <w:r>
+          <w:rPr>
+            <w:lang w:val="en-US"/>
+          </w:rPr>
+          <w:t>specify the logic</w:t>
+        </w:r>
+      </w:ins>
+      <w:ins w:id="110" w:author="Jason Dien" w:date="2020-08-17T04:48:00Z">
+        <w:r>
+          <w:rPr>
+            <w:lang w:val="en-US"/>
+          </w:rPr>
+          <w:t xml:space="preserve"> for</w:t>
+        </w:r>
+      </w:ins>
+      <w:ins w:id="111" w:author="Jason Dien" w:date="2020-08-17T04:47:00Z">
+        <w:r>
+          <w:rPr>
+            <w:lang w:val="en-US"/>
+          </w:rPr>
+          <w:t xml:space="preserve"> the player’s movement</w:t>
+        </w:r>
+      </w:ins>
+    </w:p>
+    <w:p>
+      <w:pPr>
+        <w:pStyle w:val="ListParagraph"/>
+        <w:numPr>
+          <w:ilvl w:val="2"/>
+          <w:numId w:val="3"/>
+        </w:numPr>
+        <w:rPr>
+          <w:ins w:id="112" w:author="Jason Dien" w:date="2020-08-17T04:50:00Z"/>
+          <w:lang w:val="en-US"/>
+        </w:rPr>
+      </w:pPr>
+      <w:ins w:id="113" w:author="Jason Dien" w:date="2020-08-17T04:48:00Z">
+        <w:r>
+          <w:rPr>
+            <w:lang w:val="en-US"/>
+          </w:rPr>
+          <w:lastRenderedPageBreak/>
+          <w:t>In the Inspector screen for the Player object, fi</w:t>
+        </w:r>
+      </w:ins>
+      <w:ins w:id="114" w:author="Jason Dien" w:date="2020-08-17T04:49:00Z">
+        <w:r>
+          <w:rPr>
+            <w:lang w:val="en-US"/>
+          </w:rPr>
+          <w:t>nd the added script and specify the rb variable to refer to the Player object. This is so that the code can refer to the player itself</w:t>
+        </w:r>
+        <w:r>
+          <w:rPr>
+            <w:lang w:val="en-US"/>
+          </w:rPr>
+          <w:t xml:space="preserve"> when </w:t>
+        </w:r>
+      </w:ins>
+      <w:ins w:id="115" w:author="Jason Dien" w:date="2020-08-17T04:50:00Z">
+        <w:r>
+          <w:rPr>
+            <w:lang w:val="en-US"/>
+          </w:rPr>
+          <w:t>specifying movement</w:t>
+        </w:r>
+      </w:ins>
+    </w:p>
+    <w:p>
+      <w:pPr>
+        <w:pStyle w:val="ListParagraph"/>
+        <w:numPr>
+          <w:ilvl w:val="1"/>
+          <w:numId w:val="3"/>
+        </w:numPr>
+        <w:rPr>
+          <w:ins w:id="116" w:author="Jason Dien" w:date="2020-08-17T04:56:00Z"/>
+          <w:lang w:val="en-US"/>
+        </w:rPr>
+      </w:pPr>
+      <w:ins w:id="117" w:author="Jason Dien" w:date="2020-08-17T04:50:00Z">
+        <w:r>
+          <w:rPr>
+            <w:lang w:val="en-US"/>
+          </w:rPr>
+          <w:t>Op</w:t>
+        </w:r>
+        <w:r>
+          <w:rPr>
+            <w:lang w:val="en-US"/>
+          </w:rPr>
+          <w:t xml:space="preserve">en the </w:t>
+        </w:r>
+      </w:ins>
+      <w:ins w:id="118" w:author="Jason Dien" w:date="2020-08-17T04:52:00Z">
+        <w:r>
+          <w:rPr>
+            <w:lang w:val="en-US"/>
+          </w:rPr>
+          <w:t>P1PlayerMovement script and implement the Update() function so that the player object aut</w:t>
+        </w:r>
+      </w:ins>
+      <w:ins w:id="119" w:author="Jason Dien" w:date="2020-08-17T04:53:00Z">
+        <w:r>
+          <w:rPr>
+            <w:lang w:val="en-US"/>
+          </w:rPr>
+          <w:t xml:space="preserve">omatically moves forward. </w:t>
+        </w:r>
+      </w:ins>
+    </w:p>
+    <w:p>
+      <w:pPr>
+        <w:pStyle w:val="ListParagraph"/>
+        <w:numPr>
+          <w:ilvl w:val="2"/>
+          <w:numId w:val="3"/>
+        </w:numPr>
+        <w:rPr>
+          <w:ins w:id="120" w:author="Jason Dien" w:date="2020-08-17T04:53:00Z"/>
+          <w:lang w:val="en-US"/>
+        </w:rPr>
+        <w:pPrChange w:id="121" w:author="Jason Dien" w:date="2020-08-17T04:56:00Z">
+          <w:pPr>
+            <w:pStyle w:val="ListParagraph"/>
+            <w:numPr>
+              <w:ilvl w:val="1"/>
+              <w:numId w:val="3"/>
+            </w:numPr>
+            <w:ind w:left="810" w:hanging="360"/>
+          </w:pPr>
+        </w:pPrChange>
+      </w:pPr>
+      <w:ins w:id="122" w:author="Jason Dien" w:date="2020-08-17T04:53:00Z">
+        <w:r>
+          <w:rPr>
+            <w:lang w:val="en-US"/>
+          </w:rPr>
+          <w:t>Hint: use the AddForce() method for Rigidbody objects</w:t>
+        </w:r>
+      </w:ins>
+    </w:p>
+    <w:p>
+      <w:pPr>
+        <w:pStyle w:val="ListParagraph"/>
+        <w:numPr>
+          <w:ilvl w:val="1"/>
+          <w:numId w:val="3"/>
+        </w:numPr>
+        <w:rPr>
+          <w:ins w:id="123" w:author="Jason Dien" w:date="2020-08-17T04:57:00Z"/>
+          <w:lang w:val="en-US"/>
+        </w:rPr>
+      </w:pPr>
+      <w:ins w:id="124" w:author="Jason Dien" w:date="2020-08-17T04:56:00Z">
+        <w:r>
+          <w:rPr>
+            <w:lang w:val="en-US"/>
+          </w:rPr>
+          <w:t>Try running</w:t>
+        </w:r>
+      </w:ins>
+      <w:ins w:id="125" w:author="Jason Dien" w:date="2020-08-17T04:57:00Z">
+        <w:r>
+          <w:rPr>
+            <w:lang w:val="en-US"/>
+          </w:rPr>
+          <w:t xml:space="preserve"> the program. Is the player moving smoothly? If not, why is that?</w:t>
+        </w:r>
+      </w:ins>
+    </w:p>
+    <w:p>
+      <w:pPr>
+        <w:pStyle w:val="ListParagraph"/>
+        <w:numPr>
+          <w:ilvl w:val="2"/>
+          <w:numId w:val="3"/>
+        </w:numPr>
+        <w:rPr>
+          <w:lang w:val="en-US"/>
+        </w:rPr>
+        <w:pPrChange w:id="126" w:author="Jason Dien" w:date="2020-08-17T04:57:00Z">
+          <w:pPr>
+            <w:pStyle w:val="ListParagraph"/>
+            <w:numPr>
+              <w:numId w:val="3"/>
+            </w:numPr>
+            <w:ind w:left="360" w:hanging="360"/>
+          </w:pPr>
+        </w:pPrChange>
+      </w:pPr>
+      <w:ins w:id="127" w:author="Jason Dien" w:date="2020-08-17T04:57:00Z">
+        <w:r>
+          <w:rPr>
+            <w:lang w:val="en-US"/>
+          </w:rPr>
+          <w:t xml:space="preserve">Hint: look at the given </w:t>
+        </w:r>
+        <w:r>
+          <w:rPr>
+            <w:lang w:val="en-US"/>
+          </w:rPr>
+          <w:t>assets</w:t>
+        </w:r>
+      </w:ins>
+    </w:p>
+    <w:p>
+      <w:pPr>
+        <w:pStyle w:val="ListParagraph"/>
+        <w:numPr>
+          <w:ilvl w:val="0"/>
+          <w:numId w:val="3"/>
+        </w:numPr>
+        <w:rPr>
+          <w:lang w:val="en-US"/>
+        </w:rPr>
+      </w:pPr>
+      <w:r>
+        <w:rPr>
+          <w:lang w:val="en-US"/>
+        </w:rPr>
+        <w:t>BONUS: fi</w:t>
+      </w:r>
+      <w:r>
+        <w:rPr>
+          <w:lang w:val="en-US"/>
+        </w:rPr>
+        <w:t>gure out how to get the camera to follow</w:t>
+      </w:r>
+      <w:r>
+        <w:rPr>
+          <w:lang w:val="en-US"/>
+        </w:rPr>
+        <w:t xml:space="preserve"> the</w:t>
+      </w:r>
+      <w:r>
+        <w:rPr>
+          <w:lang w:val="en-US"/>
+        </w:rPr>
+        <w:t xml:space="preserve"> </w:t>
+      </w:r>
+      <w:r>
+        <w:rPr>
+          <w:lang w:val="en-US"/>
+        </w:rPr>
+        <w:t>player object</w:t>
+      </w:r>
+    </w:p>
+    <w:p>
+      <w:pPr>
+        <w:pStyle w:val="ListParagraph"/>
+        <w:numPr>
+          <w:ilvl w:val="1"/>
+          <w:numId w:val="3"/>
+        </w:numPr>
+        <w:rPr>
+          <w:lang w:val="en-US"/>
+        </w:rPr>
+      </w:pPr>
+      <w:r>
+        <w:rPr>
+          <w:lang w:val="en-US"/>
+        </w:rPr>
+        <w:t xml:space="preserve">Hint: look at the </w:t>
+      </w:r>
+      <w:del w:id="128" w:author="Jason Dien" w:date="2020-08-17T04:58:00Z">
+        <w:r>
+          <w:rPr>
+            <w:lang w:val="en-US"/>
+          </w:rPr>
+          <w:delText xml:space="preserve">components </w:delText>
+        </w:r>
+      </w:del>
+      <w:ins w:id="129" w:author="Jason Dien" w:date="2020-08-17T04:58:00Z">
+        <w:r>
+          <w:rPr>
+            <w:lang w:val="en-US"/>
+          </w:rPr>
+          <w:t>given assets</w:t>
+        </w:r>
+      </w:ins>
+      <w:del w:id="130" w:author="Jason Dien" w:date="2020-08-17T04:58:00Z">
+        <w:r>
+          <w:rPr>
+            <w:lang w:val="en-US"/>
+          </w:rPr>
+          <w:delText>given to you</w:delText>
+        </w:r>
+      </w:del>
+    </w:p>
+    <w:p>
+      <w:pPr>
+        <w:rPr>
+          <w:lang w:val="en-US"/>
+        </w:rPr>
+      </w:pPr>
+      <w:r>
+        <w:rPr>
+          <w:lang w:val="en-US"/>
+        </w:rPr>
+        <w:t>Part 2:</w:t>
+      </w:r>
+    </w:p>
+    <w:p>
+      <w:pPr>
+        <w:pStyle w:val="ListParagraph"/>
+        <w:numPr>
+          <w:ilvl w:val="0"/>
+          <w:numId w:val="4"/>
+        </w:numPr>
+        <w:rPr>
+          <w:ins w:id="131" w:author="Jason Dien" w:date="2020-08-17T04:59:00Z"/>
+          <w:lang w:val="en-US"/>
+        </w:rPr>
+      </w:pPr>
+      <w:ins w:id="132" w:author="Jason Dien" w:date="2020-08-17T04:59:00Z">
+        <w:r>
+          <w:rPr>
+            <w:lang w:val="en-US"/>
+          </w:rPr>
+          <w:t>Load in Part2 scene</w:t>
+        </w:r>
+      </w:ins>
+      <w:ins w:id="133" w:author="Jason Dien" w:date="2020-08-17T05:26:00Z">
+        <w:r>
+          <w:rPr>
+            <w:lang w:val="en-US"/>
+          </w:rPr>
+          <w:t xml:space="preserve"> (the simple obstacle course)</w:t>
+        </w:r>
+      </w:ins>
+    </w:p>
+    <w:p>
+      <w:pPr>
+        <w:pStyle w:val="ListParagraph"/>
+        <w:numPr>
+          <w:ilvl w:val="0"/>
+          <w:numId w:val="4"/>
+        </w:numPr>
+        <w:rPr>
+          <w:ins w:id="134" w:author="Jason Dien" w:date="2020-08-17T04:59:00Z"/>
+          <w:lang w:val="en-US"/>
+        </w:rPr>
+      </w:pPr>
+      <w:ins w:id="135" w:author="Jason Dien" w:date="2020-08-17T04:59:00Z">
+        <w:r>
+          <w:rPr>
+            <w:lang w:val="en-US"/>
+          </w:rPr>
+          <w:t>Open the P2PlayerMovement script</w:t>
+        </w:r>
+      </w:ins>
+    </w:p>
+    <w:p>
+      <w:pPr>
+        <w:pStyle w:val="ListParagraph"/>
+        <w:numPr>
+          <w:ilvl w:val="0"/>
+          <w:numId w:val="4"/>
+        </w:numPr>
+        <w:rPr>
+          <w:ins w:id="136" w:author="Jason Dien" w:date="2020-08-17T05:01:00Z"/>
+          <w:lang w:val="en-US"/>
+        </w:rPr>
+      </w:pPr>
+      <w:r>
+        <w:rPr>
+          <w:lang w:val="en-US"/>
+        </w:rPr>
+        <w:t xml:space="preserve">TODO: </w:t>
+      </w:r>
+      <w:del w:id="137" w:author="Jason Dien" w:date="2020-08-17T05:00:00Z">
+        <w:r>
+          <w:rPr>
+            <w:lang w:val="en-US"/>
+          </w:rPr>
+          <w:delText>Implement the necessary functions</w:delText>
+        </w:r>
+      </w:del>
+      <w:ins w:id="138" w:author="Jason Dien" w:date="2020-08-17T05:00:00Z">
+        <w:r>
+          <w:rPr>
+            <w:lang w:val="en-US"/>
+          </w:rPr>
+          <w:t>Finish implementing the Update() and OnCollis</w:t>
+        </w:r>
+      </w:ins>
+      <w:ins w:id="139" w:author="Jason Dien" w:date="2020-08-17T05:01:00Z">
+        <w:r>
+          <w:rPr>
+            <w:lang w:val="en-US"/>
+          </w:rPr>
+          <w:t>i</w:t>
+        </w:r>
+      </w:ins>
+      <w:ins w:id="140" w:author="Jason Dien" w:date="2020-08-17T05:00:00Z">
+        <w:r>
+          <w:rPr>
+            <w:lang w:val="en-US"/>
+          </w:rPr>
+          <w:t>onEnter() functions so that</w:t>
+        </w:r>
+      </w:ins>
+      <w:del w:id="141" w:author="Jason Dien" w:date="2020-08-17T05:00:00Z">
+        <w:r>
+          <w:rPr>
+            <w:lang w:val="en-US"/>
+          </w:rPr>
+          <w:delText xml:space="preserve"> in the P2PlayerMovement script</w:delText>
+        </w:r>
+      </w:del>
+      <w:r>
+        <w:rPr>
+          <w:lang w:val="en-US"/>
+        </w:rPr>
+        <w:t xml:space="preserve"> </w:t>
+      </w:r>
+      <w:del w:id="142" w:author="Jason Dien" w:date="2020-08-17T05:01:00Z">
+        <w:r>
+          <w:rPr>
+            <w:lang w:val="en-US"/>
+          </w:rPr>
+          <w:delText>f</w:delText>
+        </w:r>
+      </w:del>
+      <w:del w:id="143" w:author="Jason Dien" w:date="2020-08-17T05:00:00Z">
+        <w:r>
+          <w:rPr>
+            <w:lang w:val="en-US"/>
+          </w:rPr>
+          <w:delText xml:space="preserve">or </w:delText>
+        </w:r>
+      </w:del>
+      <w:r>
+        <w:rPr>
+          <w:lang w:val="en-US"/>
+        </w:rPr>
+        <w:t xml:space="preserve">the player object </w:t>
+      </w:r>
+      <w:ins w:id="144" w:author="Jason Dien" w:date="2020-08-17T05:01:00Z">
+        <w:r>
+          <w:rPr>
+            <w:lang w:val="en-US"/>
+          </w:rPr>
+          <w:t>can</w:t>
+        </w:r>
+      </w:ins>
+      <w:del w:id="145" w:author="Jason Dien" w:date="2020-08-17T05:01:00Z">
+        <w:r>
+          <w:rPr>
+            <w:lang w:val="en-US"/>
+          </w:rPr>
+          <w:delText>to</w:delText>
+        </w:r>
+      </w:del>
+      <w:r>
+        <w:rPr>
+          <w:lang w:val="en-US"/>
+        </w:rPr>
+        <w:t xml:space="preserve"> navigate through the obstacle course </w:t>
+      </w:r>
+    </w:p>
+    <w:p>
+      <w:pPr>
+        <w:pStyle w:val="ListParagraph"/>
+        <w:numPr>
+          <w:ilvl w:val="1"/>
+          <w:numId w:val="4"/>
+        </w:numPr>
+        <w:rPr>
+          <w:lang w:val="en-US"/>
+        </w:rPr>
+        <w:pPrChange w:id="146" w:author="Jason Dien" w:date="2020-08-17T05:01:00Z">
+          <w:pPr>
+            <w:pStyle w:val="ListParagraph"/>
+            <w:numPr>
+              <w:numId w:val="4"/>
+            </w:numPr>
+            <w:ind w:left="360" w:hanging="360"/>
+          </w:pPr>
+        </w:pPrChange>
+      </w:pPr>
+      <w:ins w:id="147" w:author="Jason Dien" w:date="2020-08-17T05:01:00Z">
+        <w:r>
+          <w:rPr>
+            <w:lang w:val="en-US"/>
+          </w:rPr>
+          <w:t>Follow the specif</w:t>
+        </w:r>
+      </w:ins>
+      <w:ins w:id="148" w:author="Jason Dien" w:date="2020-08-17T05:02:00Z">
+        <w:r>
+          <w:rPr>
+            <w:lang w:val="en-US"/>
+          </w:rPr>
+          <w:t>ications given in the file</w:t>
+        </w:r>
+      </w:ins>
+    </w:p>
+    <w:p>
+      <w:pPr>
+        <w:pStyle w:val="ListParagraph"/>
+        <w:numPr>
+          <w:ilvl w:val="1"/>
+          <w:numId w:val="4"/>
+        </w:numPr>
+        <w:rPr>
+          <w:lang w:val="en-US"/>
+        </w:rPr>
+      </w:pPr>
+      <w:r>
+        <w:rPr>
+          <w:lang w:val="en-US"/>
+        </w:rPr>
+        <w:t>Hint: think back to the pseudo-code logic from the pre-lab if you are stuck</w:t>
+      </w:r>
+    </w:p>
+    <w:p>
+      <w:pPr>
+        <w:pStyle w:val="ListParagraph"/>
+        <w:numPr>
+          <w:ilvl w:val="0"/>
+          <w:numId w:val="4"/>
+        </w:numPr>
+        <w:rPr>
+          <w:lang w:val="en-US"/>
+        </w:rPr>
+      </w:pPr>
+      <w:r>
+        <w:rPr>
+          <w:lang w:val="en-US"/>
+        </w:rPr>
+        <w:t>BONUS: Implement the ChangeColor() function to change the player object’s color based on the color input</w:t>
+      </w:r>
+    </w:p>
+    <w:p>
+      <w:pPr>
+        <w:pStyle w:val="ListParagraph"/>
+        <w:numPr>
+          <w:ilvl w:val="1"/>
+          <w:numId w:val="4"/>
+        </w:numPr>
+        <w:rPr>
+          <w:lang w:val="en-US"/>
+        </w:rPr>
+      </w:pPr>
+      <w:r>
+        <w:rPr>
+          <w:lang w:val="en-US"/>
+        </w:rPr>
+        <w:t xml:space="preserve">E.g. </w:t>
+      </w:r>
+      <w:commentRangeStart w:id="149"/>
+      <w:r>
+        <w:rPr>
+          <w:lang w:val="en-US"/>
+        </w:rPr>
+        <w:t>calling ChangeColor(“red”) should change the box to red</w:t>
+      </w:r>
+      <w:commentRangeEnd w:id="149"/>
+      <w:r>
+        <w:rPr>
+          <w:rStyle w:val="CommentReference"/>
+        </w:rPr>
+        <w:commentReference w:id="149"/>
+      </w:r>
+    </w:p>
+    <w:p>
+      <w:pPr>
+        <w:pStyle w:val="ListParagraph"/>
+        <w:numPr>
+          <w:ilvl w:val="1"/>
+          <w:numId w:val="4"/>
+        </w:numPr>
+        <w:rPr>
+          <w:del w:id="150" w:author="Jason Dien" w:date="2020-08-17T03:52:00Z"/>
+          <w:lang w:val="en-US"/>
+        </w:rPr>
+      </w:pPr>
+      <w:r>
+        <w:rPr>
+          <w:lang w:val="en-US"/>
+        </w:rPr>
+        <w:t xml:space="preserve">If you can get it to work, try inserting it in different functions </w:t>
+      </w:r>
+      <w:r>
+        <w:rPr>
+          <w:lang w:val="en-US"/>
+        </w:rPr>
+        <w:t xml:space="preserve">in the P2PlayerMovement </w:t>
+      </w:r>
+      <w:r>
+        <w:rPr>
+          <w:lang w:val="en-US"/>
+        </w:rPr>
+        <w:t>script</w:t>
+      </w:r>
+      <w:r>
+        <w:t xml:space="preserve"> and see how the color reflects the logic in your code</w:t>
+      </w:r>
+    </w:p>
+    <w:p>
+      <w:pPr>
+        <w:pStyle w:val="ListParagraph"/>
+        <w:numPr>
+          <w:ilvl w:val="1"/>
+          <w:numId w:val="4"/>
+        </w:numPr>
+        <w:rPr>
+          <w:lang w:val="en-US"/>
+        </w:rPr>
+        <w:pPrChange w:id="151" w:author="Jason Dien" w:date="2020-08-17T03:52:00Z">
+          <w:pPr/>
+        </w:pPrChange>
+      </w:pPr>
+      <w:r>
+        <w:rPr>
+          <w:lang w:val="en-US"/>
+        </w:rPr>
+        <w:br w:type="page"/>
+      </w:r>
+    </w:p>
+    <w:p>
+      <w:pPr>
         <w:rPr>
           <w:b/>
           <w:bCs/>
@@ -811,8 +1945,41 @@
           <w:szCs w:val="24"/>
           <w:lang w:val="en-US"/>
         </w:rPr>
-        <w:lastRenderedPageBreak/>
-        <w:t>Post-Lab:</w:t>
+      </w:pPr>
+      <w:del w:id="152" w:author="Jason Dien" w:date="2020-08-17T03:53:00Z">
+        <w:r>
+          <w:rPr>
+            <w:b/>
+            <w:bCs/>
+            <w:sz w:val="28"/>
+            <w:szCs w:val="24"/>
+            <w:lang w:val="en-US"/>
+          </w:rPr>
+          <w:lastRenderedPageBreak/>
+          <w:delText>P</w:delText>
+        </w:r>
+      </w:del>
+      <w:ins w:id="153" w:author="Jason Dien" w:date="2020-08-17T03:53:00Z">
+        <w:r>
+          <w:rPr>
+            <w:b/>
+            <w:bCs/>
+            <w:sz w:val="28"/>
+            <w:szCs w:val="24"/>
+            <w:lang w:val="en-US"/>
+          </w:rPr>
+          <w:t>P</w:t>
+        </w:r>
+      </w:ins>
+      <w:r>
+        <w:rPr>
+          <w:b/>
+          <w:bCs/>
+          <w:sz w:val="28"/>
+          <w:szCs w:val="24"/>
+          <w:lang w:val="en-US"/>
+        </w:rPr>
+        <w:t>ost-Lab:</w:t>
       </w:r>
     </w:p>
     <w:p>
@@ -881,7 +2048,7 @@
         </w:rPr>
         <w:t>Let</w:t>
       </w:r>
-      <w:ins w:id="24" w:author="Marton Soskuthy" w:date="2020-08-10T14:03:00Z">
+      <w:ins w:id="154" w:author="Marton Soskuthy" w:date="2020-08-10T14:03:00Z">
         <w:r>
           <w:rPr>
             <w:lang w:val="en-US"/>
@@ -889,7 +2056,7 @@
           <w:t xml:space="preserve">’s think about this </w:t>
         </w:r>
       </w:ins>
-      <w:ins w:id="25" w:author="Marton Soskuthy" w:date="2020-08-10T14:04:00Z">
+      <w:ins w:id="155" w:author="Marton Soskuthy" w:date="2020-08-10T14:04:00Z">
         <w:r>
           <w:rPr>
             <w:lang w:val="en-US"/>
@@ -897,7 +2064,7 @@
           <w:t xml:space="preserve">simulation </w:t>
         </w:r>
       </w:ins>
-      <w:ins w:id="26" w:author="Marton Soskuthy" w:date="2020-08-10T14:03:00Z">
+      <w:ins w:id="156" w:author="Marton Soskuthy" w:date="2020-08-10T14:03:00Z">
         <w:r>
           <w:rPr>
             <w:lang w:val="en-US"/>
@@ -905,7 +2072,7 @@
           <w:t xml:space="preserve">using some of the </w:t>
         </w:r>
       </w:ins>
-      <w:ins w:id="27" w:author="Marton Soskuthy" w:date="2020-08-10T14:04:00Z">
+      <w:ins w:id="157" w:author="Marton Soskuthy" w:date="2020-08-10T14:04:00Z">
         <w:r>
           <w:rPr>
             <w:lang w:val="en-US"/>
@@ -913,7 +2080,7 @@
           <w:t xml:space="preserve">tools from physical symbol systems. What </w:t>
         </w:r>
       </w:ins>
-      <w:ins w:id="28" w:author="Marton Soskuthy" w:date="2020-08-10T14:06:00Z">
+      <w:ins w:id="158" w:author="Marton Soskuthy" w:date="2020-08-10T14:06:00Z">
         <w:r>
           <w:rPr>
             <w:lang w:val="en-US"/>
@@ -921,7 +2088,7 @@
           <w:t xml:space="preserve">symbols </w:t>
         </w:r>
       </w:ins>
-      <w:ins w:id="29" w:author="Marton Soskuthy" w:date="2020-08-10T14:05:00Z">
+      <w:ins w:id="159" w:author="Marton Soskuthy" w:date="2020-08-10T14:05:00Z">
         <w:r>
           <w:rPr>
             <w:lang w:val="en-US"/>
@@ -929,7 +2096,7 @@
           <w:t xml:space="preserve">does this machine use to represent </w:t>
         </w:r>
       </w:ins>
-      <w:del w:id="30" w:author="Marton Soskuthy" w:date="2020-08-10T14:03:00Z">
+      <w:del w:id="160" w:author="Marton Soskuthy" w:date="2020-08-10T14:03:00Z">
         <w:r>
           <w:rPr>
             <w:lang w:val="en-US"/>
@@ -937,7 +2104,7 @@
           <w:delText>'</w:delText>
         </w:r>
       </w:del>
-      <w:ins w:id="31" w:author="Marton Soskuthy" w:date="2020-08-10T14:06:00Z">
+      <w:ins w:id="161" w:author="Marton Soskuthy" w:date="2020-08-10T14:06:00Z">
         <w:r>
           <w:rPr>
             <w:lang w:val="en-US"/>
@@ -945,19 +2112,18 @@
           <w:t>its own movements</w:t>
         </w:r>
       </w:ins>
-      <w:ins w:id="32" w:author="Marton Soskuthy" w:date="2020-08-10T15:17:00Z">
+      <w:ins w:id="162" w:author="Marton Soskuthy" w:date="2020-08-10T15:17:00Z">
         <w:r>
           <w:rPr>
             <w:lang w:val="en-US"/>
           </w:rPr>
           <w:t xml:space="preserve"> (think about our </w:t>
         </w:r>
-        <w:proofErr w:type="spellStart"/>
         <w:r>
           <w:rPr>
             <w:i/>
             <w:lang w:val="en-US"/>
-            <w:rPrChange w:id="33" w:author="Marton Soskuthy" w:date="2020-08-10T15:17:00Z">
+            <w:rPrChange w:id="163" w:author="Marton Soskuthy" w:date="2020-08-10T15:17:00Z">
               <w:rPr>
                 <w:lang w:val="en-US"/>
               </w:rPr>
@@ -965,7 +2131,6 @@
           </w:rPr>
           <w:t>boolean</w:t>
         </w:r>
-        <w:proofErr w:type="spellEnd"/>
         <w:r>
           <w:rPr>
             <w:lang w:val="en-US"/>
@@ -973,7 +2138,7 @@
           <w:t xml:space="preserve"> variables)</w:t>
         </w:r>
       </w:ins>
-      <w:ins w:id="34" w:author="Marton Soskuthy" w:date="2020-08-10T14:06:00Z">
+      <w:ins w:id="164" w:author="Marton Soskuthy" w:date="2020-08-10T14:06:00Z">
         <w:r>
           <w:rPr>
             <w:lang w:val="en-US"/>
@@ -981,7 +2146,7 @@
           <w:t>?</w:t>
         </w:r>
       </w:ins>
-      <w:ins w:id="35" w:author="Marton Soskuthy" w:date="2020-08-10T14:07:00Z">
+      <w:ins w:id="165" w:author="Marton Soskuthy" w:date="2020-08-10T14:07:00Z">
         <w:r>
           <w:rPr>
             <w:lang w:val="en-US"/>
@@ -989,7 +2154,7 @@
           <w:t xml:space="preserve"> What do these symbols designate </w:t>
         </w:r>
       </w:ins>
-      <w:ins w:id="36" w:author="Marton Soskuthy" w:date="2020-08-10T15:17:00Z">
+      <w:ins w:id="166" w:author="Marton Soskuthy" w:date="2020-08-10T15:17:00Z">
         <w:r>
           <w:rPr>
             <w:lang w:val="en-US"/>
@@ -997,7 +2162,7 @@
           <w:t xml:space="preserve">in the </w:t>
         </w:r>
       </w:ins>
-      <w:ins w:id="37" w:author="Marton Soskuthy" w:date="2020-08-10T15:18:00Z">
+      <w:ins w:id="167" w:author="Marton Soskuthy" w:date="2020-08-10T15:18:00Z">
         <w:r>
           <w:rPr>
             <w:lang w:val="en-US"/>
@@ -1005,7 +2170,7 @@
           <w:t xml:space="preserve">simulated </w:t>
         </w:r>
       </w:ins>
-      <w:ins w:id="38" w:author="Marton Soskuthy" w:date="2020-08-10T15:17:00Z">
+      <w:ins w:id="168" w:author="Marton Soskuthy" w:date="2020-08-10T15:17:00Z">
         <w:r>
           <w:rPr>
             <w:lang w:val="en-US"/>
@@ -1013,7 +2178,7 @@
           <w:t>world</w:t>
         </w:r>
       </w:ins>
-      <w:ins w:id="39" w:author="Marton Soskuthy" w:date="2020-08-10T15:18:00Z">
+      <w:ins w:id="169" w:author="Marton Soskuthy" w:date="2020-08-10T15:18:00Z">
         <w:r>
           <w:rPr>
             <w:lang w:val="en-US"/>
@@ -1051,8 +2216,6 @@
         </w:rPr>
         <w:t xml:space="preserve"> lab did you find most challenging?</w:t>
       </w:r>
-      <w:bookmarkStart w:id="40" w:name="_GoBack"/>
-      <w:bookmarkEnd w:id="40"/>
     </w:p>
     <w:p>
       <w:pPr>
@@ -1089,8 +2252,8 @@
 </file>
 
 <file path=word/comments.xml><?xml version="1.0" encoding="utf-8"?>
-<w:comments xmlns:wpc="http://schemas.microsoft.com/office/word/2010/wordprocessingCanvas" xmlns:mo="http://schemas.microsoft.com/office/mac/office/2008/main" xmlns:mc="http://schemas.openxmlformats.org/markup-compatibility/2006" xmlns:mv="urn:schemas-microsoft-com:mac:vml" xmlns:o="urn:schemas-microsoft-com:office:office" xmlns:r="http://schemas.openxmlformats.org/officeDocument/2006/relationships" xmlns:m="http://schemas.openxmlformats.org/officeDocument/2006/math" xmlns:v="urn:schemas-microsoft-com:vml" xmlns:wp14="http://schemas.microsoft.com/office/word/2010/wordprocessingDrawing" xmlns:wp="http://schemas.openxmlformats.org/drawingml/2006/wordprocessingDrawing" xmlns:w10="urn:schemas-microsoft-com:office:word" xmlns:w="http://schemas.openxmlformats.org/wordprocessingml/2006/main" xmlns:w14="http://schemas.microsoft.com/office/word/2010/wordml" xmlns:w15="http://schemas.microsoft.com/office/word/2012/wordml" xmlns:wpg="http://schemas.microsoft.com/office/word/2010/wordprocessingGroup" xmlns:wpi="http://schemas.microsoft.com/office/word/2010/wordprocessingInk" xmlns:wne="http://schemas.microsoft.com/office/word/2006/wordml" xmlns:wps="http://schemas.microsoft.com/office/word/2010/wordprocessingShape" mc:Ignorable="w14 w15 wp14">
-  <w:comment w:id="21" w:author="Marton Soskuthy" w:date="2020-08-10T13:30:00Z" w:initials="MS">
+<w:comments xmlns:wpc="http://schemas.microsoft.com/office/word/2010/wordprocessingCanvas" xmlns:cx="http://schemas.microsoft.com/office/drawing/2014/chartex" xmlns:cx1="http://schemas.microsoft.com/office/drawing/2015/9/8/chartex" xmlns:cx2="http://schemas.microsoft.com/office/drawing/2015/10/21/chartex" xmlns:cx3="http://schemas.microsoft.com/office/drawing/2016/5/9/chartex" xmlns:cx4="http://schemas.microsoft.com/office/drawing/2016/5/10/chartex" xmlns:cx5="http://schemas.microsoft.com/office/drawing/2016/5/11/chartex" xmlns:cx6="http://schemas.microsoft.com/office/drawing/2016/5/12/chartex" xmlns:cx7="http://schemas.microsoft.com/office/drawing/2016/5/13/chartex" xmlns:cx8="http://schemas.microsoft.com/office/drawing/2016/5/14/chartex" xmlns:mc="http://schemas.openxmlformats.org/markup-compatibility/2006" xmlns:aink="http://schemas.microsoft.com/office/drawing/2016/ink" xmlns:am3d="http://schemas.microsoft.com/office/drawing/2017/model3d" xmlns:o="urn:schemas-microsoft-com:office:office" xmlns:r="http://schemas.openxmlformats.org/officeDocument/2006/relationships" xmlns:m="http://schemas.openxmlformats.org/officeDocument/2006/math" xmlns:v="urn:schemas-microsoft-com:vml" xmlns:wp14="http://schemas.microsoft.com/office/word/2010/wordprocessingDrawing" xmlns:wp="http://schemas.openxmlformats.org/drawingml/2006/wordprocessingDrawing" xmlns:w10="urn:schemas-microsoft-com:office:word" xmlns:w="http://schemas.openxmlformats.org/wordprocessingml/2006/main" xmlns:w14="http://schemas.microsoft.com/office/word/2010/wordml" xmlns:w15="http://schemas.microsoft.com/office/word/2012/wordml" xmlns:w16cid="http://schemas.microsoft.com/office/word/2016/wordml/cid" xmlns:w16se="http://schemas.microsoft.com/office/word/2015/wordml/symex" xmlns:wpg="http://schemas.microsoft.com/office/word/2010/wordprocessingGroup" xmlns:wpi="http://schemas.microsoft.com/office/word/2010/wordprocessingInk" xmlns:wne="http://schemas.microsoft.com/office/word/2006/wordml" xmlns:wps="http://schemas.microsoft.com/office/word/2010/wordprocessingShape" mc:Ignorable="w14 w15 w16se w16cid wp14">
+  <w:comment w:id="31" w:author="Marton Soskuthy" w:date="2020-08-10T13:30:00Z" w:initials="MS">
     <w:p>
       <w:pPr>
         <w:pStyle w:val="CommentText"/>
@@ -1116,7 +2279,7 @@
       </w:r>
     </w:p>
   </w:comment>
-  <w:comment w:id="22" w:author="Marton Soskuthy" w:date="2020-08-10T13:15:00Z" w:initials="MS">
+  <w:comment w:id="85" w:author="Marton Soskuthy" w:date="2020-08-10T13:15:00Z" w:initials="MS">
     <w:p>
       <w:pPr>
         <w:pStyle w:val="CommentText"/>
@@ -1166,19 +2329,11 @@
         <w:pStyle w:val="CommentText"/>
       </w:pPr>
       <w:r>
-        <w:t xml:space="preserve">Also explain </w:t>
-      </w:r>
-      <w:proofErr w:type="spellStart"/>
-      <w:r>
-        <w:t>Time.deltaTime</w:t>
-      </w:r>
-      <w:proofErr w:type="spellEnd"/>
-      <w:r>
-        <w:t xml:space="preserve"> &amp; why it’s necessary (it’s not strictly necessary, of course, but it potentially makes the movements smoother)</w:t>
+        <w:t>Also explain Time.deltaTime &amp; why it’s necessary (it’s not strictly necessary, of course, but it potentially makes the movements smoother)</w:t>
       </w:r>
     </w:p>
   </w:comment>
-  <w:comment w:id="23" w:author="Marton Soskuthy" w:date="2020-08-10T14:01:00Z" w:initials="MS">
+  <w:comment w:id="149" w:author="Marton Soskuthy" w:date="2020-08-10T14:01:00Z" w:initials="MS">
     <w:p>
       <w:pPr>
         <w:shd w:val="clear" w:color="auto" w:fill="1E1E1E"/>
@@ -1225,7 +2380,6 @@
           <w:lang w:val="en-GB" w:eastAsia="en-GB"/>
         </w:rPr>
       </w:pPr>
-      <w:proofErr w:type="spellStart"/>
       <w:r>
         <w:rPr>
           <w:rFonts w:ascii="Menlo" w:eastAsia="Times New Roman" w:hAnsi="Menlo" w:cs="Menlo"/>
@@ -1236,7 +2390,6 @@
         </w:rPr>
         <w:t>var</w:t>
       </w:r>
-      <w:proofErr w:type="spellEnd"/>
       <w:r>
         <w:rPr>
           <w:rFonts w:ascii="Menlo" w:eastAsia="Times New Roman" w:hAnsi="Menlo" w:cs="Menlo"/>
@@ -1247,7 +2400,6 @@
         </w:rPr>
         <w:t xml:space="preserve"> </w:t>
       </w:r>
-      <w:proofErr w:type="spellStart"/>
       <w:r>
         <w:rPr>
           <w:rFonts w:ascii="Menlo" w:eastAsia="Times New Roman" w:hAnsi="Menlo" w:cs="Menlo"/>
@@ -1258,7 +2410,6 @@
         </w:rPr>
         <w:t>playerRenderer</w:t>
       </w:r>
-      <w:proofErr w:type="spellEnd"/>
       <w:r>
         <w:rPr>
           <w:rFonts w:ascii="Menlo" w:eastAsia="Times New Roman" w:hAnsi="Menlo" w:cs="Menlo"/>
@@ -1269,7 +2420,6 @@
         </w:rPr>
         <w:t xml:space="preserve"> = </w:t>
       </w:r>
-      <w:proofErr w:type="spellStart"/>
       <w:r>
         <w:rPr>
           <w:rFonts w:ascii="Menlo" w:eastAsia="Times New Roman" w:hAnsi="Menlo" w:cs="Menlo"/>
@@ -1300,7 +2450,6 @@
         </w:rPr>
         <w:t>GetComponent</w:t>
       </w:r>
-      <w:proofErr w:type="spellEnd"/>
       <w:r>
         <w:rPr>
           <w:rFonts w:ascii="Menlo" w:eastAsia="Times New Roman" w:hAnsi="Menlo" w:cs="Menlo"/>
@@ -1375,95 +2524,7 @@
           <w:szCs w:val="18"/>
           <w:lang w:val="en-GB" w:eastAsia="en-GB"/>
         </w:rPr>
-        <w:t xml:space="preserve">//Call </w:t>
-      </w:r>
-      <w:proofErr w:type="spellStart"/>
-      <w:r>
-        <w:rPr>
-          <w:rFonts w:ascii="Menlo" w:eastAsia="Times New Roman" w:hAnsi="Menlo" w:cs="Menlo"/>
-          <w:color w:val="6A9955"/>
-          <w:sz w:val="18"/>
-          <w:szCs w:val="18"/>
-          <w:lang w:val="en-GB" w:eastAsia="en-GB"/>
-        </w:rPr>
-        <w:t>SetColor</w:t>
-      </w:r>
-      <w:proofErr w:type="spellEnd"/>
-      <w:r>
-        <w:rPr>
-          <w:rFonts w:ascii="Menlo" w:eastAsia="Times New Roman" w:hAnsi="Menlo" w:cs="Menlo"/>
-          <w:color w:val="6A9955"/>
-          <w:sz w:val="18"/>
-          <w:szCs w:val="18"/>
-          <w:lang w:val="en-GB" w:eastAsia="en-GB"/>
-        </w:rPr>
-        <w:t xml:space="preserve"> using the </w:t>
-      </w:r>
-      <w:proofErr w:type="spellStart"/>
-      <w:r>
-        <w:rPr>
-          <w:rFonts w:ascii="Menlo" w:eastAsia="Times New Roman" w:hAnsi="Menlo" w:cs="Menlo"/>
-          <w:color w:val="6A9955"/>
-          <w:sz w:val="18"/>
-          <w:szCs w:val="18"/>
-          <w:lang w:val="en-GB" w:eastAsia="en-GB"/>
-        </w:rPr>
-        <w:t>shader</w:t>
-      </w:r>
-      <w:proofErr w:type="spellEnd"/>
-      <w:r>
-        <w:rPr>
-          <w:rFonts w:ascii="Menlo" w:eastAsia="Times New Roman" w:hAnsi="Menlo" w:cs="Menlo"/>
-          <w:color w:val="6A9955"/>
-          <w:sz w:val="18"/>
-          <w:szCs w:val="18"/>
-          <w:lang w:val="en-GB" w:eastAsia="en-GB"/>
-        </w:rPr>
-        <w:t xml:space="preserve"> property name "_</w:t>
-      </w:r>
-      <w:proofErr w:type="spellStart"/>
-      <w:r>
-        <w:rPr>
-          <w:rFonts w:ascii="Menlo" w:eastAsia="Times New Roman" w:hAnsi="Menlo" w:cs="Menlo"/>
-          <w:color w:val="6A9955"/>
-          <w:sz w:val="18"/>
-          <w:szCs w:val="18"/>
-          <w:lang w:val="en-GB" w:eastAsia="en-GB"/>
-        </w:rPr>
-        <w:t>Color</w:t>
-      </w:r>
-      <w:proofErr w:type="spellEnd"/>
-      <w:r>
-        <w:rPr>
-          <w:rFonts w:ascii="Menlo" w:eastAsia="Times New Roman" w:hAnsi="Menlo" w:cs="Menlo"/>
-          <w:color w:val="6A9955"/>
-          <w:sz w:val="18"/>
-          <w:szCs w:val="18"/>
-          <w:lang w:val="en-GB" w:eastAsia="en-GB"/>
-        </w:rPr>
-        <w:t xml:space="preserve">" and setting the </w:t>
-      </w:r>
-      <w:proofErr w:type="spellStart"/>
-      <w:r>
-        <w:rPr>
-          <w:rFonts w:ascii="Menlo" w:eastAsia="Times New Roman" w:hAnsi="Menlo" w:cs="Menlo"/>
-          <w:color w:val="6A9955"/>
-          <w:sz w:val="18"/>
-          <w:szCs w:val="18"/>
-          <w:lang w:val="en-GB" w:eastAsia="en-GB"/>
-        </w:rPr>
-        <w:t>color</w:t>
-      </w:r>
-      <w:proofErr w:type="spellEnd"/>
-      <w:r>
-        <w:rPr>
-          <w:rFonts w:ascii="Menlo" w:eastAsia="Times New Roman" w:hAnsi="Menlo" w:cs="Menlo"/>
-          <w:color w:val="6A9955"/>
-          <w:sz w:val="18"/>
-          <w:szCs w:val="18"/>
-          <w:lang w:val="en-GB" w:eastAsia="en-GB"/>
-        </w:rPr>
-        <w:t xml:space="preserve"> to red</w:t>
+        <w:t>//Call SetColor using the shader property name "_Color" and setting the color to red</w:t>
       </w:r>
     </w:p>
     <w:p>
@@ -1488,7 +2549,6 @@
         </w:rPr>
         <w:t xml:space="preserve">       </w:t>
       </w:r>
-      <w:proofErr w:type="spellStart"/>
       <w:r>
         <w:rPr>
           <w:rFonts w:ascii="Menlo" w:eastAsia="Times New Roman" w:hAnsi="Menlo" w:cs="Menlo"/>
@@ -1539,7 +2599,6 @@
         </w:rPr>
         <w:t>SetColor</w:t>
       </w:r>
-      <w:proofErr w:type="spellEnd"/>
       <w:r>
         <w:rPr>
           <w:rFonts w:ascii="Menlo" w:eastAsia="Times New Roman" w:hAnsi="Menlo" w:cs="Menlo"/>
@@ -1558,29 +2617,7 @@
           <w:szCs w:val="18"/>
           <w:lang w:val="en-GB" w:eastAsia="en-GB"/>
         </w:rPr>
-        <w:t>"_</w:t>
-      </w:r>
-      <w:proofErr w:type="spellStart"/>
-      <w:r>
-        <w:rPr>
-          <w:rFonts w:ascii="Menlo" w:eastAsia="Times New Roman" w:hAnsi="Menlo" w:cs="Menlo"/>
-          <w:color w:val="CE9178"/>
-          <w:sz w:val="18"/>
-          <w:szCs w:val="18"/>
-          <w:lang w:val="en-GB" w:eastAsia="en-GB"/>
-        </w:rPr>
-        <w:t>Color</w:t>
-      </w:r>
-      <w:proofErr w:type="spellEnd"/>
-      <w:r>
-        <w:rPr>
-          <w:rFonts w:ascii="Menlo" w:eastAsia="Times New Roman" w:hAnsi="Menlo" w:cs="Menlo"/>
-          <w:color w:val="CE9178"/>
-          <w:sz w:val="18"/>
-          <w:szCs w:val="18"/>
-          <w:lang w:val="en-GB" w:eastAsia="en-GB"/>
-        </w:rPr>
-        <w:t>"</w:t>
+        <w:t>"_Color"</w:t>
       </w:r>
       <w:r>
         <w:rPr>
@@ -1592,7 +2629,6 @@
         </w:rPr>
         <w:t xml:space="preserve">, </w:t>
       </w:r>
-      <w:proofErr w:type="spellStart"/>
       <w:r>
         <w:rPr>
           <w:rFonts w:ascii="Menlo" w:eastAsia="Times New Roman" w:hAnsi="Menlo" w:cs="Menlo"/>
@@ -1623,7 +2659,6 @@
         </w:rPr>
         <w:t>red</w:t>
       </w:r>
-      <w:proofErr w:type="spellEnd"/>
       <w:r>
         <w:rPr>
           <w:rFonts w:ascii="Menlo" w:eastAsia="Times New Roman" w:hAnsi="Menlo" w:cs="Menlo"/>
@@ -1645,47 +2680,7 @@
         <w:pStyle w:val="CommentText"/>
       </w:pPr>
       <w:r>
-        <w:t xml:space="preserve">But this kind of doesn’t mesh well with the string input to </w:t>
-      </w:r>
-      <w:proofErr w:type="spellStart"/>
-      <w:r>
-        <w:t>ChangeColor</w:t>
-      </w:r>
-      <w:proofErr w:type="spellEnd"/>
-      <w:r>
-        <w:t xml:space="preserve">. Did you have </w:t>
-      </w:r>
-      <w:proofErr w:type="spellStart"/>
-      <w:r>
-        <w:t>sth</w:t>
-      </w:r>
-      <w:proofErr w:type="spellEnd"/>
-      <w:r>
-        <w:t xml:space="preserve"> else in mind? Alternatively, the </w:t>
-      </w:r>
-      <w:proofErr w:type="spellStart"/>
-      <w:r>
-        <w:t>ChangeColor</w:t>
-      </w:r>
-      <w:proofErr w:type="spellEnd"/>
-      <w:r>
-        <w:t xml:space="preserve"> function could just be </w:t>
-      </w:r>
-      <w:proofErr w:type="spellStart"/>
-      <w:r>
-        <w:t>inputless</w:t>
-      </w:r>
-      <w:proofErr w:type="spellEnd"/>
-      <w:r>
-        <w:t xml:space="preserve"> and change the player to a </w:t>
-      </w:r>
-      <w:proofErr w:type="spellStart"/>
-      <w:r>
-        <w:t>prespecified</w:t>
-      </w:r>
-      <w:proofErr w:type="spellEnd"/>
-      <w:r>
-        <w:t xml:space="preserve"> color. (e.g. “Change2Red”)</w:t>
+        <w:t>But this kind of doesn’t mesh well with the string input to ChangeColor. Did you have sth else in mind? Alternatively, the ChangeColor function could just be inputless and change the player to a prespecified color. (e.g. “Change2Red”)</w:t>
       </w:r>
     </w:p>
   </w:comment>
@@ -1693,16 +2688,24 @@
 </file>
 
 <file path=word/commentsExtended.xml><?xml version="1.0" encoding="utf-8"?>
-<w15:commentsEx xmlns:wpc="http://schemas.microsoft.com/office/word/2010/wordprocessingCanvas" xmlns:mo="http://schemas.microsoft.com/office/mac/office/2008/main" xmlns:mc="http://schemas.openxmlformats.org/markup-compatibility/2006" xmlns:mv="urn:schemas-microsoft-com:mac:vml" xmlns:o="urn:schemas-microsoft-com:office:office" xmlns:r="http://schemas.openxmlformats.org/officeDocument/2006/relationships" xmlns:m="http://schemas.openxmlformats.org/officeDocument/2006/math" xmlns:v="urn:schemas-microsoft-com:vml" xmlns:wp14="http://schemas.microsoft.com/office/word/2010/wordprocessingDrawing" xmlns:wp="http://schemas.openxmlformats.org/drawingml/2006/wordprocessingDrawing" xmlns:w10="urn:schemas-microsoft-com:office:word" xmlns:w="http://schemas.openxmlformats.org/wordprocessingml/2006/main" xmlns:w14="http://schemas.microsoft.com/office/word/2010/wordml" xmlns:w15="http://schemas.microsoft.com/office/word/2012/wordml" xmlns:wpg="http://schemas.microsoft.com/office/word/2010/wordprocessingGroup" xmlns:wpi="http://schemas.microsoft.com/office/word/2010/wordprocessingInk" xmlns:wne="http://schemas.microsoft.com/office/word/2006/wordml" xmlns:wps="http://schemas.microsoft.com/office/word/2010/wordprocessingShape" mc:Ignorable="w14 w15 wp14">
+<w15:commentsEx xmlns:wpc="http://schemas.microsoft.com/office/word/2010/wordprocessingCanvas" xmlns:cx="http://schemas.microsoft.com/office/drawing/2014/chartex" xmlns:cx1="http://schemas.microsoft.com/office/drawing/2015/9/8/chartex" xmlns:cx2="http://schemas.microsoft.com/office/drawing/2015/10/21/chartex" xmlns:cx3="http://schemas.microsoft.com/office/drawing/2016/5/9/chartex" xmlns:cx4="http://schemas.microsoft.com/office/drawing/2016/5/10/chartex" xmlns:cx5="http://schemas.microsoft.com/office/drawing/2016/5/11/chartex" xmlns:cx6="http://schemas.microsoft.com/office/drawing/2016/5/12/chartex" xmlns:cx7="http://schemas.microsoft.com/office/drawing/2016/5/13/chartex" xmlns:cx8="http://schemas.microsoft.com/office/drawing/2016/5/14/chartex" xmlns:mc="http://schemas.openxmlformats.org/markup-compatibility/2006" xmlns:aink="http://schemas.microsoft.com/office/drawing/2016/ink" xmlns:am3d="http://schemas.microsoft.com/office/drawing/2017/model3d" xmlns:o="urn:schemas-microsoft-com:office:office" xmlns:r="http://schemas.openxmlformats.org/officeDocument/2006/relationships" xmlns:m="http://schemas.openxmlformats.org/officeDocument/2006/math" xmlns:v="urn:schemas-microsoft-com:vml" xmlns:wp14="http://schemas.microsoft.com/office/word/2010/wordprocessingDrawing" xmlns:wp="http://schemas.openxmlformats.org/drawingml/2006/wordprocessingDrawing" xmlns:w10="urn:schemas-microsoft-com:office:word" xmlns:w="http://schemas.openxmlformats.org/wordprocessingml/2006/main" xmlns:w14="http://schemas.microsoft.com/office/word/2010/wordml" xmlns:w15="http://schemas.microsoft.com/office/word/2012/wordml" xmlns:w16cid="http://schemas.microsoft.com/office/word/2016/wordml/cid" xmlns:w16se="http://schemas.microsoft.com/office/word/2015/wordml/symex" xmlns:wpg="http://schemas.microsoft.com/office/word/2010/wordprocessingGroup" xmlns:wpi="http://schemas.microsoft.com/office/word/2010/wordprocessingInk" xmlns:wne="http://schemas.microsoft.com/office/word/2006/wordml" xmlns:wps="http://schemas.microsoft.com/office/word/2010/wordprocessingShape" mc:Ignorable="w14 w15 w16se w16cid wp14">
   <w15:commentEx w15:paraId="634AB2DE" w15:done="0"/>
   <w15:commentEx w15:paraId="0292C8E0" w15:done="0"/>
   <w15:commentEx w15:paraId="6853FA85" w15:done="0"/>
 </w15:commentsEx>
 </file>
 
+<file path=word/commentsIds.xml><?xml version="1.0" encoding="utf-8"?>
+<w16cid:commentsIds xmlns:wpc="http://schemas.microsoft.com/office/word/2010/wordprocessingCanvas" xmlns:cx="http://schemas.microsoft.com/office/drawing/2014/chartex" xmlns:cx1="http://schemas.microsoft.com/office/drawing/2015/9/8/chartex" xmlns:cx2="http://schemas.microsoft.com/office/drawing/2015/10/21/chartex" xmlns:cx3="http://schemas.microsoft.com/office/drawing/2016/5/9/chartex" xmlns:cx4="http://schemas.microsoft.com/office/drawing/2016/5/10/chartex" xmlns:cx5="http://schemas.microsoft.com/office/drawing/2016/5/11/chartex" xmlns:cx6="http://schemas.microsoft.com/office/drawing/2016/5/12/chartex" xmlns:cx7="http://schemas.microsoft.com/office/drawing/2016/5/13/chartex" xmlns:cx8="http://schemas.microsoft.com/office/drawing/2016/5/14/chartex" xmlns:mc="http://schemas.openxmlformats.org/markup-compatibility/2006" xmlns:aink="http://schemas.microsoft.com/office/drawing/2016/ink" xmlns:am3d="http://schemas.microsoft.com/office/drawing/2017/model3d" xmlns:o="urn:schemas-microsoft-com:office:office" xmlns:r="http://schemas.openxmlformats.org/officeDocument/2006/relationships" xmlns:m="http://schemas.openxmlformats.org/officeDocument/2006/math" xmlns:v="urn:schemas-microsoft-com:vml" xmlns:wp14="http://schemas.microsoft.com/office/word/2010/wordprocessingDrawing" xmlns:wp="http://schemas.openxmlformats.org/drawingml/2006/wordprocessingDrawing" xmlns:w10="urn:schemas-microsoft-com:office:word" xmlns:w="http://schemas.openxmlformats.org/wordprocessingml/2006/main" xmlns:w14="http://schemas.microsoft.com/office/word/2010/wordml" xmlns:w15="http://schemas.microsoft.com/office/word/2012/wordml" xmlns:w16cid="http://schemas.microsoft.com/office/word/2016/wordml/cid" xmlns:w16se="http://schemas.microsoft.com/office/word/2015/wordml/symex" xmlns:wpg="http://schemas.microsoft.com/office/word/2010/wordprocessingGroup" xmlns:wpi="http://schemas.microsoft.com/office/word/2010/wordprocessingInk" xmlns:wne="http://schemas.microsoft.com/office/word/2006/wordml" xmlns:wps="http://schemas.microsoft.com/office/word/2010/wordprocessingShape" mc:Ignorable="w14 w15 w16se w16cid wp14">
+  <w16cid:commentId w16cid:paraId="634AB2DE" w16cid:durableId="22E453F8"/>
+  <w16cid:commentId w16cid:paraId="0292C8E0" w16cid:durableId="22E453F9"/>
+  <w16cid:commentId w16cid:paraId="6853FA85" w16cid:durableId="22E453FA"/>
+</w16cid:commentsIds>
+</file>
+
 <file path=word/numbering.xml><?xml version="1.0" encoding="utf-8"?>
-<w:numbering xmlns:wpc="http://schemas.microsoft.com/office/word/2010/wordprocessingCanvas" xmlns:mo="http://schemas.microsoft.com/office/mac/office/2008/main" xmlns:mc="http://schemas.openxmlformats.org/markup-compatibility/2006" xmlns:mv="urn:schemas-microsoft-com:mac:vml" xmlns:o="urn:schemas-microsoft-com:office:office" xmlns:r="http://schemas.openxmlformats.org/officeDocument/2006/relationships" xmlns:m="http://schemas.openxmlformats.org/officeDocument/2006/math" xmlns:v="urn:schemas-microsoft-com:vml" xmlns:wp14="http://schemas.microsoft.com/office/word/2010/wordprocessingDrawing" xmlns:wp="http://schemas.openxmlformats.org/drawingml/2006/wordprocessingDrawing" xmlns:w10="urn:schemas-microsoft-com:office:word" xmlns:w="http://schemas.openxmlformats.org/wordprocessingml/2006/main" xmlns:w14="http://schemas.microsoft.com/office/word/2010/wordml" xmlns:w15="http://schemas.microsoft.com/office/word/2012/wordml" xmlns:wpg="http://schemas.microsoft.com/office/word/2010/wordprocessingGroup" xmlns:wpi="http://schemas.microsoft.com/office/word/2010/wordprocessingInk" xmlns:wne="http://schemas.microsoft.com/office/word/2006/wordml" xmlns:wps="http://schemas.microsoft.com/office/word/2010/wordprocessingShape" mc:Ignorable="w14 w15 wp14">
-  <w:abstractNum w:abstractNumId="0">
+<w:numbering xmlns:wpc="http://schemas.microsoft.com/office/word/2010/wordprocessingCanvas" xmlns:cx="http://schemas.microsoft.com/office/drawing/2014/chartex" xmlns:cx1="http://schemas.microsoft.com/office/drawing/2015/9/8/chartex" xmlns:cx2="http://schemas.microsoft.com/office/drawing/2015/10/21/chartex" xmlns:cx3="http://schemas.microsoft.com/office/drawing/2016/5/9/chartex" xmlns:cx4="http://schemas.microsoft.com/office/drawing/2016/5/10/chartex" xmlns:cx5="http://schemas.microsoft.com/office/drawing/2016/5/11/chartex" xmlns:cx6="http://schemas.microsoft.com/office/drawing/2016/5/12/chartex" xmlns:cx7="http://schemas.microsoft.com/office/drawing/2016/5/13/chartex" xmlns:cx8="http://schemas.microsoft.com/office/drawing/2016/5/14/chartex" xmlns:mc="http://schemas.openxmlformats.org/markup-compatibility/2006" xmlns:aink="http://schemas.microsoft.com/office/drawing/2016/ink" xmlns:am3d="http://schemas.microsoft.com/office/drawing/2017/model3d" xmlns:o="urn:schemas-microsoft-com:office:office" xmlns:r="http://schemas.openxmlformats.org/officeDocument/2006/relationships" xmlns:m="http://schemas.openxmlformats.org/officeDocument/2006/math" xmlns:v="urn:schemas-microsoft-com:vml" xmlns:wp14="http://schemas.microsoft.com/office/word/2010/wordprocessingDrawing" xmlns:wp="http://schemas.openxmlformats.org/drawingml/2006/wordprocessingDrawing" xmlns:w10="urn:schemas-microsoft-com:office:word" xmlns:w="http://schemas.openxmlformats.org/wordprocessingml/2006/main" xmlns:w14="http://schemas.microsoft.com/office/word/2010/wordml" xmlns:w15="http://schemas.microsoft.com/office/word/2012/wordml" xmlns:w16cid="http://schemas.microsoft.com/office/word/2016/wordml/cid" xmlns:w16se="http://schemas.microsoft.com/office/word/2015/wordml/symex" xmlns:wpg="http://schemas.microsoft.com/office/word/2010/wordprocessingGroup" xmlns:wpi="http://schemas.microsoft.com/office/word/2010/wordprocessingInk" xmlns:wne="http://schemas.microsoft.com/office/word/2006/wordml" xmlns:wps="http://schemas.microsoft.com/office/word/2010/wordprocessingShape" mc:Ignorable="w14 w15 w16se w16cid wp14">
+  <w:abstractNum w:abstractNumId="0" w15:restartNumberingAfterBreak="0">
     <w:nsid w:val="0001620F"/>
     <w:multiLevelType w:val="hybridMultilevel"/>
     <w:tmpl w:val="3A647F0A"/>
@@ -1712,7 +2715,7 @@
       <w:lvlText w:val=""/>
       <w:lvlJc w:val="left"/>
       <w:pPr>
-        <w:ind w:left="720" w:hanging="360"/>
+        <w:ind w:left="360" w:hanging="360"/>
       </w:pPr>
       <w:rPr>
         <w:rFonts w:ascii="Symbol" w:hAnsi="Symbol" w:hint="default"/>
@@ -1724,31 +2727,31 @@
       <w:lvlText w:val="o"/>
       <w:lvlJc w:val="left"/>
       <w:pPr>
-        <w:ind w:left="1440" w:hanging="360"/>
+        <w:ind w:left="810" w:hanging="360"/>
       </w:pPr>
       <w:rPr>
         <w:rFonts w:ascii="Courier New" w:hAnsi="Courier New" w:cs="Courier New" w:hint="default"/>
       </w:rPr>
     </w:lvl>
-    <w:lvl w:ilvl="2" w:tplc="10090005" w:tentative="1">
+    <w:lvl w:ilvl="2" w:tplc="10090005">
       <w:start w:val="1"/>
       <w:numFmt w:val="bullet"/>
       <w:lvlText w:val=""/>
       <w:lvlJc w:val="left"/>
       <w:pPr>
-        <w:ind w:left="2160" w:hanging="360"/>
+        <w:ind w:left="1260" w:hanging="360"/>
       </w:pPr>
       <w:rPr>
         <w:rFonts w:ascii="Wingdings" w:hAnsi="Wingdings" w:hint="default"/>
       </w:rPr>
     </w:lvl>
-    <w:lvl w:ilvl="3" w:tplc="10090001" w:tentative="1">
+    <w:lvl w:ilvl="3" w:tplc="10090001">
       <w:start w:val="1"/>
       <w:numFmt w:val="bullet"/>
       <w:lvlText w:val=""/>
       <w:lvlJc w:val="left"/>
       <w:pPr>
-        <w:ind w:left="2880" w:hanging="360"/>
+        <w:ind w:left="1710" w:hanging="360"/>
       </w:pPr>
       <w:rPr>
         <w:rFonts w:ascii="Symbol" w:hAnsi="Symbol" w:hint="default"/>
@@ -1760,7 +2763,7 @@
       <w:lvlText w:val="o"/>
       <w:lvlJc w:val="left"/>
       <w:pPr>
-        <w:ind w:left="3600" w:hanging="360"/>
+        <w:ind w:left="3240" w:hanging="360"/>
       </w:pPr>
       <w:rPr>
         <w:rFonts w:ascii="Courier New" w:hAnsi="Courier New" w:cs="Courier New" w:hint="default"/>
@@ -1772,7 +2775,7 @@
       <w:lvlText w:val=""/>
       <w:lvlJc w:val="left"/>
       <w:pPr>
-        <w:ind w:left="4320" w:hanging="360"/>
+        <w:ind w:left="3960" w:hanging="360"/>
       </w:pPr>
       <w:rPr>
         <w:rFonts w:ascii="Wingdings" w:hAnsi="Wingdings" w:hint="default"/>
@@ -1784,7 +2787,7 @@
       <w:lvlText w:val=""/>
       <w:lvlJc w:val="left"/>
       <w:pPr>
-        <w:ind w:left="5040" w:hanging="360"/>
+        <w:ind w:left="4680" w:hanging="360"/>
       </w:pPr>
       <w:rPr>
         <w:rFonts w:ascii="Symbol" w:hAnsi="Symbol" w:hint="default"/>
@@ -1796,7 +2799,7 @@
       <w:lvlText w:val="o"/>
       <w:lvlJc w:val="left"/>
       <w:pPr>
-        <w:ind w:left="5760" w:hanging="360"/>
+        <w:ind w:left="5400" w:hanging="360"/>
       </w:pPr>
       <w:rPr>
         <w:rFonts w:ascii="Courier New" w:hAnsi="Courier New" w:cs="Courier New" w:hint="default"/>
@@ -1808,127 +2811,127 @@
       <w:lvlText w:val=""/>
       <w:lvlJc w:val="left"/>
       <w:pPr>
-        <w:ind w:left="6480" w:hanging="360"/>
+        <w:ind w:left="6120" w:hanging="360"/>
       </w:pPr>
       <w:rPr>
         <w:rFonts w:ascii="Wingdings" w:hAnsi="Wingdings" w:hint="default"/>
       </w:rPr>
     </w:lvl>
   </w:abstractNum>
-  <w:abstractNum w:abstractNumId="1">
+  <w:abstractNum w:abstractNumId="1" w15:restartNumberingAfterBreak="0">
     <w:nsid w:val="02982DCB"/>
     <w:multiLevelType w:val="hybridMultilevel"/>
-    <w:tmpl w:val="E77408CE"/>
-    <w:lvl w:ilvl="0" w:tplc="10090001">
+    <w:tmpl w:val="310846D0"/>
+    <w:lvl w:ilvl="0" w:tplc="1009000F">
+      <w:start w:val="1"/>
+      <w:numFmt w:val="decimal"/>
+      <w:lvlText w:val="%1."/>
+      <w:lvlJc w:val="left"/>
+      <w:pPr>
+        <w:ind w:left="360" w:hanging="360"/>
+      </w:pPr>
+      <w:rPr>
+        <w:rFonts w:hint="default"/>
+      </w:rPr>
+    </w:lvl>
+    <w:lvl w:ilvl="1" w:tplc="10090003">
+      <w:start w:val="1"/>
+      <w:numFmt w:val="bullet"/>
+      <w:lvlText w:val="o"/>
+      <w:lvlJc w:val="left"/>
+      <w:pPr>
+        <w:ind w:left="1080" w:hanging="360"/>
+      </w:pPr>
+      <w:rPr>
+        <w:rFonts w:ascii="Courier New" w:hAnsi="Courier New" w:cs="Courier New" w:hint="default"/>
+      </w:rPr>
+    </w:lvl>
+    <w:lvl w:ilvl="2" w:tplc="10090005" w:tentative="1">
+      <w:start w:val="1"/>
+      <w:numFmt w:val="bullet"/>
+      <w:lvlText w:val=""/>
+      <w:lvlJc w:val="left"/>
+      <w:pPr>
+        <w:ind w:left="1800" w:hanging="360"/>
+      </w:pPr>
+      <w:rPr>
+        <w:rFonts w:ascii="Wingdings" w:hAnsi="Wingdings" w:hint="default"/>
+      </w:rPr>
+    </w:lvl>
+    <w:lvl w:ilvl="3" w:tplc="10090001" w:tentative="1">
       <w:start w:val="1"/>
       <w:numFmt w:val="bullet"/>
       <w:lvlText w:val=""/>
       <w:lvlJc w:val="left"/>
       <w:pPr>
-        <w:ind w:left="720" w:hanging="360"/>
+        <w:ind w:left="2520" w:hanging="360"/>
       </w:pPr>
       <w:rPr>
         <w:rFonts w:ascii="Symbol" w:hAnsi="Symbol" w:hint="default"/>
       </w:rPr>
     </w:lvl>
-    <w:lvl w:ilvl="1" w:tplc="10090003">
+    <w:lvl w:ilvl="4" w:tplc="10090003" w:tentative="1">
       <w:start w:val="1"/>
       <w:numFmt w:val="bullet"/>
       <w:lvlText w:val="o"/>
       <w:lvlJc w:val="left"/>
       <w:pPr>
-        <w:ind w:left="1440" w:hanging="360"/>
+        <w:ind w:left="3240" w:hanging="360"/>
       </w:pPr>
       <w:rPr>
         <w:rFonts w:ascii="Courier New" w:hAnsi="Courier New" w:cs="Courier New" w:hint="default"/>
       </w:rPr>
     </w:lvl>
-    <w:lvl w:ilvl="2" w:tplc="10090005" w:tentative="1">
+    <w:lvl w:ilvl="5" w:tplc="10090005" w:tentative="1">
       <w:start w:val="1"/>
       <w:numFmt w:val="bullet"/>
       <w:lvlText w:val=""/>
       <w:lvlJc w:val="left"/>
       <w:pPr>
-        <w:ind w:left="2160" w:hanging="360"/>
+        <w:ind w:left="3960" w:hanging="360"/>
       </w:pPr>
       <w:rPr>
         <w:rFonts w:ascii="Wingdings" w:hAnsi="Wingdings" w:hint="default"/>
       </w:rPr>
     </w:lvl>
-    <w:lvl w:ilvl="3" w:tplc="10090001" w:tentative="1">
+    <w:lvl w:ilvl="6" w:tplc="10090001" w:tentative="1">
       <w:start w:val="1"/>
       <w:numFmt w:val="bullet"/>
       <w:lvlText w:val=""/>
       <w:lvlJc w:val="left"/>
       <w:pPr>
-        <w:ind w:left="2880" w:hanging="360"/>
+        <w:ind w:left="4680" w:hanging="360"/>
       </w:pPr>
       <w:rPr>
         <w:rFonts w:ascii="Symbol" w:hAnsi="Symbol" w:hint="default"/>
       </w:rPr>
     </w:lvl>
-    <w:lvl w:ilvl="4" w:tplc="10090003" w:tentative="1">
+    <w:lvl w:ilvl="7" w:tplc="10090003" w:tentative="1">
       <w:start w:val="1"/>
       <w:numFmt w:val="bullet"/>
       <w:lvlText w:val="o"/>
       <w:lvlJc w:val="left"/>
       <w:pPr>
-        <w:ind w:left="3600" w:hanging="360"/>
+        <w:ind w:left="5400" w:hanging="360"/>
       </w:pPr>
       <w:rPr>
         <w:rFonts w:ascii="Courier New" w:hAnsi="Courier New" w:cs="Courier New" w:hint="default"/>
       </w:rPr>
     </w:lvl>
-    <w:lvl w:ilvl="5" w:tplc="10090005" w:tentative="1">
+    <w:lvl w:ilvl="8" w:tplc="10090005" w:tentative="1">
       <w:start w:val="1"/>
       <w:numFmt w:val="bullet"/>
       <w:lvlText w:val=""/>
       <w:lvlJc w:val="left"/>
       <w:pPr>
-        <w:ind w:left="4320" w:hanging="360"/>
+        <w:ind w:left="6120" w:hanging="360"/>
       </w:pPr>
       <w:rPr>
         <w:rFonts w:ascii="Wingdings" w:hAnsi="Wingdings" w:hint="default"/>
       </w:rPr>
     </w:lvl>
-    <w:lvl w:ilvl="6" w:tplc="10090001" w:tentative="1">
-      <w:start w:val="1"/>
-      <w:numFmt w:val="bullet"/>
-      <w:lvlText w:val=""/>
-      <w:lvlJc w:val="left"/>
-      <w:pPr>
-        <w:ind w:left="5040" w:hanging="360"/>
-      </w:pPr>
-      <w:rPr>
-        <w:rFonts w:ascii="Symbol" w:hAnsi="Symbol" w:hint="default"/>
-      </w:rPr>
-    </w:lvl>
-    <w:lvl w:ilvl="7" w:tplc="10090003" w:tentative="1">
-      <w:start w:val="1"/>
-      <w:numFmt w:val="bullet"/>
-      <w:lvlText w:val="o"/>
-      <w:lvlJc w:val="left"/>
-      <w:pPr>
-        <w:ind w:left="5760" w:hanging="360"/>
-      </w:pPr>
-      <w:rPr>
-        <w:rFonts w:ascii="Courier New" w:hAnsi="Courier New" w:cs="Courier New" w:hint="default"/>
-      </w:rPr>
-    </w:lvl>
-    <w:lvl w:ilvl="8" w:tplc="10090005" w:tentative="1">
-      <w:start w:val="1"/>
-      <w:numFmt w:val="bullet"/>
-      <w:lvlText w:val=""/>
-      <w:lvlJc w:val="left"/>
-      <w:pPr>
-        <w:ind w:left="6480" w:hanging="360"/>
-      </w:pPr>
-      <w:rPr>
-        <w:rFonts w:ascii="Wingdings" w:hAnsi="Wingdings" w:hint="default"/>
-      </w:rPr>
-    </w:lvl>
   </w:abstractNum>
-  <w:abstractNum w:abstractNumId="2">
+  <w:abstractNum w:abstractNumId="2" w15:restartNumberingAfterBreak="0">
     <w:nsid w:val="05A67424"/>
     <w:multiLevelType w:val="hybridMultilevel"/>
     <w:tmpl w:val="BC0A6150"/>
@@ -1938,7 +2941,7 @@
       <w:lvlText w:val=""/>
       <w:lvlJc w:val="left"/>
       <w:pPr>
-        <w:ind w:left="780" w:hanging="360"/>
+        <w:ind w:left="360" w:hanging="360"/>
       </w:pPr>
       <w:rPr>
         <w:rFonts w:ascii="Symbol" w:hAnsi="Symbol" w:hint="default"/>
@@ -1950,7 +2953,7 @@
       <w:lvlText w:val="o"/>
       <w:lvlJc w:val="left"/>
       <w:pPr>
-        <w:ind w:left="1500" w:hanging="360"/>
+        <w:ind w:left="1080" w:hanging="360"/>
       </w:pPr>
       <w:rPr>
         <w:rFonts w:ascii="Courier New" w:hAnsi="Courier New" w:cs="Courier New" w:hint="default"/>
@@ -1962,7 +2965,7 @@
       <w:lvlText w:val=""/>
       <w:lvlJc w:val="left"/>
       <w:pPr>
-        <w:ind w:left="2220" w:hanging="360"/>
+        <w:ind w:left="1800" w:hanging="360"/>
       </w:pPr>
       <w:rPr>
         <w:rFonts w:ascii="Wingdings" w:hAnsi="Wingdings" w:hint="default"/>
@@ -1974,7 +2977,7 @@
       <w:lvlText w:val=""/>
       <w:lvlJc w:val="left"/>
       <w:pPr>
-        <w:ind w:left="2940" w:hanging="360"/>
+        <w:ind w:left="2520" w:hanging="360"/>
       </w:pPr>
       <w:rPr>
         <w:rFonts w:ascii="Symbol" w:hAnsi="Symbol" w:hint="default"/>
@@ -1986,7 +2989,7 @@
       <w:lvlText w:val="o"/>
       <w:lvlJc w:val="left"/>
       <w:pPr>
-        <w:ind w:left="3660" w:hanging="360"/>
+        <w:ind w:left="3240" w:hanging="360"/>
       </w:pPr>
       <w:rPr>
         <w:rFonts w:ascii="Courier New" w:hAnsi="Courier New" w:cs="Courier New" w:hint="default"/>
@@ -1998,7 +3001,7 @@
       <w:lvlText w:val=""/>
       <w:lvlJc w:val="left"/>
       <w:pPr>
-        <w:ind w:left="4380" w:hanging="360"/>
+        <w:ind w:left="3960" w:hanging="360"/>
       </w:pPr>
       <w:rPr>
         <w:rFonts w:ascii="Wingdings" w:hAnsi="Wingdings" w:hint="default"/>
@@ -2010,7 +3013,7 @@
       <w:lvlText w:val=""/>
       <w:lvlJc w:val="left"/>
       <w:pPr>
-        <w:ind w:left="5100" w:hanging="360"/>
+        <w:ind w:left="4680" w:hanging="360"/>
       </w:pPr>
       <w:rPr>
         <w:rFonts w:ascii="Symbol" w:hAnsi="Symbol" w:hint="default"/>
@@ -2022,7 +3025,7 @@
       <w:lvlText w:val="o"/>
       <w:lvlJc w:val="left"/>
       <w:pPr>
-        <w:ind w:left="5820" w:hanging="360"/>
+        <w:ind w:left="5400" w:hanging="360"/>
       </w:pPr>
       <w:rPr>
         <w:rFonts w:ascii="Courier New" w:hAnsi="Courier New" w:cs="Courier New" w:hint="default"/>
@@ -2034,14 +3037,14 @@
       <w:lvlText w:val=""/>
       <w:lvlJc w:val="left"/>
       <w:pPr>
-        <w:ind w:left="6540" w:hanging="360"/>
+        <w:ind w:left="6120" w:hanging="360"/>
       </w:pPr>
       <w:rPr>
         <w:rFonts w:ascii="Wingdings" w:hAnsi="Wingdings" w:hint="default"/>
       </w:rPr>
     </w:lvl>
   </w:abstractNum>
-  <w:abstractNum w:abstractNumId="3">
+  <w:abstractNum w:abstractNumId="3" w15:restartNumberingAfterBreak="0">
     <w:nsid w:val="067D16C1"/>
     <w:multiLevelType w:val="hybridMultilevel"/>
     <w:tmpl w:val="7BCA76B8"/>
@@ -2130,7 +3133,7 @@
       </w:pPr>
     </w:lvl>
   </w:abstractNum>
-  <w:abstractNum w:abstractNumId="4">
+  <w:abstractNum w:abstractNumId="4" w15:restartNumberingAfterBreak="0">
     <w:nsid w:val="3D9700E6"/>
     <w:multiLevelType w:val="hybridMultilevel"/>
     <w:tmpl w:val="30DA80BE"/>
@@ -2262,15 +3265,18 @@
 </file>
 
 <file path=word/people.xml><?xml version="1.0" encoding="utf-8"?>
-<w15:people xmlns:wpc="http://schemas.microsoft.com/office/word/2010/wordprocessingCanvas" xmlns:mo="http://schemas.microsoft.com/office/mac/office/2008/main" xmlns:mc="http://schemas.openxmlformats.org/markup-compatibility/2006" xmlns:mv="urn:schemas-microsoft-com:mac:vml" xmlns:o="urn:schemas-microsoft-com:office:office" xmlns:r="http://schemas.openxmlformats.org/officeDocument/2006/relationships" xmlns:m="http://schemas.openxmlformats.org/officeDocument/2006/math" xmlns:v="urn:schemas-microsoft-com:vml" xmlns:wp14="http://schemas.microsoft.com/office/word/2010/wordprocessingDrawing" xmlns:wp="http://schemas.openxmlformats.org/drawingml/2006/wordprocessingDrawing" xmlns:w10="urn:schemas-microsoft-com:office:word" xmlns:w="http://schemas.openxmlformats.org/wordprocessingml/2006/main" xmlns:w14="http://schemas.microsoft.com/office/word/2010/wordml" xmlns:w15="http://schemas.microsoft.com/office/word/2012/wordml" xmlns:wpg="http://schemas.microsoft.com/office/word/2010/wordprocessingGroup" xmlns:wpi="http://schemas.microsoft.com/office/word/2010/wordprocessingInk" xmlns:wne="http://schemas.microsoft.com/office/word/2006/wordml" xmlns:wps="http://schemas.microsoft.com/office/word/2010/wordprocessingShape" mc:Ignorable="w14 w15 wp14">
+<w15:people xmlns:wpc="http://schemas.microsoft.com/office/word/2010/wordprocessingCanvas" xmlns:cx="http://schemas.microsoft.com/office/drawing/2014/chartex" xmlns:cx1="http://schemas.microsoft.com/office/drawing/2015/9/8/chartex" xmlns:cx2="http://schemas.microsoft.com/office/drawing/2015/10/21/chartex" xmlns:cx3="http://schemas.microsoft.com/office/drawing/2016/5/9/chartex" xmlns:cx4="http://schemas.microsoft.com/office/drawing/2016/5/10/chartex" xmlns:cx5="http://schemas.microsoft.com/office/drawing/2016/5/11/chartex" xmlns:cx6="http://schemas.microsoft.com/office/drawing/2016/5/12/chartex" xmlns:cx7="http://schemas.microsoft.com/office/drawing/2016/5/13/chartex" xmlns:cx8="http://schemas.microsoft.com/office/drawing/2016/5/14/chartex" xmlns:mc="http://schemas.openxmlformats.org/markup-compatibility/2006" xmlns:aink="http://schemas.microsoft.com/office/drawing/2016/ink" xmlns:am3d="http://schemas.microsoft.com/office/drawing/2017/model3d" xmlns:o="urn:schemas-microsoft-com:office:office" xmlns:r="http://schemas.openxmlformats.org/officeDocument/2006/relationships" xmlns:m="http://schemas.openxmlformats.org/officeDocument/2006/math" xmlns:v="urn:schemas-microsoft-com:vml" xmlns:wp14="http://schemas.microsoft.com/office/word/2010/wordprocessingDrawing" xmlns:wp="http://schemas.openxmlformats.org/drawingml/2006/wordprocessingDrawing" xmlns:w10="urn:schemas-microsoft-com:office:word" xmlns:w="http://schemas.openxmlformats.org/wordprocessingml/2006/main" xmlns:w14="http://schemas.microsoft.com/office/word/2010/wordml" xmlns:w15="http://schemas.microsoft.com/office/word/2012/wordml" xmlns:w16cid="http://schemas.microsoft.com/office/word/2016/wordml/cid" xmlns:w16se="http://schemas.microsoft.com/office/word/2015/wordml/symex" xmlns:wpg="http://schemas.microsoft.com/office/word/2010/wordprocessingGroup" xmlns:wpi="http://schemas.microsoft.com/office/word/2010/wordprocessingInk" xmlns:wne="http://schemas.microsoft.com/office/word/2006/wordml" xmlns:wps="http://schemas.microsoft.com/office/word/2010/wordprocessingShape" mc:Ignorable="w14 w15 w16se w16cid wp14">
   <w15:person w15:author="Marton Soskuthy">
     <w15:presenceInfo w15:providerId="None" w15:userId="Marton Soskuthy"/>
+  </w15:person>
+  <w15:person w15:author="Jason Dien">
+    <w15:presenceInfo w15:providerId="AD" w15:userId="S::Jason.Dien@ubc365.onmicrosoft.com::7215cc61-a878-49c9-ac77-ecdd538ed0c7"/>
   </w15:person>
 </w15:people>
 </file>
 
 <file path=word/styles.xml><?xml version="1.0" encoding="utf-8"?>
-<w:styles xmlns:mc="http://schemas.openxmlformats.org/markup-compatibility/2006" xmlns:r="http://schemas.openxmlformats.org/officeDocument/2006/relationships" xmlns:w="http://schemas.openxmlformats.org/wordprocessingml/2006/main" xmlns:w14="http://schemas.microsoft.com/office/word/2010/wordml" xmlns:w15="http://schemas.microsoft.com/office/word/2012/wordml" mc:Ignorable="w14 w15">
+<w:styles xmlns:mc="http://schemas.openxmlformats.org/markup-compatibility/2006" xmlns:r="http://schemas.openxmlformats.org/officeDocument/2006/relationships" xmlns:w="http://schemas.openxmlformats.org/wordprocessingml/2006/main" xmlns:w14="http://schemas.microsoft.com/office/word/2010/wordml" xmlns:w15="http://schemas.microsoft.com/office/word/2012/wordml" xmlns:w16cid="http://schemas.microsoft.com/office/word/2016/wordml/cid" xmlns:w16se="http://schemas.microsoft.com/office/word/2015/wordml/symex" mc:Ignorable="w14 w15 w16se w16cid">
   <w:docDefaults>
     <w:rPrDefault>
       <w:rPr>
@@ -2286,7 +3292,7 @@
       </w:pPr>
     </w:pPrDefault>
   </w:docDefaults>
-  <w:latentStyles w:defLockedState="0" w:defUIPriority="99" w:defSemiHidden="0" w:defUnhideWhenUsed="0" w:defQFormat="0" w:count="382">
+  <w:latentStyles w:defLockedState="0" w:defUIPriority="99" w:defSemiHidden="0" w:defUnhideWhenUsed="0" w:defQFormat="0" w:count="376">
     <w:lsdException w:name="Normal" w:uiPriority="0" w:qFormat="1"/>
     <w:lsdException w:name="heading 1" w:uiPriority="9" w:qFormat="1"/>
     <w:lsdException w:name="heading 2" w:semiHidden="1" w:uiPriority="9" w:unhideWhenUsed="1" w:qFormat="1"/>
@@ -2715,8 +3721,8 @@
       <w:u w:val="single"/>
     </w:rPr>
   </w:style>
-  <w:style w:type="character" w:customStyle="1" w:styleId="UnresolvedMention">
-    <w:name w:val="Unresolved Mention"/>
+  <w:style w:type="character" w:customStyle="1" w:styleId="UnresolvedMention1">
+    <w:name w:val="Unresolved Mention1"/>
     <w:basedOn w:val="DefaultParagraphFont"/>
     <w:uiPriority w:val="99"/>
     <w:semiHidden/>
@@ -3144,4 +4150,16 @@
     </a:ext>
   </a:extLst>
 </a:theme>
+</file>
+
+<file path=customXml/item1.xml><?xml version="1.0" encoding="utf-8"?>
+<b:Sources xmlns:b="http://schemas.openxmlformats.org/officeDocument/2006/bibliography" xmlns="http://schemas.openxmlformats.org/officeDocument/2006/bibliography" SelectedStyle="\APASixthEditionOfficeOnline.xsl" StyleName="APA" Version="6"/>
+</file>
+
+<file path=customXml/itemProps1.xml><?xml version="1.0" encoding="utf-8"?>
+<ds:datastoreItem xmlns:ds="http://schemas.openxmlformats.org/officeDocument/2006/customXml" ds:itemID="{F10740D6-DA67-4F2B-BBE6-6E5145A5E39C}">
+  <ds:schemaRefs>
+    <ds:schemaRef ds:uri="http://schemas.openxmlformats.org/officeDocument/2006/bibliography"/>
+  </ds:schemaRefs>
+</ds:datastoreItem>
 </file>
</xml_diff>